<commit_message>
Se agregaron FA5, FA6 y FA7 a CU01
</commit_message>
<xml_diff>
--- a/CU01_desc.docx
+++ b/CU01_desc.docx
@@ -773,95 +773,15 @@
                 <w:sz w:val="24"/>
                 <w:szCs w:val="24"/>
               </w:rPr>
-              <w:t xml:space="preserve">El sistema muestra la GUI de “Empleados”, </w:t>
-            </w:r>
-            <w:r>
-              <w:rPr>
-                <w:rFonts w:ascii="Arial" w:hAnsi="Arial" w:cs="Arial"/>
-                <w:sz w:val="24"/>
-                <w:szCs w:val="24"/>
-              </w:rPr>
-              <w:t xml:space="preserve">con </w:t>
-            </w:r>
-            <w:r>
-              <w:rPr>
-                <w:rFonts w:ascii="Arial" w:hAnsi="Arial" w:cs="Arial"/>
-                <w:sz w:val="24"/>
-                <w:szCs w:val="24"/>
-              </w:rPr>
-              <w:t xml:space="preserve">el formato de registro de empleados y a la derecha </w:t>
-            </w:r>
-            <w:r>
-              <w:rPr>
-                <w:rFonts w:ascii="Arial" w:hAnsi="Arial" w:cs="Arial"/>
-                <w:sz w:val="24"/>
-                <w:szCs w:val="24"/>
-              </w:rPr>
-              <w:t xml:space="preserve">el </w:t>
-            </w:r>
-            <w:r>
-              <w:rPr>
-                <w:rFonts w:ascii="Arial" w:hAnsi="Arial" w:cs="Arial"/>
-                <w:sz w:val="24"/>
-                <w:szCs w:val="24"/>
-              </w:rPr>
-              <w:t>bot</w:t>
-            </w:r>
-            <w:r>
-              <w:rPr>
-                <w:rFonts w:ascii="Arial" w:hAnsi="Arial" w:cs="Arial"/>
-                <w:sz w:val="24"/>
-                <w:szCs w:val="24"/>
-              </w:rPr>
-              <w:t>ón</w:t>
-            </w:r>
-            <w:r>
-              <w:rPr>
-                <w:rFonts w:ascii="Arial" w:hAnsi="Arial" w:cs="Arial"/>
-                <w:sz w:val="24"/>
-                <w:szCs w:val="24"/>
-              </w:rPr>
-              <w:t xml:space="preserve"> activado de “Cancelar” más </w:t>
-            </w:r>
-            <w:r>
-              <w:rPr>
-                <w:rFonts w:ascii="Arial" w:hAnsi="Arial" w:cs="Arial"/>
-                <w:sz w:val="24"/>
-                <w:szCs w:val="24"/>
-              </w:rPr>
-              <w:t xml:space="preserve">los </w:t>
-            </w:r>
-            <w:r>
-              <w:rPr>
-                <w:rFonts w:ascii="Arial" w:hAnsi="Arial" w:cs="Arial"/>
-                <w:sz w:val="24"/>
-                <w:szCs w:val="24"/>
-              </w:rPr>
-              <w:t xml:space="preserve">botones desactivados de </w:t>
-            </w:r>
-            <w:r>
-              <w:rPr>
-                <w:rFonts w:ascii="Arial" w:hAnsi="Arial" w:cs="Arial"/>
-                <w:sz w:val="24"/>
-                <w:szCs w:val="24"/>
-              </w:rPr>
-              <w:t>“Buscar”</w:t>
-            </w:r>
-            <w:r>
-              <w:rPr>
-                <w:rFonts w:ascii="Arial" w:hAnsi="Arial" w:cs="Arial"/>
-                <w:sz w:val="24"/>
-                <w:szCs w:val="24"/>
-              </w:rPr>
-              <w:t xml:space="preserve">, </w:t>
-            </w:r>
-            <w:r>
-              <w:rPr>
-                <w:rFonts w:ascii="Arial" w:hAnsi="Arial" w:cs="Arial"/>
-                <w:sz w:val="24"/>
-                <w:szCs w:val="24"/>
-              </w:rPr>
-              <w:t>“Editar”, “Eliminar” y “Guardar”.</w:t>
+              <w:t>El sistema</w:t>
+            </w:r>
+            <w:r>
+              <w:rPr>
+                <w:rFonts w:ascii="Arial" w:hAnsi="Arial" w:cs="Arial"/>
+                <w:sz w:val="24"/>
+                <w:szCs w:val="24"/>
+              </w:rPr>
+              <w:t xml:space="preserve"> abre una conexión con la base de datos (ver EX1).</w:t>
             </w:r>
           </w:p>
           <w:p>
@@ -883,7 +803,103 @@
                 <w:sz w:val="24"/>
                 <w:szCs w:val="24"/>
               </w:rPr>
-              <w:t>El administrador llena todos los campos del formato de registro.</w:t>
+              <w:t xml:space="preserve">El sistema </w:t>
+            </w:r>
+            <w:r>
+              <w:rPr>
+                <w:rFonts w:ascii="Arial" w:hAnsi="Arial" w:cs="Arial"/>
+                <w:sz w:val="24"/>
+                <w:szCs w:val="24"/>
+              </w:rPr>
+              <w:t xml:space="preserve">muestra la GUI de “Empleados”, </w:t>
+            </w:r>
+            <w:r>
+              <w:rPr>
+                <w:rFonts w:ascii="Arial" w:hAnsi="Arial" w:cs="Arial"/>
+                <w:sz w:val="24"/>
+                <w:szCs w:val="24"/>
+              </w:rPr>
+              <w:t xml:space="preserve">con </w:t>
+            </w:r>
+            <w:r>
+              <w:rPr>
+                <w:rFonts w:ascii="Arial" w:hAnsi="Arial" w:cs="Arial"/>
+                <w:sz w:val="24"/>
+                <w:szCs w:val="24"/>
+              </w:rPr>
+              <w:t xml:space="preserve">el formato de registro de empleados y a la derecha </w:t>
+            </w:r>
+            <w:r>
+              <w:rPr>
+                <w:rFonts w:ascii="Arial" w:hAnsi="Arial" w:cs="Arial"/>
+                <w:sz w:val="24"/>
+                <w:szCs w:val="24"/>
+              </w:rPr>
+              <w:t xml:space="preserve">el </w:t>
+            </w:r>
+            <w:r>
+              <w:rPr>
+                <w:rFonts w:ascii="Arial" w:hAnsi="Arial" w:cs="Arial"/>
+                <w:sz w:val="24"/>
+                <w:szCs w:val="24"/>
+              </w:rPr>
+              <w:t>bot</w:t>
+            </w:r>
+            <w:r>
+              <w:rPr>
+                <w:rFonts w:ascii="Arial" w:hAnsi="Arial" w:cs="Arial"/>
+                <w:sz w:val="24"/>
+                <w:szCs w:val="24"/>
+              </w:rPr>
+              <w:t>ón</w:t>
+            </w:r>
+            <w:r>
+              <w:rPr>
+                <w:rFonts w:ascii="Arial" w:hAnsi="Arial" w:cs="Arial"/>
+                <w:sz w:val="24"/>
+                <w:szCs w:val="24"/>
+              </w:rPr>
+              <w:t xml:space="preserve"> activado de “Cancelar” más </w:t>
+            </w:r>
+            <w:r>
+              <w:rPr>
+                <w:rFonts w:ascii="Arial" w:hAnsi="Arial" w:cs="Arial"/>
+                <w:sz w:val="24"/>
+                <w:szCs w:val="24"/>
+              </w:rPr>
+              <w:t xml:space="preserve">los </w:t>
+            </w:r>
+            <w:r>
+              <w:rPr>
+                <w:rFonts w:ascii="Arial" w:hAnsi="Arial" w:cs="Arial"/>
+                <w:sz w:val="24"/>
+                <w:szCs w:val="24"/>
+              </w:rPr>
+              <w:t xml:space="preserve">botones desactivados de </w:t>
+            </w:r>
+            <w:r>
+              <w:rPr>
+                <w:rFonts w:ascii="Arial" w:hAnsi="Arial" w:cs="Arial"/>
+                <w:sz w:val="24"/>
+                <w:szCs w:val="24"/>
+              </w:rPr>
+              <w:t>“Buscar”</w:t>
+            </w:r>
+            <w:r>
+              <w:rPr>
+                <w:rFonts w:ascii="Arial" w:hAnsi="Arial" w:cs="Arial"/>
+                <w:sz w:val="24"/>
+                <w:szCs w:val="24"/>
+              </w:rPr>
+              <w:t xml:space="preserve">, </w:t>
+            </w:r>
+            <w:r>
+              <w:rPr>
+                <w:rFonts w:ascii="Arial" w:hAnsi="Arial" w:cs="Arial"/>
+                <w:sz w:val="24"/>
+                <w:szCs w:val="24"/>
+              </w:rPr>
+              <w:t>“Editar”, “Eliminar” y “Guardar”.</w:t>
             </w:r>
           </w:p>
           <w:p>
@@ -905,7 +921,23 @@
                 <w:sz w:val="24"/>
                 <w:szCs w:val="24"/>
               </w:rPr>
-              <w:t>El sistema habilita todos los botones mientras el administrador escribe.</w:t>
+              <w:t>El administrador llena todos los campos del formato de registro</w:t>
+            </w:r>
+            <w:r>
+              <w:rPr>
+                <w:rFonts w:ascii="Arial" w:hAnsi="Arial" w:cs="Arial"/>
+                <w:sz w:val="24"/>
+                <w:szCs w:val="24"/>
+              </w:rPr>
+              <w:t xml:space="preserve"> (ver FA4)</w:t>
+            </w:r>
+            <w:r>
+              <w:rPr>
+                <w:rFonts w:ascii="Arial" w:hAnsi="Arial" w:cs="Arial"/>
+                <w:sz w:val="24"/>
+                <w:szCs w:val="24"/>
+              </w:rPr>
+              <w:t>.</w:t>
             </w:r>
           </w:p>
           <w:p>
@@ -927,15 +959,7 @@
                 <w:sz w:val="24"/>
                 <w:szCs w:val="24"/>
               </w:rPr>
-              <w:t>El administrador selecciona la opción “Guardar”</w:t>
-            </w:r>
-            <w:r>
-              <w:rPr>
-                <w:rFonts w:ascii="Arial" w:hAnsi="Arial" w:cs="Arial"/>
-                <w:sz w:val="24"/>
-                <w:szCs w:val="24"/>
-              </w:rPr>
-              <w:t>.</w:t>
+              <w:t>El sistema habilita todos los botones mientras el administrador escribe.</w:t>
             </w:r>
           </w:p>
           <w:p>
@@ -957,23 +981,15 @@
                 <w:sz w:val="24"/>
                 <w:szCs w:val="24"/>
               </w:rPr>
-              <w:t xml:space="preserve">El sistema valida que todos los </w:t>
-            </w:r>
-            <w:r>
-              <w:rPr>
-                <w:rFonts w:ascii="Arial" w:hAnsi="Arial" w:cs="Arial"/>
-                <w:sz w:val="24"/>
-                <w:szCs w:val="24"/>
-              </w:rPr>
-              <w:t>campos estén llenos y que no haya caracteres inválidos en los campos</w:t>
-            </w:r>
-            <w:r>
-              <w:rPr>
-                <w:rFonts w:ascii="Arial" w:hAnsi="Arial" w:cs="Arial"/>
-                <w:sz w:val="24"/>
-                <w:szCs w:val="24"/>
-              </w:rPr>
-              <w:t xml:space="preserve"> (ver FA1, FA2)</w:t>
+              <w:t>El administrador selecciona la opción “Guardar”</w:t>
+            </w:r>
+            <w:r>
+              <w:rPr>
+                <w:rFonts w:ascii="Arial" w:hAnsi="Arial" w:cs="Arial"/>
+                <w:sz w:val="24"/>
+                <w:szCs w:val="24"/>
+              </w:rPr>
+              <w:t xml:space="preserve"> (ver FA5)</w:t>
             </w:r>
             <w:r>
               <w:rPr>
@@ -1003,31 +1019,23 @@
                 <w:sz w:val="24"/>
                 <w:szCs w:val="24"/>
               </w:rPr>
-              <w:t>El sistema</w:t>
-            </w:r>
-            <w:r>
-              <w:rPr>
-                <w:rFonts w:ascii="Arial" w:hAnsi="Arial" w:cs="Arial"/>
-                <w:sz w:val="24"/>
-                <w:szCs w:val="24"/>
-              </w:rPr>
-              <w:t xml:space="preserve"> a</w:t>
-            </w:r>
-            <w:r>
-              <w:rPr>
-                <w:rFonts w:ascii="Arial" w:hAnsi="Arial" w:cs="Arial"/>
-                <w:sz w:val="24"/>
-                <w:szCs w:val="24"/>
-              </w:rPr>
-              <w:t>ccede a la base de datos para guardar la información que se ingresó en el formulario</w:t>
-            </w:r>
-            <w:r>
-              <w:rPr>
-                <w:rFonts w:ascii="Arial" w:hAnsi="Arial" w:cs="Arial"/>
-                <w:sz w:val="24"/>
-                <w:szCs w:val="24"/>
-              </w:rPr>
-              <w:t xml:space="preserve"> (ver FA3, EX1)</w:t>
+              <w:t xml:space="preserve">El sistema valida que todos los </w:t>
+            </w:r>
+            <w:r>
+              <w:rPr>
+                <w:rFonts w:ascii="Arial" w:hAnsi="Arial" w:cs="Arial"/>
+                <w:sz w:val="24"/>
+                <w:szCs w:val="24"/>
+              </w:rPr>
+              <w:t>campos estén llenos y que no haya caracteres inválidos en los campos</w:t>
+            </w:r>
+            <w:r>
+              <w:rPr>
+                <w:rFonts w:ascii="Arial" w:hAnsi="Arial" w:cs="Arial"/>
+                <w:sz w:val="24"/>
+                <w:szCs w:val="24"/>
+              </w:rPr>
+              <w:t xml:space="preserve"> (ver FA1, FA2)</w:t>
             </w:r>
             <w:r>
               <w:rPr>
@@ -1057,7 +1065,55 @@
                 <w:sz w:val="24"/>
                 <w:szCs w:val="24"/>
               </w:rPr>
-              <w:t>El sistema muestra un mensaje de éxito con la opción “Aceptar”, indicando que el empleado se guardó exitosamente.</w:t>
+              <w:t>El sistema</w:t>
+            </w:r>
+            <w:r>
+              <w:rPr>
+                <w:rFonts w:ascii="Arial" w:hAnsi="Arial" w:cs="Arial"/>
+                <w:sz w:val="24"/>
+                <w:szCs w:val="24"/>
+              </w:rPr>
+              <w:t xml:space="preserve"> </w:t>
+            </w:r>
+            <w:r>
+              <w:rPr>
+                <w:rFonts w:ascii="Arial" w:hAnsi="Arial" w:cs="Arial"/>
+                <w:sz w:val="24"/>
+                <w:szCs w:val="24"/>
+              </w:rPr>
+              <w:t xml:space="preserve">guarda </w:t>
+            </w:r>
+            <w:r>
+              <w:rPr>
+                <w:rFonts w:ascii="Arial" w:hAnsi="Arial" w:cs="Arial"/>
+                <w:sz w:val="24"/>
+                <w:szCs w:val="24"/>
+              </w:rPr>
+              <w:t xml:space="preserve">en la base de datos </w:t>
+            </w:r>
+            <w:r>
+              <w:rPr>
+                <w:rFonts w:ascii="Arial" w:hAnsi="Arial" w:cs="Arial"/>
+                <w:sz w:val="24"/>
+                <w:szCs w:val="24"/>
+              </w:rPr>
+              <w:t>la información que se ingresó en el formulario</w:t>
+            </w:r>
+            <w:r>
+              <w:rPr>
+                <w:rFonts w:ascii="Arial" w:hAnsi="Arial" w:cs="Arial"/>
+                <w:sz w:val="24"/>
+                <w:szCs w:val="24"/>
+              </w:rPr>
+              <w:t xml:space="preserve"> (ver FA3)</w:t>
+            </w:r>
+            <w:r>
+              <w:rPr>
+                <w:rFonts w:ascii="Arial" w:hAnsi="Arial" w:cs="Arial"/>
+                <w:sz w:val="24"/>
+                <w:szCs w:val="24"/>
+              </w:rPr>
+              <w:t>.</w:t>
             </w:r>
           </w:p>
           <w:p>
@@ -1079,7 +1135,7 @@
                 <w:sz w:val="24"/>
                 <w:szCs w:val="24"/>
               </w:rPr>
-              <w:t>El administrador selecciona la opción “Aceptar”.</w:t>
+              <w:t>El sistema muestra un mensaje de éxito con la opción “Aceptar”, indicando que el empleado se guardó exitosamente.</w:t>
             </w:r>
           </w:p>
           <w:p>
@@ -1101,6 +1157,29 @@
                 <w:sz w:val="24"/>
                 <w:szCs w:val="24"/>
               </w:rPr>
+              <w:t>El administrador selecciona la opción “Aceptar”.</w:t>
+            </w:r>
+          </w:p>
+          <w:p>
+            <w:pPr>
+              <w:pStyle w:val="Prrafodelista"/>
+              <w:numPr>
+                <w:ilvl w:val="0"/>
+                <w:numId w:val="4"/>
+              </w:numPr>
+              <w:rPr>
+                <w:rFonts w:ascii="Arial" w:hAnsi="Arial" w:cs="Arial"/>
+                <w:sz w:val="24"/>
+                <w:szCs w:val="24"/>
+              </w:rPr>
+            </w:pPr>
+            <w:r>
+              <w:rPr>
+                <w:rFonts w:ascii="Arial" w:hAnsi="Arial" w:cs="Arial"/>
+                <w:sz w:val="24"/>
+                <w:szCs w:val="24"/>
+              </w:rPr>
+              <w:lastRenderedPageBreak/>
               <w:t>El sistema cierra el mensaje, limpia el formulario y vuelve a desactivar los botones, excepto el botón “Cancelar”</w:t>
             </w:r>
           </w:p>
@@ -1320,7 +1399,25 @@
                 <w:szCs w:val="24"/>
                 <w:lang w:val="es-ES"/>
               </w:rPr>
-              <w:t>Regresar al paso 5 del flujo normal.</w:t>
+              <w:t xml:space="preserve">Regresar al paso </w:t>
+            </w:r>
+            <w:r>
+              <w:rPr>
+                <w:rFonts w:ascii="Arial" w:hAnsi="Arial" w:cs="Arial"/>
+                <w:sz w:val="24"/>
+                <w:szCs w:val="24"/>
+                <w:lang w:val="es-ES"/>
+              </w:rPr>
+              <w:t>6</w:t>
+            </w:r>
+            <w:r>
+              <w:rPr>
+                <w:rFonts w:ascii="Arial" w:hAnsi="Arial" w:cs="Arial"/>
+                <w:sz w:val="24"/>
+                <w:szCs w:val="24"/>
+                <w:lang w:val="es-ES"/>
+              </w:rPr>
+              <w:t xml:space="preserve"> del flujo normal.</w:t>
             </w:r>
           </w:p>
           <w:p>
@@ -1496,7 +1593,25 @@
                 <w:szCs w:val="24"/>
                 <w:lang w:val="es-ES"/>
               </w:rPr>
-              <w:t>Regresar al paso 5 del flujo normal.</w:t>
+              <w:t xml:space="preserve">Regresar al paso </w:t>
+            </w:r>
+            <w:r>
+              <w:rPr>
+                <w:rFonts w:ascii="Arial" w:hAnsi="Arial" w:cs="Arial"/>
+                <w:sz w:val="24"/>
+                <w:szCs w:val="24"/>
+                <w:lang w:val="es-ES"/>
+              </w:rPr>
+              <w:t>6</w:t>
+            </w:r>
+            <w:r>
+              <w:rPr>
+                <w:rFonts w:ascii="Arial" w:hAnsi="Arial" w:cs="Arial"/>
+                <w:sz w:val="24"/>
+                <w:szCs w:val="24"/>
+                <w:lang w:val="es-ES"/>
+              </w:rPr>
+              <w:t xml:space="preserve"> del flujo normal.</w:t>
             </w:r>
           </w:p>
           <w:p>
@@ -1672,7 +1787,25 @@
                 <w:szCs w:val="24"/>
                 <w:lang w:val="es-ES"/>
               </w:rPr>
-              <w:t>Regresar al paso 5 del flujo normal.</w:t>
+              <w:t xml:space="preserve">Regresar al paso </w:t>
+            </w:r>
+            <w:r>
+              <w:rPr>
+                <w:rFonts w:ascii="Arial" w:hAnsi="Arial" w:cs="Arial"/>
+                <w:sz w:val="24"/>
+                <w:szCs w:val="24"/>
+                <w:lang w:val="es-ES"/>
+              </w:rPr>
+              <w:t>6</w:t>
+            </w:r>
+            <w:r>
+              <w:rPr>
+                <w:rFonts w:ascii="Arial" w:hAnsi="Arial" w:cs="Arial"/>
+                <w:sz w:val="24"/>
+                <w:szCs w:val="24"/>
+                <w:lang w:val="es-ES"/>
+              </w:rPr>
+              <w:t xml:space="preserve"> del flujo normal.</w:t>
             </w:r>
           </w:p>
           <w:p>
@@ -1693,6 +1826,314 @@
                 <w:lang w:val="es-ES"/>
               </w:rPr>
               <w:t>FIN CAU3.</w:t>
+            </w:r>
+          </w:p>
+          <w:p>
+            <w:pPr>
+              <w:spacing w:after="0"/>
+              <w:rPr>
+                <w:rFonts w:ascii="Arial" w:hAnsi="Arial" w:cs="Arial"/>
+                <w:sz w:val="24"/>
+                <w:szCs w:val="24"/>
+                <w:lang w:val="es-ES"/>
+              </w:rPr>
+            </w:pPr>
+          </w:p>
+          <w:p>
+            <w:pPr>
+              <w:spacing w:after="0"/>
+              <w:rPr>
+                <w:rFonts w:ascii="Arial" w:hAnsi="Arial" w:cs="Arial"/>
+                <w:sz w:val="24"/>
+                <w:szCs w:val="24"/>
+                <w:lang w:val="es-ES"/>
+              </w:rPr>
+            </w:pPr>
+            <w:r>
+              <w:rPr>
+                <w:rFonts w:ascii="Arial" w:hAnsi="Arial" w:cs="Arial"/>
+                <w:sz w:val="24"/>
+                <w:szCs w:val="24"/>
+                <w:lang w:val="es-ES"/>
+              </w:rPr>
+              <w:t>FA4 Se selecciona “Cancelar” con campos vacíos:</w:t>
+            </w:r>
+          </w:p>
+          <w:p>
+            <w:pPr>
+              <w:pStyle w:val="Prrafodelista"/>
+              <w:numPr>
+                <w:ilvl w:val="0"/>
+                <w:numId w:val="10"/>
+              </w:numPr>
+              <w:spacing w:after="0"/>
+              <w:rPr>
+                <w:rFonts w:ascii="Arial" w:hAnsi="Arial" w:cs="Arial"/>
+                <w:sz w:val="24"/>
+                <w:szCs w:val="24"/>
+                <w:lang w:val="es-ES"/>
+              </w:rPr>
+            </w:pPr>
+            <w:r>
+              <w:rPr>
+                <w:rFonts w:ascii="Arial" w:hAnsi="Arial" w:cs="Arial"/>
+                <w:sz w:val="24"/>
+                <w:szCs w:val="24"/>
+                <w:lang w:val="es-ES"/>
+              </w:rPr>
+              <w:t xml:space="preserve">El sistema </w:t>
+            </w:r>
+            <w:r>
+              <w:rPr>
+                <w:rFonts w:ascii="Arial" w:hAnsi="Arial" w:cs="Arial"/>
+                <w:sz w:val="24"/>
+                <w:szCs w:val="24"/>
+                <w:lang w:val="es-ES"/>
+              </w:rPr>
+              <w:t xml:space="preserve">cierra la ventana actual y </w:t>
+            </w:r>
+            <w:bookmarkStart w:id="0" w:name="_GoBack"/>
+            <w:bookmarkEnd w:id="0"/>
+            <w:r>
+              <w:rPr>
+                <w:rFonts w:ascii="Arial" w:hAnsi="Arial" w:cs="Arial"/>
+                <w:sz w:val="24"/>
+                <w:szCs w:val="24"/>
+                <w:lang w:val="es-ES"/>
+              </w:rPr>
+              <w:t>vuelve a la pantalla principal del administrador.</w:t>
+            </w:r>
+          </w:p>
+          <w:p>
+            <w:pPr>
+              <w:spacing w:after="0"/>
+              <w:rPr>
+                <w:rFonts w:ascii="Arial" w:hAnsi="Arial" w:cs="Arial"/>
+                <w:sz w:val="24"/>
+                <w:szCs w:val="24"/>
+                <w:lang w:val="es-ES"/>
+              </w:rPr>
+            </w:pPr>
+            <w:r>
+              <w:rPr>
+                <w:rFonts w:ascii="Arial" w:hAnsi="Arial" w:cs="Arial"/>
+                <w:sz w:val="24"/>
+                <w:szCs w:val="24"/>
+                <w:lang w:val="es-ES"/>
+              </w:rPr>
+              <w:t>FIN FA4.</w:t>
+            </w:r>
+          </w:p>
+          <w:p>
+            <w:pPr>
+              <w:spacing w:after="0"/>
+              <w:rPr>
+                <w:rFonts w:ascii="Arial" w:hAnsi="Arial" w:cs="Arial"/>
+                <w:sz w:val="24"/>
+                <w:szCs w:val="24"/>
+                <w:lang w:val="es-ES"/>
+              </w:rPr>
+            </w:pPr>
+          </w:p>
+          <w:p>
+            <w:pPr>
+              <w:spacing w:after="0"/>
+              <w:rPr>
+                <w:rFonts w:ascii="Arial" w:hAnsi="Arial" w:cs="Arial"/>
+                <w:sz w:val="24"/>
+                <w:szCs w:val="24"/>
+                <w:lang w:val="es-ES"/>
+              </w:rPr>
+            </w:pPr>
+            <w:r>
+              <w:rPr>
+                <w:rFonts w:ascii="Arial" w:hAnsi="Arial" w:cs="Arial"/>
+                <w:sz w:val="24"/>
+                <w:szCs w:val="24"/>
+                <w:lang w:val="es-ES"/>
+              </w:rPr>
+              <w:t>FA5 Se selecciona “Cancelar” con información en algún campo:</w:t>
+            </w:r>
+          </w:p>
+          <w:p>
+            <w:pPr>
+              <w:pStyle w:val="Prrafodelista"/>
+              <w:numPr>
+                <w:ilvl w:val="0"/>
+                <w:numId w:val="11"/>
+              </w:numPr>
+              <w:spacing w:after="0"/>
+              <w:rPr>
+                <w:rFonts w:ascii="Arial" w:hAnsi="Arial" w:cs="Arial"/>
+                <w:sz w:val="24"/>
+                <w:szCs w:val="24"/>
+                <w:lang w:val="es-ES"/>
+              </w:rPr>
+            </w:pPr>
+            <w:r>
+              <w:rPr>
+                <w:rFonts w:ascii="Arial" w:hAnsi="Arial" w:cs="Arial"/>
+                <w:sz w:val="24"/>
+                <w:szCs w:val="24"/>
+                <w:lang w:val="es-ES"/>
+              </w:rPr>
+              <w:t>El sistema pregunta si está seguro que desea descartar la información, mostrando las opciones “Sí” y “No”.</w:t>
+            </w:r>
+          </w:p>
+          <w:p>
+            <w:pPr>
+              <w:pStyle w:val="Prrafodelista"/>
+              <w:numPr>
+                <w:ilvl w:val="0"/>
+                <w:numId w:val="11"/>
+              </w:numPr>
+              <w:spacing w:after="0"/>
+              <w:rPr>
+                <w:rFonts w:ascii="Arial" w:hAnsi="Arial" w:cs="Arial"/>
+                <w:sz w:val="24"/>
+                <w:szCs w:val="24"/>
+                <w:lang w:val="es-ES"/>
+              </w:rPr>
+            </w:pPr>
+            <w:r>
+              <w:rPr>
+                <w:rFonts w:ascii="Arial" w:hAnsi="Arial" w:cs="Arial"/>
+                <w:sz w:val="24"/>
+                <w:szCs w:val="24"/>
+                <w:lang w:val="es-ES"/>
+              </w:rPr>
+              <w:lastRenderedPageBreak/>
+              <w:t>El administrador selecciona la opción afirmativa (ver FA6).</w:t>
+            </w:r>
+          </w:p>
+          <w:p>
+            <w:pPr>
+              <w:pStyle w:val="Prrafodelista"/>
+              <w:numPr>
+                <w:ilvl w:val="0"/>
+                <w:numId w:val="11"/>
+              </w:numPr>
+              <w:spacing w:after="0"/>
+              <w:rPr>
+                <w:rFonts w:ascii="Arial" w:hAnsi="Arial" w:cs="Arial"/>
+                <w:sz w:val="24"/>
+                <w:szCs w:val="24"/>
+                <w:lang w:val="es-ES"/>
+              </w:rPr>
+            </w:pPr>
+            <w:r>
+              <w:rPr>
+                <w:rFonts w:ascii="Arial" w:hAnsi="Arial" w:cs="Arial"/>
+                <w:sz w:val="24"/>
+                <w:szCs w:val="24"/>
+                <w:lang w:val="es-ES"/>
+              </w:rPr>
+              <w:t>El sistema cierra la ventana actual y vuelve a la pantalla principal sin hacer cambios.</w:t>
+            </w:r>
+          </w:p>
+          <w:p>
+            <w:pPr>
+              <w:spacing w:after="0"/>
+              <w:rPr>
+                <w:rFonts w:ascii="Arial" w:hAnsi="Arial" w:cs="Arial"/>
+                <w:sz w:val="24"/>
+                <w:szCs w:val="24"/>
+                <w:lang w:val="es-ES"/>
+              </w:rPr>
+            </w:pPr>
+            <w:r>
+              <w:rPr>
+                <w:rFonts w:ascii="Arial" w:hAnsi="Arial" w:cs="Arial"/>
+                <w:sz w:val="24"/>
+                <w:szCs w:val="24"/>
+                <w:lang w:val="es-ES"/>
+              </w:rPr>
+              <w:t>FIN FA5.</w:t>
+            </w:r>
+          </w:p>
+          <w:p>
+            <w:pPr>
+              <w:spacing w:after="0"/>
+              <w:rPr>
+                <w:rFonts w:ascii="Arial" w:hAnsi="Arial" w:cs="Arial"/>
+                <w:sz w:val="24"/>
+                <w:szCs w:val="24"/>
+                <w:lang w:val="es-ES"/>
+              </w:rPr>
+            </w:pPr>
+          </w:p>
+          <w:p>
+            <w:pPr>
+              <w:spacing w:after="0"/>
+              <w:rPr>
+                <w:rFonts w:ascii="Arial" w:hAnsi="Arial" w:cs="Arial"/>
+                <w:sz w:val="24"/>
+                <w:szCs w:val="24"/>
+                <w:lang w:val="es-ES"/>
+              </w:rPr>
+            </w:pPr>
+            <w:r>
+              <w:rPr>
+                <w:rFonts w:ascii="Arial" w:hAnsi="Arial" w:cs="Arial"/>
+                <w:sz w:val="24"/>
+                <w:szCs w:val="24"/>
+                <w:lang w:val="es-ES"/>
+              </w:rPr>
+              <w:t>FA6 Se selecciona la opción negativa:</w:t>
+            </w:r>
+          </w:p>
+          <w:p>
+            <w:pPr>
+              <w:pStyle w:val="Prrafodelista"/>
+              <w:numPr>
+                <w:ilvl w:val="0"/>
+                <w:numId w:val="12"/>
+              </w:numPr>
+              <w:spacing w:after="0"/>
+              <w:rPr>
+                <w:rFonts w:ascii="Arial" w:hAnsi="Arial" w:cs="Arial"/>
+                <w:sz w:val="24"/>
+                <w:szCs w:val="24"/>
+                <w:lang w:val="es-ES"/>
+              </w:rPr>
+            </w:pPr>
+            <w:r>
+              <w:rPr>
+                <w:rFonts w:ascii="Arial" w:hAnsi="Arial" w:cs="Arial"/>
+                <w:sz w:val="24"/>
+                <w:szCs w:val="24"/>
+                <w:lang w:val="es-ES"/>
+              </w:rPr>
+              <w:t xml:space="preserve">El sistema cierra la pregunta y conserva </w:t>
+            </w:r>
+            <w:r>
+              <w:rPr>
+                <w:rFonts w:ascii="Arial" w:hAnsi="Arial" w:cs="Arial"/>
+                <w:sz w:val="24"/>
+                <w:szCs w:val="24"/>
+                <w:lang w:val="es-ES"/>
+              </w:rPr>
+              <w:t>la información que hay en los campos.</w:t>
+            </w:r>
+          </w:p>
+          <w:p>
+            <w:pPr>
+              <w:spacing w:after="0"/>
+              <w:rPr>
+                <w:rFonts w:ascii="Arial" w:hAnsi="Arial" w:cs="Arial"/>
+                <w:sz w:val="24"/>
+                <w:szCs w:val="24"/>
+                <w:lang w:val="es-ES"/>
+              </w:rPr>
+            </w:pPr>
+            <w:r>
+              <w:rPr>
+                <w:rFonts w:ascii="Arial" w:hAnsi="Arial" w:cs="Arial"/>
+                <w:sz w:val="24"/>
+                <w:szCs w:val="24"/>
+                <w:lang w:val="es-ES"/>
+              </w:rPr>
+              <w:t>FIN FA6.</w:t>
             </w:r>
           </w:p>
         </w:tc>
@@ -1731,6 +2172,7 @@
                 <w:szCs w:val="24"/>
                 <w:lang w:val="es-ES"/>
               </w:rPr>
+              <w:lastRenderedPageBreak/>
               <w:t>Excepciones:</w:t>
             </w:r>
           </w:p>
@@ -1799,7 +2241,23 @@
                 <w:sz w:val="24"/>
                 <w:szCs w:val="24"/>
               </w:rPr>
-              <w:t>El sistema muestra un mensaje con la opción “Aceptar”, indicando que no se pudo guardar la información.</w:t>
+              <w:t xml:space="preserve">El sistema muestra un mensaje con la opción “Aceptar”, indicando que no </w:t>
+            </w:r>
+            <w:r>
+              <w:rPr>
+                <w:rFonts w:ascii="Arial" w:hAnsi="Arial" w:cs="Arial"/>
+                <w:sz w:val="24"/>
+                <w:szCs w:val="24"/>
+              </w:rPr>
+              <w:t>la acción no está disponible en ese momento</w:t>
+            </w:r>
+            <w:r>
+              <w:rPr>
+                <w:rFonts w:ascii="Arial" w:hAnsi="Arial" w:cs="Arial"/>
+                <w:sz w:val="24"/>
+                <w:szCs w:val="24"/>
+              </w:rPr>
+              <w:t>.</w:t>
             </w:r>
           </w:p>
           <w:p>
@@ -1846,29 +2304,6 @@
                 <w:szCs w:val="24"/>
               </w:rPr>
               <w:t>El sistema cierra el mensaje.</w:t>
-            </w:r>
-          </w:p>
-          <w:p>
-            <w:pPr>
-              <w:pStyle w:val="Prrafodelista"/>
-              <w:numPr>
-                <w:ilvl w:val="0"/>
-                <w:numId w:val="9"/>
-              </w:numPr>
-              <w:spacing w:after="0"/>
-              <w:rPr>
-                <w:rFonts w:ascii="Arial" w:hAnsi="Arial" w:cs="Arial"/>
-                <w:sz w:val="24"/>
-                <w:szCs w:val="24"/>
-              </w:rPr>
-            </w:pPr>
-            <w:r>
-              <w:rPr>
-                <w:rFonts w:ascii="Arial" w:hAnsi="Arial" w:cs="Arial"/>
-                <w:sz w:val="24"/>
-                <w:szCs w:val="24"/>
-              </w:rPr>
-              <w:t>Volver al paso 11 del flujo normal.</w:t>
             </w:r>
           </w:p>
           <w:p>
@@ -2141,8 +2576,6 @@
               </w:rPr>
               <w:t>N/A</w:t>
             </w:r>
-            <w:bookmarkStart w:id="0" w:name="_GoBack"/>
-            <w:bookmarkEnd w:id="0"/>
           </w:p>
         </w:tc>
       </w:tr>
@@ -2258,6 +2691,95 @@
     </w:lvl>
   </w:abstractNum>
   <w:abstractNum w:abstractNumId="1" w15:restartNumberingAfterBreak="0">
+    <w:nsid w:val="05245D93"/>
+    <w:multiLevelType w:val="hybridMultilevel"/>
+    <w:tmpl w:val="D6BC8754"/>
+    <w:lvl w:ilvl="0" w:tplc="080A000F">
+      <w:start w:val="1"/>
+      <w:numFmt w:val="decimal"/>
+      <w:lvlText w:val="%1."/>
+      <w:lvlJc w:val="left"/>
+      <w:pPr>
+        <w:ind w:left="720" w:hanging="360"/>
+      </w:pPr>
+      <w:rPr>
+        <w:rFonts w:hint="default"/>
+      </w:rPr>
+    </w:lvl>
+    <w:lvl w:ilvl="1" w:tplc="080A0019" w:tentative="1">
+      <w:start w:val="1"/>
+      <w:numFmt w:val="lowerLetter"/>
+      <w:lvlText w:val="%2."/>
+      <w:lvlJc w:val="left"/>
+      <w:pPr>
+        <w:ind w:left="1440" w:hanging="360"/>
+      </w:pPr>
+    </w:lvl>
+    <w:lvl w:ilvl="2" w:tplc="080A001B" w:tentative="1">
+      <w:start w:val="1"/>
+      <w:numFmt w:val="lowerRoman"/>
+      <w:lvlText w:val="%3."/>
+      <w:lvlJc w:val="right"/>
+      <w:pPr>
+        <w:ind w:left="2160" w:hanging="180"/>
+      </w:pPr>
+    </w:lvl>
+    <w:lvl w:ilvl="3" w:tplc="080A000F" w:tentative="1">
+      <w:start w:val="1"/>
+      <w:numFmt w:val="decimal"/>
+      <w:lvlText w:val="%4."/>
+      <w:lvlJc w:val="left"/>
+      <w:pPr>
+        <w:ind w:left="2880" w:hanging="360"/>
+      </w:pPr>
+    </w:lvl>
+    <w:lvl w:ilvl="4" w:tplc="080A0019" w:tentative="1">
+      <w:start w:val="1"/>
+      <w:numFmt w:val="lowerLetter"/>
+      <w:lvlText w:val="%5."/>
+      <w:lvlJc w:val="left"/>
+      <w:pPr>
+        <w:ind w:left="3600" w:hanging="360"/>
+      </w:pPr>
+    </w:lvl>
+    <w:lvl w:ilvl="5" w:tplc="080A001B" w:tentative="1">
+      <w:start w:val="1"/>
+      <w:numFmt w:val="lowerRoman"/>
+      <w:lvlText w:val="%6."/>
+      <w:lvlJc w:val="right"/>
+      <w:pPr>
+        <w:ind w:left="4320" w:hanging="180"/>
+      </w:pPr>
+    </w:lvl>
+    <w:lvl w:ilvl="6" w:tplc="080A000F" w:tentative="1">
+      <w:start w:val="1"/>
+      <w:numFmt w:val="decimal"/>
+      <w:lvlText w:val="%7."/>
+      <w:lvlJc w:val="left"/>
+      <w:pPr>
+        <w:ind w:left="5040" w:hanging="360"/>
+      </w:pPr>
+    </w:lvl>
+    <w:lvl w:ilvl="7" w:tplc="080A0019" w:tentative="1">
+      <w:start w:val="1"/>
+      <w:numFmt w:val="lowerLetter"/>
+      <w:lvlText w:val="%8."/>
+      <w:lvlJc w:val="left"/>
+      <w:pPr>
+        <w:ind w:left="5760" w:hanging="360"/>
+      </w:pPr>
+    </w:lvl>
+    <w:lvl w:ilvl="8" w:tplc="080A001B" w:tentative="1">
+      <w:start w:val="1"/>
+      <w:numFmt w:val="lowerRoman"/>
+      <w:lvlText w:val="%9."/>
+      <w:lvlJc w:val="right"/>
+      <w:pPr>
+        <w:ind w:left="6480" w:hanging="180"/>
+      </w:pPr>
+    </w:lvl>
+  </w:abstractNum>
+  <w:abstractNum w:abstractNumId="2" w15:restartNumberingAfterBreak="0">
     <w:nsid w:val="06DE2582"/>
     <w:multiLevelType w:val="hybridMultilevel"/>
     <w:tmpl w:val="4C42D488"/>
@@ -2346,7 +2868,7 @@
       </w:pPr>
     </w:lvl>
   </w:abstractNum>
-  <w:abstractNum w:abstractNumId="2" w15:restartNumberingAfterBreak="0">
+  <w:abstractNum w:abstractNumId="3" w15:restartNumberingAfterBreak="0">
     <w:nsid w:val="0991264E"/>
     <w:multiLevelType w:val="hybridMultilevel"/>
     <w:tmpl w:val="ACA2386E"/>
@@ -2435,7 +2957,7 @@
       </w:pPr>
     </w:lvl>
   </w:abstractNum>
-  <w:abstractNum w:abstractNumId="3" w15:restartNumberingAfterBreak="0">
+  <w:abstractNum w:abstractNumId="4" w15:restartNumberingAfterBreak="0">
     <w:nsid w:val="100D709F"/>
     <w:multiLevelType w:val="hybridMultilevel"/>
     <w:tmpl w:val="1D301FD0"/>
@@ -2524,7 +3046,96 @@
       </w:pPr>
     </w:lvl>
   </w:abstractNum>
-  <w:abstractNum w:abstractNumId="4" w15:restartNumberingAfterBreak="0">
+  <w:abstractNum w:abstractNumId="5" w15:restartNumberingAfterBreak="0">
+    <w:nsid w:val="1D3A790A"/>
+    <w:multiLevelType w:val="hybridMultilevel"/>
+    <w:tmpl w:val="9DD6AD58"/>
+    <w:lvl w:ilvl="0" w:tplc="080A000F">
+      <w:start w:val="1"/>
+      <w:numFmt w:val="decimal"/>
+      <w:lvlText w:val="%1."/>
+      <w:lvlJc w:val="left"/>
+      <w:pPr>
+        <w:ind w:left="720" w:hanging="360"/>
+      </w:pPr>
+      <w:rPr>
+        <w:rFonts w:hint="default"/>
+      </w:rPr>
+    </w:lvl>
+    <w:lvl w:ilvl="1" w:tplc="080A0019" w:tentative="1">
+      <w:start w:val="1"/>
+      <w:numFmt w:val="lowerLetter"/>
+      <w:lvlText w:val="%2."/>
+      <w:lvlJc w:val="left"/>
+      <w:pPr>
+        <w:ind w:left="1440" w:hanging="360"/>
+      </w:pPr>
+    </w:lvl>
+    <w:lvl w:ilvl="2" w:tplc="080A001B" w:tentative="1">
+      <w:start w:val="1"/>
+      <w:numFmt w:val="lowerRoman"/>
+      <w:lvlText w:val="%3."/>
+      <w:lvlJc w:val="right"/>
+      <w:pPr>
+        <w:ind w:left="2160" w:hanging="180"/>
+      </w:pPr>
+    </w:lvl>
+    <w:lvl w:ilvl="3" w:tplc="080A000F" w:tentative="1">
+      <w:start w:val="1"/>
+      <w:numFmt w:val="decimal"/>
+      <w:lvlText w:val="%4."/>
+      <w:lvlJc w:val="left"/>
+      <w:pPr>
+        <w:ind w:left="2880" w:hanging="360"/>
+      </w:pPr>
+    </w:lvl>
+    <w:lvl w:ilvl="4" w:tplc="080A0019" w:tentative="1">
+      <w:start w:val="1"/>
+      <w:numFmt w:val="lowerLetter"/>
+      <w:lvlText w:val="%5."/>
+      <w:lvlJc w:val="left"/>
+      <w:pPr>
+        <w:ind w:left="3600" w:hanging="360"/>
+      </w:pPr>
+    </w:lvl>
+    <w:lvl w:ilvl="5" w:tplc="080A001B" w:tentative="1">
+      <w:start w:val="1"/>
+      <w:numFmt w:val="lowerRoman"/>
+      <w:lvlText w:val="%6."/>
+      <w:lvlJc w:val="right"/>
+      <w:pPr>
+        <w:ind w:left="4320" w:hanging="180"/>
+      </w:pPr>
+    </w:lvl>
+    <w:lvl w:ilvl="6" w:tplc="080A000F" w:tentative="1">
+      <w:start w:val="1"/>
+      <w:numFmt w:val="decimal"/>
+      <w:lvlText w:val="%7."/>
+      <w:lvlJc w:val="left"/>
+      <w:pPr>
+        <w:ind w:left="5040" w:hanging="360"/>
+      </w:pPr>
+    </w:lvl>
+    <w:lvl w:ilvl="7" w:tplc="080A0019" w:tentative="1">
+      <w:start w:val="1"/>
+      <w:numFmt w:val="lowerLetter"/>
+      <w:lvlText w:val="%8."/>
+      <w:lvlJc w:val="left"/>
+      <w:pPr>
+        <w:ind w:left="5760" w:hanging="360"/>
+      </w:pPr>
+    </w:lvl>
+    <w:lvl w:ilvl="8" w:tplc="080A001B" w:tentative="1">
+      <w:start w:val="1"/>
+      <w:numFmt w:val="lowerRoman"/>
+      <w:lvlText w:val="%9."/>
+      <w:lvlJc w:val="right"/>
+      <w:pPr>
+        <w:ind w:left="6480" w:hanging="180"/>
+      </w:pPr>
+    </w:lvl>
+  </w:abstractNum>
+  <w:abstractNum w:abstractNumId="6" w15:restartNumberingAfterBreak="0">
     <w:nsid w:val="2E065E9B"/>
     <w:multiLevelType w:val="hybridMultilevel"/>
     <w:tmpl w:val="123E11FC"/>
@@ -2613,7 +3224,7 @@
       </w:pPr>
     </w:lvl>
   </w:abstractNum>
-  <w:abstractNum w:abstractNumId="5" w15:restartNumberingAfterBreak="0">
+  <w:abstractNum w:abstractNumId="7" w15:restartNumberingAfterBreak="0">
     <w:nsid w:val="2E5066C4"/>
     <w:multiLevelType w:val="hybridMultilevel"/>
     <w:tmpl w:val="3378EE02"/>
@@ -2702,7 +3313,96 @@
       </w:pPr>
     </w:lvl>
   </w:abstractNum>
-  <w:abstractNum w:abstractNumId="6" w15:restartNumberingAfterBreak="0">
+  <w:abstractNum w:abstractNumId="8" w15:restartNumberingAfterBreak="0">
+    <w:nsid w:val="39EE1046"/>
+    <w:multiLevelType w:val="hybridMultilevel"/>
+    <w:tmpl w:val="F7F642C8"/>
+    <w:lvl w:ilvl="0" w:tplc="080A000F">
+      <w:start w:val="1"/>
+      <w:numFmt w:val="decimal"/>
+      <w:lvlText w:val="%1."/>
+      <w:lvlJc w:val="left"/>
+      <w:pPr>
+        <w:ind w:left="720" w:hanging="360"/>
+      </w:pPr>
+      <w:rPr>
+        <w:rFonts w:hint="default"/>
+      </w:rPr>
+    </w:lvl>
+    <w:lvl w:ilvl="1" w:tplc="080A0019" w:tentative="1">
+      <w:start w:val="1"/>
+      <w:numFmt w:val="lowerLetter"/>
+      <w:lvlText w:val="%2."/>
+      <w:lvlJc w:val="left"/>
+      <w:pPr>
+        <w:ind w:left="1440" w:hanging="360"/>
+      </w:pPr>
+    </w:lvl>
+    <w:lvl w:ilvl="2" w:tplc="080A001B" w:tentative="1">
+      <w:start w:val="1"/>
+      <w:numFmt w:val="lowerRoman"/>
+      <w:lvlText w:val="%3."/>
+      <w:lvlJc w:val="right"/>
+      <w:pPr>
+        <w:ind w:left="2160" w:hanging="180"/>
+      </w:pPr>
+    </w:lvl>
+    <w:lvl w:ilvl="3" w:tplc="080A000F" w:tentative="1">
+      <w:start w:val="1"/>
+      <w:numFmt w:val="decimal"/>
+      <w:lvlText w:val="%4."/>
+      <w:lvlJc w:val="left"/>
+      <w:pPr>
+        <w:ind w:left="2880" w:hanging="360"/>
+      </w:pPr>
+    </w:lvl>
+    <w:lvl w:ilvl="4" w:tplc="080A0019" w:tentative="1">
+      <w:start w:val="1"/>
+      <w:numFmt w:val="lowerLetter"/>
+      <w:lvlText w:val="%5."/>
+      <w:lvlJc w:val="left"/>
+      <w:pPr>
+        <w:ind w:left="3600" w:hanging="360"/>
+      </w:pPr>
+    </w:lvl>
+    <w:lvl w:ilvl="5" w:tplc="080A001B" w:tentative="1">
+      <w:start w:val="1"/>
+      <w:numFmt w:val="lowerRoman"/>
+      <w:lvlText w:val="%6."/>
+      <w:lvlJc w:val="right"/>
+      <w:pPr>
+        <w:ind w:left="4320" w:hanging="180"/>
+      </w:pPr>
+    </w:lvl>
+    <w:lvl w:ilvl="6" w:tplc="080A000F" w:tentative="1">
+      <w:start w:val="1"/>
+      <w:numFmt w:val="decimal"/>
+      <w:lvlText w:val="%7."/>
+      <w:lvlJc w:val="left"/>
+      <w:pPr>
+        <w:ind w:left="5040" w:hanging="360"/>
+      </w:pPr>
+    </w:lvl>
+    <w:lvl w:ilvl="7" w:tplc="080A0019" w:tentative="1">
+      <w:start w:val="1"/>
+      <w:numFmt w:val="lowerLetter"/>
+      <w:lvlText w:val="%8."/>
+      <w:lvlJc w:val="left"/>
+      <w:pPr>
+        <w:ind w:left="5760" w:hanging="360"/>
+      </w:pPr>
+    </w:lvl>
+    <w:lvl w:ilvl="8" w:tplc="080A001B" w:tentative="1">
+      <w:start w:val="1"/>
+      <w:numFmt w:val="lowerRoman"/>
+      <w:lvlText w:val="%9."/>
+      <w:lvlJc w:val="right"/>
+      <w:pPr>
+        <w:ind w:left="6480" w:hanging="180"/>
+      </w:pPr>
+    </w:lvl>
+  </w:abstractNum>
+  <w:abstractNum w:abstractNumId="9" w15:restartNumberingAfterBreak="0">
     <w:nsid w:val="5372752F"/>
     <w:multiLevelType w:val="hybridMultilevel"/>
     <w:tmpl w:val="4D841E48"/>
@@ -2791,7 +3491,7 @@
       </w:pPr>
     </w:lvl>
   </w:abstractNum>
-  <w:abstractNum w:abstractNumId="7" w15:restartNumberingAfterBreak="0">
+  <w:abstractNum w:abstractNumId="10" w15:restartNumberingAfterBreak="0">
     <w:nsid w:val="5E8904DD"/>
     <w:multiLevelType w:val="hybridMultilevel"/>
     <w:tmpl w:val="27AE9644"/>
@@ -2880,7 +3580,7 @@
       </w:pPr>
     </w:lvl>
   </w:abstractNum>
-  <w:abstractNum w:abstractNumId="8" w15:restartNumberingAfterBreak="0">
+  <w:abstractNum w:abstractNumId="11" w15:restartNumberingAfterBreak="0">
     <w:nsid w:val="7E305724"/>
     <w:multiLevelType w:val="hybridMultilevel"/>
     <w:tmpl w:val="EB50E98C"/>
@@ -2973,28 +3673,37 @@
     <w:abstractNumId w:val="0"/>
   </w:num>
   <w:num w:numId="2">
-    <w:abstractNumId w:val="8"/>
+    <w:abstractNumId w:val="11"/>
   </w:num>
   <w:num w:numId="3">
+    <w:abstractNumId w:val="3"/>
+  </w:num>
+  <w:num w:numId="4">
+    <w:abstractNumId w:val="4"/>
+  </w:num>
+  <w:num w:numId="5">
+    <w:abstractNumId w:val="10"/>
+  </w:num>
+  <w:num w:numId="6">
+    <w:abstractNumId w:val="9"/>
+  </w:num>
+  <w:num w:numId="7">
+    <w:abstractNumId w:val="6"/>
+  </w:num>
+  <w:num w:numId="8">
+    <w:abstractNumId w:val="7"/>
+  </w:num>
+  <w:num w:numId="9">
     <w:abstractNumId w:val="2"/>
   </w:num>
-  <w:num w:numId="4">
-    <w:abstractNumId w:val="3"/>
+  <w:num w:numId="10">
+    <w:abstractNumId w:val="1"/>
   </w:num>
-  <w:num w:numId="5">
-    <w:abstractNumId w:val="7"/>
-  </w:num>
-  <w:num w:numId="6">
-    <w:abstractNumId w:val="6"/>
-  </w:num>
-  <w:num w:numId="7">
-    <w:abstractNumId w:val="4"/>
-  </w:num>
-  <w:num w:numId="8">
+  <w:num w:numId="11">
     <w:abstractNumId w:val="5"/>
   </w:num>
-  <w:num w:numId="9">
-    <w:abstractNumId w:val="1"/>
+  <w:num w:numId="12">
+    <w:abstractNumId w:val="8"/>
   </w:num>
 </w:numbering>
 </file>
@@ -3122,6 +3831,7 @@
     <w:lsdException w:name="HTML Sample" w:semiHidden="1" w:unhideWhenUsed="1"/>
     <w:lsdException w:name="HTML Typewriter" w:semiHidden="1" w:unhideWhenUsed="1"/>
     <w:lsdException w:name="HTML Variable" w:semiHidden="1" w:unhideWhenUsed="1"/>
+    <w:lsdException w:name="Normal Table" w:semiHidden="1" w:unhideWhenUsed="1"/>
     <w:lsdException w:name="annotation subject" w:semiHidden="1" w:unhideWhenUsed="1"/>
     <w:lsdException w:name="No List" w:semiHidden="1" w:unhideWhenUsed="1"/>
     <w:lsdException w:name="Outline List 1" w:semiHidden="1" w:unhideWhenUsed="1"/>
@@ -3168,8 +3878,10 @@
     <w:lsdException w:name="Table Subtle 2" w:semiHidden="1" w:unhideWhenUsed="1"/>
     <w:lsdException w:name="Table Web 1" w:semiHidden="1" w:unhideWhenUsed="1"/>
     <w:lsdException w:name="Table Web 2" w:semiHidden="1" w:unhideWhenUsed="1"/>
+    <w:lsdException w:name="Table Web 3" w:semiHidden="1" w:unhideWhenUsed="1"/>
     <w:lsdException w:name="Balloon Text" w:semiHidden="1" w:unhideWhenUsed="1"/>
     <w:lsdException w:name="Table Grid" w:uiPriority="39"/>
+    <w:lsdException w:name="Table Theme" w:semiHidden="1" w:unhideWhenUsed="1"/>
     <w:lsdException w:name="Placeholder Text" w:semiHidden="1"/>
     <w:lsdException w:name="No Spacing" w:uiPriority="1" w:qFormat="1"/>
     <w:lsdException w:name="Light Shading" w:uiPriority="60"/>
@@ -3645,6 +4357,7 @@
     <w:rsidRoot w:val="006D6449"/>
     <w:rsid w:val="004631DD"/>
     <w:rsid w:val="006D6449"/>
+    <w:rsid w:val="00952AFF"/>
     <w:rsid w:val="00B04FBF"/>
   </w:rsids>
   <m:mathPr>
@@ -3791,6 +4504,7 @@
     <w:lsdException w:name="HTML Sample" w:semiHidden="1" w:unhideWhenUsed="1"/>
     <w:lsdException w:name="HTML Typewriter" w:semiHidden="1" w:unhideWhenUsed="1"/>
     <w:lsdException w:name="HTML Variable" w:semiHidden="1" w:unhideWhenUsed="1"/>
+    <w:lsdException w:name="Normal Table" w:semiHidden="1" w:unhideWhenUsed="1"/>
     <w:lsdException w:name="annotation subject" w:semiHidden="1" w:unhideWhenUsed="1"/>
     <w:lsdException w:name="No List" w:semiHidden="1" w:unhideWhenUsed="1"/>
     <w:lsdException w:name="Outline List 1" w:semiHidden="1" w:unhideWhenUsed="1"/>
@@ -3837,8 +4551,10 @@
     <w:lsdException w:name="Table Subtle 2" w:semiHidden="1" w:unhideWhenUsed="1"/>
     <w:lsdException w:name="Table Web 1" w:semiHidden="1" w:unhideWhenUsed="1"/>
     <w:lsdException w:name="Table Web 2" w:semiHidden="1" w:unhideWhenUsed="1"/>
+    <w:lsdException w:name="Table Web 3" w:semiHidden="1" w:unhideWhenUsed="1"/>
     <w:lsdException w:name="Balloon Text" w:semiHidden="1" w:unhideWhenUsed="1"/>
     <w:lsdException w:name="Table Grid" w:uiPriority="39"/>
+    <w:lsdException w:name="Table Theme" w:semiHidden="1" w:unhideWhenUsed="1"/>
     <w:lsdException w:name="Placeholder Text" w:semiHidden="1"/>
     <w:lsdException w:name="No Spacing" w:uiPriority="1" w:qFormat="1"/>
     <w:lsdException w:name="Light Shading" w:uiPriority="60"/>
@@ -4439,21 +5155,6 @@
 </file>
 
 <file path=customXml/item1.xml><?xml version="1.0" encoding="utf-8"?>
-<p:properties xmlns:p="http://schemas.microsoft.com/office/2006/metadata/properties" xmlns:xsi="http://www.w3.org/2001/XMLSchema-instance" xmlns:pc="http://schemas.microsoft.com/office/infopath/2007/PartnerControls">
-  <documentManagement/>
-</p:properties>
-</file>
-
-<file path=customXml/item2.xml><?xml version="1.0" encoding="utf-8"?>
-<?mso-contentType ?>
-<FormTemplates xmlns="http://schemas.microsoft.com/sharepoint/v3/contenttype/forms">
-  <Display>DocumentLibraryForm</Display>
-  <Edit>DocumentLibraryForm</Edit>
-  <New>DocumentLibraryForm</New>
-</FormTemplates>
-</file>
-
-<file path=customXml/item3.xml><?xml version="1.0" encoding="utf-8"?>
 <ct:contentTypeSchema xmlns:ct="http://schemas.microsoft.com/office/2006/metadata/contentType" xmlns:ma="http://schemas.microsoft.com/office/2006/metadata/properties/metaAttributes" ct:_="" ma:_="" ma:contentTypeName="Documento" ma:contentTypeID="0x01010082A113366D422C4687CBCE065B38FFD5" ma:contentTypeVersion="13" ma:contentTypeDescription="Crear nuevo documento." ma:contentTypeScope="" ma:versionID="c5b730a400cc87c086750dc60cbd4bd1">
   <xsd:schema xmlns:xsd="http://www.w3.org/2001/XMLSchema" xmlns:xs="http://www.w3.org/2001/XMLSchema" xmlns:p="http://schemas.microsoft.com/office/2006/metadata/properties" xmlns:ns3="30a0d49a-a860-4b36-a033-69d34cf11ecd" xmlns:ns4="9bbe2568-a228-489f-a72a-423fe713446e" targetNamespace="http://schemas.microsoft.com/office/2006/metadata/properties" ma:root="true" ma:fieldsID="3c2bd5fa58e091e2fc6bf6386ed7f3a2" ns3:_="" ns4:_="">
     <xsd:import namespace="30a0d49a-a860-4b36-a033-69d34cf11ecd"/>
@@ -4676,24 +5377,22 @@
 </ct:contentTypeSchema>
 </file>
 
-<file path=customXml/itemProps1.xml><?xml version="1.0" encoding="utf-8"?>
-<ds:datastoreItem xmlns:ds="http://schemas.openxmlformats.org/officeDocument/2006/customXml" ds:itemID="{2A1B7D44-6B6F-450F-BFA6-331AAA87A99E}">
-  <ds:schemaRefs>
-    <ds:schemaRef ds:uri="http://schemas.microsoft.com/office/2006/metadata/properties"/>
-    <ds:schemaRef ds:uri="http://schemas.microsoft.com/office/infopath/2007/PartnerControls"/>
-  </ds:schemaRefs>
-</ds:datastoreItem>
+<file path=customXml/item2.xml><?xml version="1.0" encoding="utf-8"?>
+<?mso-contentType ?>
+<FormTemplates xmlns="http://schemas.microsoft.com/sharepoint/v3/contenttype/forms">
+  <Display>DocumentLibraryForm</Display>
+  <Edit>DocumentLibraryForm</Edit>
+  <New>DocumentLibraryForm</New>
+</FormTemplates>
 </file>
 
-<file path=customXml/itemProps2.xml><?xml version="1.0" encoding="utf-8"?>
-<ds:datastoreItem xmlns:ds="http://schemas.openxmlformats.org/officeDocument/2006/customXml" ds:itemID="{97028B0E-A28C-4B80-9C9E-C12B3ABF714C}">
-  <ds:schemaRefs>
-    <ds:schemaRef ds:uri="http://schemas.microsoft.com/sharepoint/v3/contenttype/forms"/>
-  </ds:schemaRefs>
-</ds:datastoreItem>
+<file path=customXml/item3.xml><?xml version="1.0" encoding="utf-8"?>
+<p:properties xmlns:p="http://schemas.microsoft.com/office/2006/metadata/properties" xmlns:xsi="http://www.w3.org/2001/XMLSchema-instance" xmlns:pc="http://schemas.microsoft.com/office/infopath/2007/PartnerControls">
+  <documentManagement/>
+</p:properties>
 </file>
 
-<file path=customXml/itemProps3.xml><?xml version="1.0" encoding="utf-8"?>
+<file path=customXml/itemProps1.xml><?xml version="1.0" encoding="utf-8"?>
 <ds:datastoreItem xmlns:ds="http://schemas.openxmlformats.org/officeDocument/2006/customXml" ds:itemID="{FED26195-36A7-44BA-B9AE-AF38E0B204EF}">
   <ds:schemaRefs>
     <ds:schemaRef ds:uri="http://schemas.microsoft.com/office/2006/metadata/contentType"/>
@@ -4710,4 +5409,21 @@
     <ds:schemaRef ds:uri="http://schemas.microsoft.com/internal/obd"/>
   </ds:schemaRefs>
 </ds:datastoreItem>
+</file>
+
+<file path=customXml/itemProps2.xml><?xml version="1.0" encoding="utf-8"?>
+<ds:datastoreItem xmlns:ds="http://schemas.openxmlformats.org/officeDocument/2006/customXml" ds:itemID="{97028B0E-A28C-4B80-9C9E-C12B3ABF714C}">
+  <ds:schemaRefs>
+    <ds:schemaRef ds:uri="http://schemas.microsoft.com/sharepoint/v3/contenttype/forms"/>
+  </ds:schemaRefs>
+</ds:datastoreItem>
+</file>
+
+<file path=customXml/itemProps3.xml><?xml version="1.0" encoding="utf-8"?>
+<ds:datastoreItem xmlns:ds="http://schemas.openxmlformats.org/officeDocument/2006/customXml" ds:itemID="{2A1B7D44-6B6F-450F-BFA6-331AAA87A99E}">
+  <ds:schemaRefs>
+    <ds:schemaRef ds:uri="http://schemas.microsoft.com/office/2006/metadata/properties"/>
+    <ds:schemaRef ds:uri="http://schemas.microsoft.com/office/infopath/2007/PartnerControls"/>
+  </ds:schemaRefs>
+</ds:datastoreItem>
 </file>
</xml_diff>

<commit_message>
Se agregaron descripciones de CU02 y CU03
</commit_message>
<xml_diff>
--- a/CU01_desc.docx
+++ b/CU01_desc.docx
@@ -28,6 +28,7 @@
           </w:tcPr>
           <w:p>
             <w:pPr>
+              <w:jc w:val="both"/>
               <w:rPr>
                 <w:rFonts w:ascii="Arial" w:hAnsi="Arial" w:cs="Arial"/>
                 <w:b/>
@@ -76,6 +77,7 @@
             <w:sdtContent>
               <w:p>
                 <w:pPr>
+                  <w:jc w:val="both"/>
                   <w:rPr>
                     <w:rFonts w:ascii="Arial" w:hAnsi="Arial" w:cs="Arial"/>
                     <w:sz w:val="24"/>
@@ -123,6 +125,7 @@
           </w:tcPr>
           <w:p>
             <w:pPr>
+              <w:jc w:val="both"/>
               <w:rPr>
                 <w:rFonts w:ascii="Arial" w:hAnsi="Arial" w:cs="Arial"/>
                 <w:b/>
@@ -155,6 +158,7 @@
           </w:tcPr>
           <w:p>
             <w:pPr>
+              <w:jc w:val="both"/>
               <w:rPr>
                 <w:rFonts w:ascii="Arial" w:hAnsi="Arial" w:cs="Arial"/>
                 <w:sz w:val="24"/>
@@ -191,6 +195,7 @@
           </w:tcPr>
           <w:p>
             <w:pPr>
+              <w:jc w:val="both"/>
               <w:rPr>
                 <w:rFonts w:ascii="Arial" w:hAnsi="Arial" w:cs="Arial"/>
                 <w:b/>
@@ -223,6 +228,7 @@
           </w:tcPr>
           <w:p>
             <w:pPr>
+              <w:jc w:val="both"/>
               <w:rPr>
                 <w:rFonts w:ascii="Arial" w:hAnsi="Arial" w:cs="Arial"/>
                 <w:sz w:val="24"/>
@@ -259,6 +265,7 @@
           </w:tcPr>
           <w:p>
             <w:pPr>
+              <w:jc w:val="both"/>
               <w:rPr>
                 <w:rFonts w:ascii="Arial" w:hAnsi="Arial" w:cs="Arial"/>
                 <w:b/>
@@ -312,6 +319,7 @@
               </w:tcPr>
               <w:p>
                 <w:pPr>
+                  <w:jc w:val="both"/>
                   <w:rPr>
                     <w:rFonts w:ascii="Arial" w:hAnsi="Arial" w:cs="Arial"/>
                     <w:sz w:val="24"/>
@@ -350,6 +358,7 @@
           </w:tcPr>
           <w:p>
             <w:pPr>
+              <w:jc w:val="both"/>
               <w:rPr>
                 <w:rFonts w:ascii="Arial" w:hAnsi="Arial" w:cs="Arial"/>
                 <w:b/>
@@ -382,6 +391,7 @@
           </w:tcPr>
           <w:p>
             <w:pPr>
+              <w:jc w:val="both"/>
               <w:rPr>
                 <w:rFonts w:ascii="Arial" w:hAnsi="Arial" w:cs="Arial"/>
                 <w:sz w:val="24"/>
@@ -418,6 +428,7 @@
           </w:tcPr>
           <w:p>
             <w:pPr>
+              <w:jc w:val="both"/>
               <w:rPr>
                 <w:rFonts w:ascii="Arial" w:hAnsi="Arial" w:cs="Arial"/>
                 <w:b/>
@@ -465,6 +476,7 @@
               </w:tcPr>
               <w:p>
                 <w:pPr>
+                  <w:jc w:val="both"/>
                   <w:rPr>
                     <w:rFonts w:ascii="Arial" w:hAnsi="Arial" w:cs="Arial"/>
                     <w:sz w:val="24"/>
@@ -503,6 +515,7 @@
           </w:tcPr>
           <w:p>
             <w:pPr>
+              <w:jc w:val="both"/>
               <w:rPr>
                 <w:rFonts w:ascii="Arial" w:hAnsi="Arial" w:cs="Arial"/>
                 <w:b/>
@@ -550,6 +563,7 @@
             <w:sdtContent>
               <w:p>
                 <w:pPr>
+                  <w:jc w:val="both"/>
                   <w:rPr>
                     <w:rFonts w:ascii="Arial" w:hAnsi="Arial" w:cs="Arial"/>
                     <w:sz w:val="24"/>
@@ -597,6 +611,7 @@
           </w:tcPr>
           <w:p>
             <w:pPr>
+              <w:jc w:val="both"/>
               <w:rPr>
                 <w:rFonts w:ascii="Arial" w:hAnsi="Arial" w:cs="Arial"/>
                 <w:b/>
@@ -629,6 +644,7 @@
           </w:tcPr>
           <w:p>
             <w:pPr>
+              <w:jc w:val="both"/>
               <w:rPr>
                 <w:rFonts w:ascii="Arial" w:hAnsi="Arial" w:cs="Arial"/>
                 <w:sz w:val="24"/>
@@ -666,6 +682,7 @@
           </w:p>
           <w:p>
             <w:pPr>
+              <w:jc w:val="both"/>
               <w:rPr>
                 <w:rFonts w:ascii="Arial" w:hAnsi="Arial" w:cs="Arial"/>
                 <w:sz w:val="24"/>
@@ -702,6 +719,7 @@
           </w:tcPr>
           <w:p>
             <w:pPr>
+              <w:jc w:val="both"/>
               <w:rPr>
                 <w:rFonts w:ascii="Arial" w:hAnsi="Arial" w:cs="Arial"/>
                 <w:b/>
@@ -739,6 +757,7 @@
                 <w:ilvl w:val="0"/>
                 <w:numId w:val="4"/>
               </w:numPr>
+              <w:jc w:val="both"/>
               <w:rPr>
                 <w:rFonts w:ascii="Arial" w:hAnsi="Arial" w:cs="Arial"/>
                 <w:sz w:val="24"/>
@@ -761,6 +780,7 @@
                 <w:ilvl w:val="0"/>
                 <w:numId w:val="4"/>
               </w:numPr>
+              <w:jc w:val="both"/>
               <w:rPr>
                 <w:rFonts w:ascii="Arial" w:hAnsi="Arial" w:cs="Arial"/>
                 <w:sz w:val="24"/>
@@ -791,6 +811,7 @@
                 <w:ilvl w:val="0"/>
                 <w:numId w:val="4"/>
               </w:numPr>
+              <w:jc w:val="both"/>
               <w:rPr>
                 <w:rFonts w:ascii="Arial" w:hAnsi="Arial" w:cs="Arial"/>
                 <w:sz w:val="24"/>
@@ -909,6 +930,7 @@
                 <w:ilvl w:val="0"/>
                 <w:numId w:val="4"/>
               </w:numPr>
+              <w:jc w:val="both"/>
               <w:rPr>
                 <w:rFonts w:ascii="Arial" w:hAnsi="Arial" w:cs="Arial"/>
                 <w:sz w:val="24"/>
@@ -947,6 +969,7 @@
                 <w:ilvl w:val="0"/>
                 <w:numId w:val="4"/>
               </w:numPr>
+              <w:jc w:val="both"/>
               <w:rPr>
                 <w:rFonts w:ascii="Arial" w:hAnsi="Arial" w:cs="Arial"/>
                 <w:sz w:val="24"/>
@@ -969,6 +992,7 @@
                 <w:ilvl w:val="0"/>
                 <w:numId w:val="4"/>
               </w:numPr>
+              <w:jc w:val="both"/>
               <w:rPr>
                 <w:rFonts w:ascii="Arial" w:hAnsi="Arial" w:cs="Arial"/>
                 <w:sz w:val="24"/>
@@ -1007,6 +1031,7 @@
                 <w:ilvl w:val="0"/>
                 <w:numId w:val="4"/>
               </w:numPr>
+              <w:jc w:val="both"/>
               <w:rPr>
                 <w:rFonts w:ascii="Arial" w:hAnsi="Arial" w:cs="Arial"/>
                 <w:sz w:val="24"/>
@@ -1053,6 +1078,7 @@
                 <w:ilvl w:val="0"/>
                 <w:numId w:val="4"/>
               </w:numPr>
+              <w:jc w:val="both"/>
               <w:rPr>
                 <w:rFonts w:ascii="Arial" w:hAnsi="Arial" w:cs="Arial"/>
                 <w:sz w:val="24"/>
@@ -1105,7 +1131,23 @@
                 <w:sz w:val="24"/>
                 <w:szCs w:val="24"/>
               </w:rPr>
-              <w:t xml:space="preserve"> (ver FA3)</w:t>
+              <w:t xml:space="preserve"> </w:t>
+            </w:r>
+            <w:r>
+              <w:rPr>
+                <w:rFonts w:ascii="Arial" w:hAnsi="Arial" w:cs="Arial"/>
+                <w:sz w:val="24"/>
+                <w:szCs w:val="24"/>
+              </w:rPr>
+              <w:t xml:space="preserve">y muestra un mensaje de éxito con la opción “Aceptar”, indicando que el empleado se guardó exitosamente. </w:t>
+            </w:r>
+            <w:r>
+              <w:rPr>
+                <w:rFonts w:ascii="Arial" w:hAnsi="Arial" w:cs="Arial"/>
+                <w:sz w:val="24"/>
+                <w:szCs w:val="24"/>
+              </w:rPr>
+              <w:t>(ver FA3)</w:t>
             </w:r>
             <w:r>
               <w:rPr>
@@ -1123,19 +1165,20 @@
                 <w:ilvl w:val="0"/>
                 <w:numId w:val="4"/>
               </w:numPr>
-              <w:rPr>
-                <w:rFonts w:ascii="Arial" w:hAnsi="Arial" w:cs="Arial"/>
-                <w:sz w:val="24"/>
-                <w:szCs w:val="24"/>
-              </w:rPr>
-            </w:pPr>
-            <w:r>
-              <w:rPr>
-                <w:rFonts w:ascii="Arial" w:hAnsi="Arial" w:cs="Arial"/>
-                <w:sz w:val="24"/>
-                <w:szCs w:val="24"/>
-              </w:rPr>
-              <w:t>El sistema muestra un mensaje de éxito con la opción “Aceptar”, indicando que el empleado se guardó exitosamente.</w:t>
+              <w:jc w:val="both"/>
+              <w:rPr>
+                <w:rFonts w:ascii="Arial" w:hAnsi="Arial" w:cs="Arial"/>
+                <w:sz w:val="24"/>
+                <w:szCs w:val="24"/>
+              </w:rPr>
+            </w:pPr>
+            <w:r>
+              <w:rPr>
+                <w:rFonts w:ascii="Arial" w:hAnsi="Arial" w:cs="Arial"/>
+                <w:sz w:val="24"/>
+                <w:szCs w:val="24"/>
+              </w:rPr>
+              <w:t>El administrador selecciona la opción “Aceptar”.</w:t>
             </w:r>
           </w:p>
           <w:p>
@@ -1145,19 +1188,20 @@
                 <w:ilvl w:val="0"/>
                 <w:numId w:val="4"/>
               </w:numPr>
-              <w:rPr>
-                <w:rFonts w:ascii="Arial" w:hAnsi="Arial" w:cs="Arial"/>
-                <w:sz w:val="24"/>
-                <w:szCs w:val="24"/>
-              </w:rPr>
-            </w:pPr>
-            <w:r>
-              <w:rPr>
-                <w:rFonts w:ascii="Arial" w:hAnsi="Arial" w:cs="Arial"/>
-                <w:sz w:val="24"/>
-                <w:szCs w:val="24"/>
-              </w:rPr>
-              <w:t>El administrador selecciona la opción “Aceptar”.</w:t>
+              <w:jc w:val="both"/>
+              <w:rPr>
+                <w:rFonts w:ascii="Arial" w:hAnsi="Arial" w:cs="Arial"/>
+                <w:sz w:val="24"/>
+                <w:szCs w:val="24"/>
+              </w:rPr>
+            </w:pPr>
+            <w:r>
+              <w:rPr>
+                <w:rFonts w:ascii="Arial" w:hAnsi="Arial" w:cs="Arial"/>
+                <w:sz w:val="24"/>
+                <w:szCs w:val="24"/>
+              </w:rPr>
+              <w:t>El sistema cierra el mensaje, limpia el formulario y vuelve a desactivar los botones, excepto el botón “Cancelar”</w:t>
             </w:r>
           </w:p>
           <w:p>
@@ -1167,6 +1211,7 @@
                 <w:ilvl w:val="0"/>
                 <w:numId w:val="4"/>
               </w:numPr>
+              <w:jc w:val="both"/>
               <w:rPr>
                 <w:rFonts w:ascii="Arial" w:hAnsi="Arial" w:cs="Arial"/>
                 <w:sz w:val="24"/>
@@ -1180,28 +1225,6 @@
                 <w:szCs w:val="24"/>
               </w:rPr>
               <w:lastRenderedPageBreak/>
-              <w:t>El sistema cierra el mensaje, limpia el formulario y vuelve a desactivar los botones, excepto el botón “Cancelar”</w:t>
-            </w:r>
-          </w:p>
-          <w:p>
-            <w:pPr>
-              <w:pStyle w:val="Prrafodelista"/>
-              <w:numPr>
-                <w:ilvl w:val="0"/>
-                <w:numId w:val="4"/>
-              </w:numPr>
-              <w:rPr>
-                <w:rFonts w:ascii="Arial" w:hAnsi="Arial" w:cs="Arial"/>
-                <w:sz w:val="24"/>
-                <w:szCs w:val="24"/>
-              </w:rPr>
-            </w:pPr>
-            <w:r>
-              <w:rPr>
-                <w:rFonts w:ascii="Arial" w:hAnsi="Arial" w:cs="Arial"/>
-                <w:sz w:val="24"/>
-                <w:szCs w:val="24"/>
-              </w:rPr>
               <w:t>Termina caso de uso.</w:t>
             </w:r>
           </w:p>
@@ -1225,6 +1248,7 @@
           <w:p>
             <w:pPr>
               <w:spacing w:after="0"/>
+              <w:jc w:val="both"/>
               <w:rPr>
                 <w:rFonts w:ascii="Arial" w:hAnsi="Arial" w:cs="Arial"/>
                 <w:b/>
@@ -1260,6 +1284,7 @@
           <w:p>
             <w:pPr>
               <w:spacing w:after="0"/>
+              <w:jc w:val="both"/>
               <w:rPr>
                 <w:rFonts w:ascii="Arial" w:hAnsi="Arial" w:cs="Arial"/>
                 <w:sz w:val="24"/>
@@ -1285,6 +1310,7 @@
                 <w:numId w:val="6"/>
               </w:numPr>
               <w:spacing w:after="0"/>
+              <w:jc w:val="both"/>
               <w:rPr>
                 <w:rFonts w:ascii="Arial" w:hAnsi="Arial" w:cs="Arial"/>
                 <w:sz w:val="24"/>
@@ -1310,6 +1336,7 @@
                 <w:numId w:val="6"/>
               </w:numPr>
               <w:spacing w:after="0"/>
+              <w:jc w:val="both"/>
               <w:rPr>
                 <w:rFonts w:ascii="Arial" w:hAnsi="Arial" w:cs="Arial"/>
                 <w:sz w:val="24"/>
@@ -1335,6 +1362,7 @@
                 <w:numId w:val="6"/>
               </w:numPr>
               <w:spacing w:after="0"/>
+              <w:jc w:val="both"/>
               <w:rPr>
                 <w:rFonts w:ascii="Arial" w:hAnsi="Arial" w:cs="Arial"/>
                 <w:sz w:val="24"/>
@@ -1360,6 +1388,7 @@
                 <w:numId w:val="6"/>
               </w:numPr>
               <w:spacing w:after="0"/>
+              <w:jc w:val="both"/>
               <w:rPr>
                 <w:rFonts w:ascii="Arial" w:hAnsi="Arial" w:cs="Arial"/>
                 <w:sz w:val="24"/>
@@ -1385,6 +1414,7 @@
                 <w:numId w:val="6"/>
               </w:numPr>
               <w:spacing w:after="0"/>
+              <w:jc w:val="both"/>
               <w:rPr>
                 <w:rFonts w:ascii="Arial" w:hAnsi="Arial" w:cs="Arial"/>
                 <w:sz w:val="24"/>
@@ -1423,6 +1453,7 @@
           <w:p>
             <w:pPr>
               <w:spacing w:after="0"/>
+              <w:jc w:val="both"/>
               <w:rPr>
                 <w:rFonts w:ascii="Arial" w:hAnsi="Arial" w:cs="Arial"/>
                 <w:sz w:val="24"/>
@@ -1443,6 +1474,7 @@
           <w:p>
             <w:pPr>
               <w:spacing w:after="0"/>
+              <w:jc w:val="both"/>
               <w:rPr>
                 <w:rFonts w:ascii="Arial" w:hAnsi="Arial" w:cs="Arial"/>
                 <w:sz w:val="24"/>
@@ -1454,21 +1486,31 @@
           <w:p>
             <w:pPr>
               <w:spacing w:after="0"/>
-              <w:rPr>
-                <w:rFonts w:ascii="Arial" w:hAnsi="Arial" w:cs="Arial"/>
-                <w:sz w:val="24"/>
-                <w:szCs w:val="24"/>
-                <w:lang w:val="es-ES"/>
-              </w:rPr>
-            </w:pPr>
-            <w:r>
-              <w:rPr>
-                <w:rFonts w:ascii="Arial" w:hAnsi="Arial" w:cs="Arial"/>
-                <w:sz w:val="24"/>
-                <w:szCs w:val="24"/>
-                <w:lang w:val="es-ES"/>
-              </w:rPr>
-              <w:t>FA2 Existen campos inválidos;</w:t>
+              <w:jc w:val="both"/>
+              <w:rPr>
+                <w:rFonts w:ascii="Arial" w:hAnsi="Arial" w:cs="Arial"/>
+                <w:sz w:val="24"/>
+                <w:szCs w:val="24"/>
+                <w:lang w:val="es-ES"/>
+              </w:rPr>
+            </w:pPr>
+            <w:r>
+              <w:rPr>
+                <w:rFonts w:ascii="Arial" w:hAnsi="Arial" w:cs="Arial"/>
+                <w:sz w:val="24"/>
+                <w:szCs w:val="24"/>
+                <w:lang w:val="es-ES"/>
+              </w:rPr>
+              <w:t xml:space="preserve">FA2 </w:t>
+            </w:r>
+            <w:r>
+              <w:rPr>
+                <w:rFonts w:ascii="Arial" w:hAnsi="Arial" w:cs="Arial"/>
+                <w:sz w:val="24"/>
+                <w:szCs w:val="24"/>
+                <w:lang w:val="es-ES"/>
+              </w:rPr>
+              <w:t>Existen caracteres inválidos:</w:t>
             </w:r>
           </w:p>
           <w:p>
@@ -1479,6 +1521,7 @@
                 <w:numId w:val="8"/>
               </w:numPr>
               <w:spacing w:after="0"/>
+              <w:jc w:val="both"/>
               <w:rPr>
                 <w:rFonts w:ascii="Arial" w:hAnsi="Arial" w:cs="Arial"/>
                 <w:sz w:val="24"/>
@@ -1504,6 +1547,7 @@
                 <w:numId w:val="8"/>
               </w:numPr>
               <w:spacing w:after="0"/>
+              <w:jc w:val="both"/>
               <w:rPr>
                 <w:rFonts w:ascii="Arial" w:hAnsi="Arial" w:cs="Arial"/>
                 <w:sz w:val="24"/>
@@ -1529,6 +1573,7 @@
                 <w:numId w:val="8"/>
               </w:numPr>
               <w:spacing w:after="0"/>
+              <w:jc w:val="both"/>
               <w:rPr>
                 <w:rFonts w:ascii="Arial" w:hAnsi="Arial" w:cs="Arial"/>
                 <w:sz w:val="24"/>
@@ -1554,21 +1599,31 @@
                 <w:numId w:val="8"/>
               </w:numPr>
               <w:spacing w:after="0"/>
-              <w:rPr>
-                <w:rFonts w:ascii="Arial" w:hAnsi="Arial" w:cs="Arial"/>
-                <w:sz w:val="24"/>
-                <w:szCs w:val="24"/>
-                <w:lang w:val="es-ES"/>
-              </w:rPr>
-            </w:pPr>
-            <w:r>
-              <w:rPr>
-                <w:rFonts w:ascii="Arial" w:hAnsi="Arial" w:cs="Arial"/>
-                <w:sz w:val="24"/>
-                <w:szCs w:val="24"/>
-                <w:lang w:val="es-ES"/>
-              </w:rPr>
-              <w:t>El administrador edita la información, quitando los caracteres inválidos.</w:t>
+              <w:jc w:val="both"/>
+              <w:rPr>
+                <w:rFonts w:ascii="Arial" w:hAnsi="Arial" w:cs="Arial"/>
+                <w:sz w:val="24"/>
+                <w:szCs w:val="24"/>
+                <w:lang w:val="es-ES"/>
+              </w:rPr>
+            </w:pPr>
+            <w:r>
+              <w:rPr>
+                <w:rFonts w:ascii="Arial" w:hAnsi="Arial" w:cs="Arial"/>
+                <w:sz w:val="24"/>
+                <w:szCs w:val="24"/>
+                <w:lang w:val="es-ES"/>
+              </w:rPr>
+              <w:t>El administrador quita los caracteres inválido</w:t>
+            </w:r>
+            <w:r>
+              <w:rPr>
+                <w:rFonts w:ascii="Arial" w:hAnsi="Arial" w:cs="Arial"/>
+                <w:sz w:val="24"/>
+                <w:szCs w:val="24"/>
+                <w:lang w:val="es-ES"/>
+              </w:rPr>
+              <w:t>s.</w:t>
             </w:r>
           </w:p>
           <w:p>
@@ -1579,6 +1634,7 @@
                 <w:numId w:val="8"/>
               </w:numPr>
               <w:spacing w:after="0"/>
+              <w:jc w:val="both"/>
               <w:rPr>
                 <w:rFonts w:ascii="Arial" w:hAnsi="Arial" w:cs="Arial"/>
                 <w:sz w:val="24"/>
@@ -1617,6 +1673,7 @@
           <w:p>
             <w:pPr>
               <w:spacing w:after="0"/>
+              <w:jc w:val="both"/>
               <w:rPr>
                 <w:rFonts w:ascii="Arial" w:hAnsi="Arial" w:cs="Arial"/>
                 <w:sz w:val="24"/>
@@ -1637,6 +1694,7 @@
           <w:p>
             <w:pPr>
               <w:spacing w:after="0"/>
+              <w:jc w:val="both"/>
               <w:rPr>
                 <w:rFonts w:ascii="Arial" w:hAnsi="Arial" w:cs="Arial"/>
                 <w:sz w:val="24"/>
@@ -1648,6 +1706,7 @@
           <w:p>
             <w:pPr>
               <w:spacing w:after="0"/>
+              <w:jc w:val="both"/>
               <w:rPr>
                 <w:rFonts w:ascii="Arial" w:hAnsi="Arial" w:cs="Arial"/>
                 <w:sz w:val="24"/>
@@ -1673,6 +1732,7 @@
                 <w:numId w:val="7"/>
               </w:numPr>
               <w:spacing w:after="0"/>
+              <w:jc w:val="both"/>
               <w:rPr>
                 <w:rFonts w:ascii="Arial" w:hAnsi="Arial" w:cs="Arial"/>
                 <w:sz w:val="24"/>
@@ -1698,6 +1758,7 @@
                 <w:numId w:val="7"/>
               </w:numPr>
               <w:spacing w:after="0"/>
+              <w:jc w:val="both"/>
               <w:rPr>
                 <w:rFonts w:ascii="Arial" w:hAnsi="Arial" w:cs="Arial"/>
                 <w:sz w:val="24"/>
@@ -1723,6 +1784,7 @@
                 <w:numId w:val="7"/>
               </w:numPr>
               <w:spacing w:after="0"/>
+              <w:jc w:val="both"/>
               <w:rPr>
                 <w:rFonts w:ascii="Arial" w:hAnsi="Arial" w:cs="Arial"/>
                 <w:sz w:val="24"/>
@@ -1748,21 +1810,40 @@
                 <w:numId w:val="7"/>
               </w:numPr>
               <w:spacing w:after="0"/>
-              <w:rPr>
-                <w:rFonts w:ascii="Arial" w:hAnsi="Arial" w:cs="Arial"/>
-                <w:sz w:val="24"/>
-                <w:szCs w:val="24"/>
-                <w:lang w:val="es-ES"/>
-              </w:rPr>
-            </w:pPr>
-            <w:r>
-              <w:rPr>
-                <w:rFonts w:ascii="Arial" w:hAnsi="Arial" w:cs="Arial"/>
-                <w:sz w:val="24"/>
-                <w:szCs w:val="24"/>
-                <w:lang w:val="es-ES"/>
-              </w:rPr>
-              <w:t>El administrador cambia el nombre de usuario.</w:t>
+              <w:jc w:val="both"/>
+              <w:rPr>
+                <w:rFonts w:ascii="Arial" w:hAnsi="Arial" w:cs="Arial"/>
+                <w:sz w:val="24"/>
+                <w:szCs w:val="24"/>
+                <w:lang w:val="es-ES"/>
+              </w:rPr>
+            </w:pPr>
+            <w:r>
+              <w:rPr>
+                <w:rFonts w:ascii="Arial" w:hAnsi="Arial" w:cs="Arial"/>
+                <w:sz w:val="24"/>
+                <w:szCs w:val="24"/>
+                <w:lang w:val="es-ES"/>
+              </w:rPr>
+              <w:t xml:space="preserve">El administrador </w:t>
+            </w:r>
+            <w:r>
+              <w:rPr>
+                <w:rFonts w:ascii="Arial" w:hAnsi="Arial" w:cs="Arial"/>
+                <w:sz w:val="24"/>
+                <w:szCs w:val="24"/>
+                <w:lang w:val="es-ES"/>
+              </w:rPr>
+              <w:t>edita la información indicada por el sistema</w:t>
+            </w:r>
+            <w:r>
+              <w:rPr>
+                <w:rFonts w:ascii="Arial" w:hAnsi="Arial" w:cs="Arial"/>
+                <w:sz w:val="24"/>
+                <w:szCs w:val="24"/>
+                <w:lang w:val="es-ES"/>
+              </w:rPr>
+              <w:t>.</w:t>
             </w:r>
           </w:p>
           <w:p>
@@ -1773,6 +1854,7 @@
                 <w:numId w:val="7"/>
               </w:numPr>
               <w:spacing w:after="0"/>
+              <w:jc w:val="both"/>
               <w:rPr>
                 <w:rFonts w:ascii="Arial" w:hAnsi="Arial" w:cs="Arial"/>
                 <w:sz w:val="24"/>
@@ -1811,6 +1893,7 @@
           <w:p>
             <w:pPr>
               <w:spacing w:after="0"/>
+              <w:jc w:val="both"/>
               <w:rPr>
                 <w:rFonts w:ascii="Arial" w:hAnsi="Arial" w:cs="Arial"/>
                 <w:sz w:val="24"/>
@@ -1831,6 +1914,7 @@
           <w:p>
             <w:pPr>
               <w:spacing w:after="0"/>
+              <w:jc w:val="both"/>
               <w:rPr>
                 <w:rFonts w:ascii="Arial" w:hAnsi="Arial" w:cs="Arial"/>
                 <w:sz w:val="24"/>
@@ -1842,6 +1926,7 @@
           <w:p>
             <w:pPr>
               <w:spacing w:after="0"/>
+              <w:jc w:val="both"/>
               <w:rPr>
                 <w:rFonts w:ascii="Arial" w:hAnsi="Arial" w:cs="Arial"/>
                 <w:sz w:val="24"/>
@@ -1867,6 +1952,7 @@
                 <w:numId w:val="10"/>
               </w:numPr>
               <w:spacing w:after="0"/>
+              <w:jc w:val="both"/>
               <w:rPr>
                 <w:rFonts w:ascii="Arial" w:hAnsi="Arial" w:cs="Arial"/>
                 <w:sz w:val="24"/>
@@ -1890,10 +1976,26 @@
                 <w:szCs w:val="24"/>
                 <w:lang w:val="es-ES"/>
               </w:rPr>
-              <w:t xml:space="preserve">cierra la ventana actual y </w:t>
-            </w:r>
-            <w:bookmarkStart w:id="0" w:name="_GoBack"/>
-            <w:bookmarkEnd w:id="0"/>
+              <w:t xml:space="preserve">cierra la ventana actual </w:t>
+            </w:r>
+            <w:r>
+              <w:rPr>
+                <w:rFonts w:ascii="Arial" w:hAnsi="Arial" w:cs="Arial"/>
+                <w:sz w:val="24"/>
+                <w:szCs w:val="24"/>
+                <w:lang w:val="es-ES"/>
+              </w:rPr>
+              <w:t xml:space="preserve">junto con la conexión a la base de datos </w:t>
+            </w:r>
+            <w:r>
+              <w:rPr>
+                <w:rFonts w:ascii="Arial" w:hAnsi="Arial" w:cs="Arial"/>
+                <w:sz w:val="24"/>
+                <w:szCs w:val="24"/>
+                <w:lang w:val="es-ES"/>
+              </w:rPr>
+              <w:t xml:space="preserve">y </w:t>
+            </w:r>
             <w:r>
               <w:rPr>
                 <w:rFonts w:ascii="Arial" w:hAnsi="Arial" w:cs="Arial"/>
@@ -1907,6 +2009,7 @@
           <w:p>
             <w:pPr>
               <w:spacing w:after="0"/>
+              <w:jc w:val="both"/>
               <w:rPr>
                 <w:rFonts w:ascii="Arial" w:hAnsi="Arial" w:cs="Arial"/>
                 <w:sz w:val="24"/>
@@ -1927,6 +2030,7 @@
           <w:p>
             <w:pPr>
               <w:spacing w:after="0"/>
+              <w:jc w:val="both"/>
               <w:rPr>
                 <w:rFonts w:ascii="Arial" w:hAnsi="Arial" w:cs="Arial"/>
                 <w:sz w:val="24"/>
@@ -1938,6 +2042,7 @@
           <w:p>
             <w:pPr>
               <w:spacing w:after="0"/>
+              <w:jc w:val="both"/>
               <w:rPr>
                 <w:rFonts w:ascii="Arial" w:hAnsi="Arial" w:cs="Arial"/>
                 <w:sz w:val="24"/>
@@ -1963,6 +2068,7 @@
                 <w:numId w:val="11"/>
               </w:numPr>
               <w:spacing w:after="0"/>
+              <w:jc w:val="both"/>
               <w:rPr>
                 <w:rFonts w:ascii="Arial" w:hAnsi="Arial" w:cs="Arial"/>
                 <w:sz w:val="24"/>
@@ -1988,21 +2094,21 @@
                 <w:numId w:val="11"/>
               </w:numPr>
               <w:spacing w:after="0"/>
-              <w:rPr>
-                <w:rFonts w:ascii="Arial" w:hAnsi="Arial" w:cs="Arial"/>
-                <w:sz w:val="24"/>
-                <w:szCs w:val="24"/>
-                <w:lang w:val="es-ES"/>
-              </w:rPr>
-            </w:pPr>
-            <w:r>
-              <w:rPr>
-                <w:rFonts w:ascii="Arial" w:hAnsi="Arial" w:cs="Arial"/>
-                <w:sz w:val="24"/>
-                <w:szCs w:val="24"/>
-                <w:lang w:val="es-ES"/>
-              </w:rPr>
-              <w:lastRenderedPageBreak/>
+              <w:jc w:val="both"/>
+              <w:rPr>
+                <w:rFonts w:ascii="Arial" w:hAnsi="Arial" w:cs="Arial"/>
+                <w:sz w:val="24"/>
+                <w:szCs w:val="24"/>
+                <w:lang w:val="es-ES"/>
+              </w:rPr>
+            </w:pPr>
+            <w:r>
+              <w:rPr>
+                <w:rFonts w:ascii="Arial" w:hAnsi="Arial" w:cs="Arial"/>
+                <w:sz w:val="24"/>
+                <w:szCs w:val="24"/>
+                <w:lang w:val="es-ES"/>
+              </w:rPr>
               <w:t>El administrador selecciona la opción afirmativa (ver FA6).</w:t>
             </w:r>
           </w:p>
@@ -2014,26 +2120,56 @@
                 <w:numId w:val="11"/>
               </w:numPr>
               <w:spacing w:after="0"/>
-              <w:rPr>
-                <w:rFonts w:ascii="Arial" w:hAnsi="Arial" w:cs="Arial"/>
-                <w:sz w:val="24"/>
-                <w:szCs w:val="24"/>
-                <w:lang w:val="es-ES"/>
-              </w:rPr>
-            </w:pPr>
-            <w:r>
-              <w:rPr>
-                <w:rFonts w:ascii="Arial" w:hAnsi="Arial" w:cs="Arial"/>
-                <w:sz w:val="24"/>
-                <w:szCs w:val="24"/>
-                <w:lang w:val="es-ES"/>
-              </w:rPr>
-              <w:t>El sistema cierra la ventana actual y vuelve a la pantalla principal sin hacer cambios.</w:t>
+              <w:jc w:val="both"/>
+              <w:rPr>
+                <w:rFonts w:ascii="Arial" w:hAnsi="Arial" w:cs="Arial"/>
+                <w:sz w:val="24"/>
+                <w:szCs w:val="24"/>
+                <w:lang w:val="es-ES"/>
+              </w:rPr>
+            </w:pPr>
+            <w:r>
+              <w:rPr>
+                <w:rFonts w:ascii="Arial" w:hAnsi="Arial" w:cs="Arial"/>
+                <w:sz w:val="24"/>
+                <w:szCs w:val="24"/>
+                <w:lang w:val="es-ES"/>
+              </w:rPr>
+              <w:lastRenderedPageBreak/>
+              <w:t>El sistema cierra la ventana actual</w:t>
+            </w:r>
+            <w:r>
+              <w:rPr>
+                <w:rFonts w:ascii="Arial" w:hAnsi="Arial" w:cs="Arial"/>
+                <w:sz w:val="24"/>
+                <w:szCs w:val="24"/>
+                <w:lang w:val="es-ES"/>
+              </w:rPr>
+              <w:t xml:space="preserve"> </w:t>
+            </w:r>
+            <w:r>
+              <w:rPr>
+                <w:rFonts w:ascii="Arial" w:hAnsi="Arial" w:cs="Arial"/>
+                <w:sz w:val="24"/>
+                <w:szCs w:val="24"/>
+                <w:lang w:val="es-ES"/>
+              </w:rPr>
+              <w:t>junto con la conexión a la base de datos</w:t>
+            </w:r>
+            <w:r>
+              <w:rPr>
+                <w:rFonts w:ascii="Arial" w:hAnsi="Arial" w:cs="Arial"/>
+                <w:sz w:val="24"/>
+                <w:szCs w:val="24"/>
+                <w:lang w:val="es-ES"/>
+              </w:rPr>
+              <w:t xml:space="preserve"> y vuelve a la pantalla principal sin hacer cambios.</w:t>
             </w:r>
           </w:p>
           <w:p>
             <w:pPr>
               <w:spacing w:after="0"/>
+              <w:jc w:val="both"/>
               <w:rPr>
                 <w:rFonts w:ascii="Arial" w:hAnsi="Arial" w:cs="Arial"/>
                 <w:sz w:val="24"/>
@@ -2054,6 +2190,7 @@
           <w:p>
             <w:pPr>
               <w:spacing w:after="0"/>
+              <w:jc w:val="both"/>
               <w:rPr>
                 <w:rFonts w:ascii="Arial" w:hAnsi="Arial" w:cs="Arial"/>
                 <w:sz w:val="24"/>
@@ -2065,6 +2202,7 @@
           <w:p>
             <w:pPr>
               <w:spacing w:after="0"/>
+              <w:jc w:val="both"/>
               <w:rPr>
                 <w:rFonts w:ascii="Arial" w:hAnsi="Arial" w:cs="Arial"/>
                 <w:sz w:val="24"/>
@@ -2090,6 +2228,7 @@
                 <w:numId w:val="12"/>
               </w:numPr>
               <w:spacing w:after="0"/>
+              <w:jc w:val="both"/>
               <w:rPr>
                 <w:rFonts w:ascii="Arial" w:hAnsi="Arial" w:cs="Arial"/>
                 <w:sz w:val="24"/>
@@ -2119,6 +2258,7 @@
           <w:p>
             <w:pPr>
               <w:spacing w:after="0"/>
+              <w:jc w:val="both"/>
               <w:rPr>
                 <w:rFonts w:ascii="Arial" w:hAnsi="Arial" w:cs="Arial"/>
                 <w:sz w:val="24"/>
@@ -2156,6 +2296,7 @@
           <w:p>
             <w:pPr>
               <w:spacing w:after="0"/>
+              <w:jc w:val="both"/>
               <w:rPr>
                 <w:rFonts w:ascii="Arial" w:hAnsi="Arial" w:cs="Arial"/>
                 <w:b/>
@@ -2190,6 +2331,7 @@
           <w:p>
             <w:pPr>
               <w:spacing w:after="0"/>
+              <w:jc w:val="both"/>
               <w:rPr>
                 <w:rFonts w:ascii="Arial" w:hAnsi="Arial" w:cs="Arial"/>
                 <w:sz w:val="24"/>
@@ -2229,19 +2371,30 @@
                 <w:numId w:val="9"/>
               </w:numPr>
               <w:spacing w:after="0"/>
-              <w:rPr>
-                <w:rFonts w:ascii="Arial" w:hAnsi="Arial" w:cs="Arial"/>
-                <w:sz w:val="24"/>
-                <w:szCs w:val="24"/>
-              </w:rPr>
-            </w:pPr>
-            <w:r>
-              <w:rPr>
-                <w:rFonts w:ascii="Arial" w:hAnsi="Arial" w:cs="Arial"/>
-                <w:sz w:val="24"/>
-                <w:szCs w:val="24"/>
-              </w:rPr>
-              <w:t xml:space="preserve">El sistema muestra un mensaje con la opción “Aceptar”, indicando que no </w:t>
+              <w:jc w:val="both"/>
+              <w:rPr>
+                <w:rFonts w:ascii="Arial" w:hAnsi="Arial" w:cs="Arial"/>
+                <w:sz w:val="24"/>
+                <w:szCs w:val="24"/>
+              </w:rPr>
+            </w:pPr>
+            <w:r>
+              <w:rPr>
+                <w:rFonts w:ascii="Arial" w:hAnsi="Arial" w:cs="Arial"/>
+                <w:sz w:val="24"/>
+                <w:szCs w:val="24"/>
+              </w:rPr>
+              <w:t>El sistema muestra un mensaje con la opci</w:t>
+            </w:r>
+            <w:bookmarkStart w:id="0" w:name="_GoBack"/>
+            <w:bookmarkEnd w:id="0"/>
+            <w:r>
+              <w:rPr>
+                <w:rFonts w:ascii="Arial" w:hAnsi="Arial" w:cs="Arial"/>
+                <w:sz w:val="24"/>
+                <w:szCs w:val="24"/>
+              </w:rPr>
+              <w:t xml:space="preserve">ón “Aceptar”, indicando que no </w:t>
             </w:r>
             <w:r>
               <w:rPr>
@@ -2268,6 +2421,7 @@
                 <w:numId w:val="9"/>
               </w:numPr>
               <w:spacing w:after="0"/>
+              <w:jc w:val="both"/>
               <w:rPr>
                 <w:rFonts w:ascii="Arial" w:hAnsi="Arial" w:cs="Arial"/>
                 <w:sz w:val="24"/>
@@ -2291,6 +2445,7 @@
                 <w:numId w:val="9"/>
               </w:numPr>
               <w:spacing w:after="0"/>
+              <w:jc w:val="both"/>
               <w:rPr>
                 <w:rFonts w:ascii="Arial" w:hAnsi="Arial" w:cs="Arial"/>
                 <w:sz w:val="24"/>
@@ -2309,6 +2464,7 @@
           <w:p>
             <w:pPr>
               <w:spacing w:after="0"/>
+              <w:jc w:val="both"/>
               <w:rPr>
                 <w:rFonts w:ascii="Arial" w:hAnsi="Arial" w:cs="Arial"/>
                 <w:sz w:val="24"/>
@@ -2343,6 +2499,7 @@
           </w:tcPr>
           <w:p>
             <w:pPr>
+              <w:jc w:val="both"/>
               <w:rPr>
                 <w:rFonts w:ascii="Arial" w:hAnsi="Arial" w:cs="Arial"/>
                 <w:b/>
@@ -2390,6 +2547,7 @@
             <w:sdtContent>
               <w:p>
                 <w:pPr>
+                  <w:jc w:val="both"/>
                   <w:rPr>
                     <w:rFonts w:ascii="Arial" w:hAnsi="Arial" w:cs="Arial"/>
                     <w:sz w:val="24"/>
@@ -2427,6 +2585,7 @@
           </w:tcPr>
           <w:p>
             <w:pPr>
+              <w:jc w:val="both"/>
               <w:rPr>
                 <w:rFonts w:ascii="Arial" w:hAnsi="Arial" w:cs="Arial"/>
                 <w:b/>
@@ -2448,6 +2607,7 @@
           </w:p>
           <w:p>
             <w:pPr>
+              <w:jc w:val="both"/>
               <w:rPr>
                 <w:rFonts w:ascii="Arial" w:hAnsi="Arial" w:cs="Arial"/>
                 <w:b/>
@@ -2464,7 +2624,29 @@
                 <w:szCs w:val="24"/>
                 <w:lang w:val="es-ES"/>
               </w:rPr>
-              <w:t>(relación Include)</w:t>
+              <w:t xml:space="preserve">(relación </w:t>
+            </w:r>
+            <w:proofErr w:type="spellStart"/>
+            <w:r>
+              <w:rPr>
+                <w:rFonts w:ascii="Arial" w:hAnsi="Arial" w:cs="Arial"/>
+                <w:b/>
+                <w:sz w:val="24"/>
+                <w:szCs w:val="24"/>
+                <w:lang w:val="es-ES"/>
+              </w:rPr>
+              <w:t>Include</w:t>
+            </w:r>
+            <w:proofErr w:type="spellEnd"/>
+            <w:r>
+              <w:rPr>
+                <w:rFonts w:ascii="Arial" w:hAnsi="Arial" w:cs="Arial"/>
+                <w:b/>
+                <w:sz w:val="24"/>
+                <w:szCs w:val="24"/>
+                <w:lang w:val="es-ES"/>
+              </w:rPr>
+              <w:t>)</w:t>
             </w:r>
           </w:p>
         </w:tc>
@@ -2481,6 +2663,7 @@
           </w:tcPr>
           <w:p>
             <w:pPr>
+              <w:jc w:val="both"/>
               <w:rPr>
                 <w:rFonts w:ascii="Arial" w:hAnsi="Arial" w:cs="Arial"/>
                 <w:sz w:val="24"/>
@@ -2507,6 +2690,7 @@
           </w:tcPr>
           <w:p>
             <w:pPr>
+              <w:jc w:val="both"/>
               <w:rPr>
                 <w:rFonts w:ascii="Arial" w:hAnsi="Arial" w:cs="Arial"/>
                 <w:b/>
@@ -2528,6 +2712,7 @@
           </w:p>
           <w:p>
             <w:pPr>
+              <w:jc w:val="both"/>
               <w:rPr>
                 <w:rFonts w:ascii="Arial" w:hAnsi="Arial" w:cs="Arial"/>
                 <w:b/>
@@ -2544,7 +2729,29 @@
                 <w:szCs w:val="24"/>
                 <w:lang w:val="es-ES"/>
               </w:rPr>
-              <w:t>(relación Extend)</w:t>
+              <w:t xml:space="preserve">(relación </w:t>
+            </w:r>
+            <w:proofErr w:type="spellStart"/>
+            <w:r>
+              <w:rPr>
+                <w:rFonts w:ascii="Arial" w:hAnsi="Arial" w:cs="Arial"/>
+                <w:b/>
+                <w:sz w:val="24"/>
+                <w:szCs w:val="24"/>
+                <w:lang w:val="es-ES"/>
+              </w:rPr>
+              <w:t>Extend</w:t>
+            </w:r>
+            <w:proofErr w:type="spellEnd"/>
+            <w:r>
+              <w:rPr>
+                <w:rFonts w:ascii="Arial" w:hAnsi="Arial" w:cs="Arial"/>
+                <w:b/>
+                <w:sz w:val="24"/>
+                <w:szCs w:val="24"/>
+                <w:lang w:val="es-ES"/>
+              </w:rPr>
+              <w:t>)</w:t>
             </w:r>
           </w:p>
         </w:tc>
@@ -2560,6 +2767,7 @@
           </w:tcPr>
           <w:p>
             <w:pPr>
+              <w:jc w:val="both"/>
               <w:rPr>
                 <w:rFonts w:ascii="Arial" w:hAnsi="Arial" w:cs="Arial"/>
                 <w:sz w:val="24"/>
@@ -2582,6 +2790,7 @@
     </w:tbl>
     <w:p>
       <w:pPr>
+        <w:jc w:val="both"/>
         <w:rPr>
           <w:rFonts w:ascii="Arial" w:hAnsi="Arial" w:cs="Arial"/>
           <w:sz w:val="24"/>
@@ -4355,10 +4564,14 @@
   </w:compat>
   <w:rsids>
     <w:rsidRoot w:val="006D6449"/>
+    <w:rsid w:val="003F730C"/>
     <w:rsid w:val="004631DD"/>
+    <w:rsid w:val="00470C9D"/>
     <w:rsid w:val="006D6449"/>
     <w:rsid w:val="00952AFF"/>
     <w:rsid w:val="00B04FBF"/>
+    <w:rsid w:val="00DF4D0F"/>
+    <w:rsid w:val="00F04925"/>
   </w:rsids>
   <m:mathPr>
     <m:mathFont m:val="Cambria Math"/>
@@ -5155,6 +5368,21 @@
 </file>
 
 <file path=customXml/item1.xml><?xml version="1.0" encoding="utf-8"?>
+<?mso-contentType ?>
+<FormTemplates xmlns="http://schemas.microsoft.com/sharepoint/v3/contenttype/forms">
+  <Display>DocumentLibraryForm</Display>
+  <Edit>DocumentLibraryForm</Edit>
+  <New>DocumentLibraryForm</New>
+</FormTemplates>
+</file>
+
+<file path=customXml/item2.xml><?xml version="1.0" encoding="utf-8"?>
+<p:properties xmlns:p="http://schemas.microsoft.com/office/2006/metadata/properties" xmlns:xsi="http://www.w3.org/2001/XMLSchema-instance" xmlns:pc="http://schemas.microsoft.com/office/infopath/2007/PartnerControls">
+  <documentManagement/>
+</p:properties>
+</file>
+
+<file path=customXml/item3.xml><?xml version="1.0" encoding="utf-8"?>
 <ct:contentTypeSchema xmlns:ct="http://schemas.microsoft.com/office/2006/metadata/contentType" xmlns:ma="http://schemas.microsoft.com/office/2006/metadata/properties/metaAttributes" ct:_="" ma:_="" ma:contentTypeName="Documento" ma:contentTypeID="0x01010082A113366D422C4687CBCE065B38FFD5" ma:contentTypeVersion="13" ma:contentTypeDescription="Crear nuevo documento." ma:contentTypeScope="" ma:versionID="c5b730a400cc87c086750dc60cbd4bd1">
   <xsd:schema xmlns:xsd="http://www.w3.org/2001/XMLSchema" xmlns:xs="http://www.w3.org/2001/XMLSchema" xmlns:p="http://schemas.microsoft.com/office/2006/metadata/properties" xmlns:ns3="30a0d49a-a860-4b36-a033-69d34cf11ecd" xmlns:ns4="9bbe2568-a228-489f-a72a-423fe713446e" targetNamespace="http://schemas.microsoft.com/office/2006/metadata/properties" ma:root="true" ma:fieldsID="3c2bd5fa58e091e2fc6bf6386ed7f3a2" ns3:_="" ns4:_="">
     <xsd:import namespace="30a0d49a-a860-4b36-a033-69d34cf11ecd"/>
@@ -5377,22 +5605,24 @@
 </ct:contentTypeSchema>
 </file>
 
-<file path=customXml/item2.xml><?xml version="1.0" encoding="utf-8"?>
-<?mso-contentType ?>
-<FormTemplates xmlns="http://schemas.microsoft.com/sharepoint/v3/contenttype/forms">
-  <Display>DocumentLibraryForm</Display>
-  <Edit>DocumentLibraryForm</Edit>
-  <New>DocumentLibraryForm</New>
-</FormTemplates>
+<file path=customXml/itemProps1.xml><?xml version="1.0" encoding="utf-8"?>
+<ds:datastoreItem xmlns:ds="http://schemas.openxmlformats.org/officeDocument/2006/customXml" ds:itemID="{97028B0E-A28C-4B80-9C9E-C12B3ABF714C}">
+  <ds:schemaRefs>
+    <ds:schemaRef ds:uri="http://schemas.microsoft.com/sharepoint/v3/contenttype/forms"/>
+  </ds:schemaRefs>
+</ds:datastoreItem>
 </file>
 
-<file path=customXml/item3.xml><?xml version="1.0" encoding="utf-8"?>
-<p:properties xmlns:p="http://schemas.microsoft.com/office/2006/metadata/properties" xmlns:xsi="http://www.w3.org/2001/XMLSchema-instance" xmlns:pc="http://schemas.microsoft.com/office/infopath/2007/PartnerControls">
-  <documentManagement/>
-</p:properties>
+<file path=customXml/itemProps2.xml><?xml version="1.0" encoding="utf-8"?>
+<ds:datastoreItem xmlns:ds="http://schemas.openxmlformats.org/officeDocument/2006/customXml" ds:itemID="{2A1B7D44-6B6F-450F-BFA6-331AAA87A99E}">
+  <ds:schemaRefs>
+    <ds:schemaRef ds:uri="http://schemas.microsoft.com/office/2006/metadata/properties"/>
+    <ds:schemaRef ds:uri="http://schemas.microsoft.com/office/infopath/2007/PartnerControls"/>
+  </ds:schemaRefs>
+</ds:datastoreItem>
 </file>
 
-<file path=customXml/itemProps1.xml><?xml version="1.0" encoding="utf-8"?>
+<file path=customXml/itemProps3.xml><?xml version="1.0" encoding="utf-8"?>
 <ds:datastoreItem xmlns:ds="http://schemas.openxmlformats.org/officeDocument/2006/customXml" ds:itemID="{FED26195-36A7-44BA-B9AE-AF38E0B204EF}">
   <ds:schemaRefs>
     <ds:schemaRef ds:uri="http://schemas.microsoft.com/office/2006/metadata/contentType"/>
@@ -5409,21 +5639,4 @@
     <ds:schemaRef ds:uri="http://schemas.microsoft.com/internal/obd"/>
   </ds:schemaRefs>
 </ds:datastoreItem>
-</file>
-
-<file path=customXml/itemProps2.xml><?xml version="1.0" encoding="utf-8"?>
-<ds:datastoreItem xmlns:ds="http://schemas.openxmlformats.org/officeDocument/2006/customXml" ds:itemID="{97028B0E-A28C-4B80-9C9E-C12B3ABF714C}">
-  <ds:schemaRefs>
-    <ds:schemaRef ds:uri="http://schemas.microsoft.com/sharepoint/v3/contenttype/forms"/>
-  </ds:schemaRefs>
-</ds:datastoreItem>
-</file>
-
-<file path=customXml/itemProps3.xml><?xml version="1.0" encoding="utf-8"?>
-<ds:datastoreItem xmlns:ds="http://schemas.openxmlformats.org/officeDocument/2006/customXml" ds:itemID="{2A1B7D44-6B6F-450F-BFA6-331AAA87A99E}">
-  <ds:schemaRefs>
-    <ds:schemaRef ds:uri="http://schemas.microsoft.com/office/2006/metadata/properties"/>
-    <ds:schemaRef ds:uri="http://schemas.microsoft.com/office/infopath/2007/PartnerControls"/>
-  </ds:schemaRefs>
-</ds:datastoreItem>
 </file>
</xml_diff>

<commit_message>
Se hizo ajuste con GUIPrincipal
</commit_message>
<xml_diff>
--- a/CU01_desc.docx
+++ b/CU01_desc.docx
@@ -406,7 +406,7 @@
                 <w:szCs w:val="24"/>
                 <w:lang w:val="es-ES"/>
               </w:rPr>
-              <w:t>N/A</w:t>
+              <w:t>30/03/2020</w:t>
             </w:r>
           </w:p>
         </w:tc>
@@ -578,7 +578,16 @@
                     <w:szCs w:val="24"/>
                     <w:lang w:val="es-ES"/>
                   </w:rPr>
-                  <w:t>El administrador será capaz de dar de alta a nuevos empleados para que puedan acceder al sistema y realizar las funciones correspondientes.</w:t>
+                  <w:t>Este caso de uso permite registrar</w:t>
+                </w:r>
+                <w:r>
+                  <w:rPr>
+                    <w:rFonts w:ascii="Arial" w:hAnsi="Arial" w:cs="Arial"/>
+                    <w:sz w:val="24"/>
+                    <w:szCs w:val="24"/>
+                    <w:lang w:val="es-ES"/>
+                  </w:rPr>
+                  <w:t xml:space="preserve"> nuevos empleados para que puedan acceder al sistema y realizar las funciones correspondientes.</w:t>
                 </w:r>
                 <w:r>
                   <w:rPr>
@@ -697,7 +706,54 @@
                 <w:szCs w:val="24"/>
                 <w:lang w:val="es-ES"/>
               </w:rPr>
-              <w:t>PRE2: El actor debe encontrarse en la pantalla principal.</w:t>
+              <w:t xml:space="preserve">PRE2: El </w:t>
+            </w:r>
+            <w:r>
+              <w:rPr>
+                <w:rFonts w:ascii="Arial" w:hAnsi="Arial" w:cs="Arial"/>
+                <w:sz w:val="24"/>
+                <w:szCs w:val="24"/>
+                <w:lang w:val="es-ES"/>
+              </w:rPr>
+              <w:t>administrador</w:t>
+            </w:r>
+            <w:r>
+              <w:rPr>
+                <w:rFonts w:ascii="Arial" w:hAnsi="Arial" w:cs="Arial"/>
+                <w:sz w:val="24"/>
+                <w:szCs w:val="24"/>
+                <w:lang w:val="es-ES"/>
+              </w:rPr>
+              <w:t xml:space="preserve"> debe encontrarse en </w:t>
+            </w:r>
+            <w:proofErr w:type="spellStart"/>
+            <w:r>
+              <w:rPr>
+                <w:rFonts w:ascii="Arial" w:hAnsi="Arial" w:cs="Arial"/>
+                <w:sz w:val="24"/>
+                <w:szCs w:val="24"/>
+                <w:lang w:val="es-ES"/>
+              </w:rPr>
+              <w:t>GUIP</w:t>
+            </w:r>
+            <w:r>
+              <w:rPr>
+                <w:rFonts w:ascii="Arial" w:hAnsi="Arial" w:cs="Arial"/>
+                <w:sz w:val="24"/>
+                <w:szCs w:val="24"/>
+                <w:lang w:val="es-ES"/>
+              </w:rPr>
+              <w:t>rincipal</w:t>
+            </w:r>
+            <w:proofErr w:type="spellEnd"/>
+            <w:r>
+              <w:rPr>
+                <w:rFonts w:ascii="Arial" w:hAnsi="Arial" w:cs="Arial"/>
+                <w:sz w:val="24"/>
+                <w:szCs w:val="24"/>
+                <w:lang w:val="es-ES"/>
+              </w:rPr>
+              <w:t>.</w:t>
             </w:r>
           </w:p>
         </w:tc>
@@ -770,7 +826,47 @@
                 <w:sz w:val="24"/>
                 <w:szCs w:val="24"/>
               </w:rPr>
-              <w:t>El administrador selecciona la opción “Gestionar empleados”.</w:t>
+              <w:t xml:space="preserve">El </w:t>
+            </w:r>
+            <w:r>
+              <w:rPr>
+                <w:rFonts w:ascii="Arial" w:hAnsi="Arial" w:cs="Arial"/>
+                <w:sz w:val="24"/>
+                <w:szCs w:val="24"/>
+              </w:rPr>
+              <w:t>administrador</w:t>
+            </w:r>
+            <w:r>
+              <w:rPr>
+                <w:rFonts w:ascii="Arial" w:hAnsi="Arial" w:cs="Arial"/>
+                <w:sz w:val="24"/>
+                <w:szCs w:val="24"/>
+              </w:rPr>
+              <w:t xml:space="preserve"> selecciona la opción “</w:t>
+            </w:r>
+            <w:r>
+              <w:rPr>
+                <w:rFonts w:ascii="Arial" w:hAnsi="Arial" w:cs="Arial"/>
+                <w:sz w:val="24"/>
+                <w:szCs w:val="24"/>
+              </w:rPr>
+              <w:t xml:space="preserve">Registrar </w:t>
+            </w:r>
+            <w:r>
+              <w:rPr>
+                <w:rFonts w:ascii="Arial" w:hAnsi="Arial" w:cs="Arial"/>
+                <w:sz w:val="24"/>
+                <w:szCs w:val="24"/>
+              </w:rPr>
+              <w:t>empleado</w:t>
+            </w:r>
+            <w:r>
+              <w:rPr>
+                <w:rFonts w:ascii="Arial" w:hAnsi="Arial" w:cs="Arial"/>
+                <w:sz w:val="24"/>
+                <w:szCs w:val="24"/>
+              </w:rPr>
+              <w:t>”.</w:t>
             </w:r>
           </w:p>
           <w:p>
@@ -801,7 +897,159 @@
                 <w:sz w:val="24"/>
                 <w:szCs w:val="24"/>
               </w:rPr>
-              <w:t xml:space="preserve"> abre una conexión con la base de datos (ver EX1).</w:t>
+              <w:t xml:space="preserve"> abre una conexión con la base de datos </w:t>
+            </w:r>
+            <w:r>
+              <w:rPr>
+                <w:rFonts w:ascii="Arial" w:hAnsi="Arial" w:cs="Arial"/>
+                <w:sz w:val="24"/>
+                <w:szCs w:val="24"/>
+              </w:rPr>
+              <w:t xml:space="preserve">y </w:t>
+            </w:r>
+            <w:r>
+              <w:rPr>
+                <w:rFonts w:ascii="Arial" w:hAnsi="Arial" w:cs="Arial"/>
+                <w:sz w:val="24"/>
+                <w:szCs w:val="24"/>
+              </w:rPr>
+              <w:t xml:space="preserve">muestra la GUI </w:t>
+            </w:r>
+            <w:r>
+              <w:rPr>
+                <w:rFonts w:ascii="Arial" w:hAnsi="Arial" w:cs="Arial"/>
+                <w:sz w:val="24"/>
+                <w:szCs w:val="24"/>
+              </w:rPr>
+              <w:t xml:space="preserve">“Registrar </w:t>
+            </w:r>
+            <w:r>
+              <w:rPr>
+                <w:rFonts w:ascii="Arial" w:hAnsi="Arial" w:cs="Arial"/>
+                <w:sz w:val="24"/>
+                <w:szCs w:val="24"/>
+              </w:rPr>
+              <w:t xml:space="preserve">Empleados”, </w:t>
+            </w:r>
+            <w:r>
+              <w:rPr>
+                <w:rFonts w:ascii="Arial" w:hAnsi="Arial" w:cs="Arial"/>
+                <w:sz w:val="24"/>
+                <w:szCs w:val="24"/>
+              </w:rPr>
+              <w:t xml:space="preserve">con </w:t>
+            </w:r>
+            <w:r>
+              <w:rPr>
+                <w:rFonts w:ascii="Arial" w:hAnsi="Arial" w:cs="Arial"/>
+                <w:sz w:val="24"/>
+                <w:szCs w:val="24"/>
+              </w:rPr>
+              <w:t xml:space="preserve">el formato de registro y a la derecha </w:t>
+            </w:r>
+            <w:r>
+              <w:rPr>
+                <w:rFonts w:ascii="Arial" w:hAnsi="Arial" w:cs="Arial"/>
+                <w:sz w:val="24"/>
+                <w:szCs w:val="24"/>
+              </w:rPr>
+              <w:t xml:space="preserve">el </w:t>
+            </w:r>
+            <w:r>
+              <w:rPr>
+                <w:rFonts w:ascii="Arial" w:hAnsi="Arial" w:cs="Arial"/>
+                <w:sz w:val="24"/>
+                <w:szCs w:val="24"/>
+              </w:rPr>
+              <w:t>bot</w:t>
+            </w:r>
+            <w:r>
+              <w:rPr>
+                <w:rFonts w:ascii="Arial" w:hAnsi="Arial" w:cs="Arial"/>
+                <w:sz w:val="24"/>
+                <w:szCs w:val="24"/>
+              </w:rPr>
+              <w:t>ón</w:t>
+            </w:r>
+            <w:r>
+              <w:rPr>
+                <w:rFonts w:ascii="Arial" w:hAnsi="Arial" w:cs="Arial"/>
+                <w:sz w:val="24"/>
+                <w:szCs w:val="24"/>
+              </w:rPr>
+              <w:t xml:space="preserve"> </w:t>
+            </w:r>
+            <w:r>
+              <w:rPr>
+                <w:rFonts w:ascii="Arial" w:hAnsi="Arial" w:cs="Arial"/>
+                <w:sz w:val="24"/>
+                <w:szCs w:val="24"/>
+              </w:rPr>
+              <w:t>habilitado</w:t>
+            </w:r>
+            <w:r>
+              <w:rPr>
+                <w:rFonts w:ascii="Arial" w:hAnsi="Arial" w:cs="Arial"/>
+                <w:sz w:val="24"/>
+                <w:szCs w:val="24"/>
+              </w:rPr>
+              <w:t xml:space="preserve"> de “Cancelar” más </w:t>
+            </w:r>
+            <w:r>
+              <w:rPr>
+                <w:rFonts w:ascii="Arial" w:hAnsi="Arial" w:cs="Arial"/>
+                <w:sz w:val="24"/>
+                <w:szCs w:val="24"/>
+              </w:rPr>
+              <w:t xml:space="preserve">los </w:t>
+            </w:r>
+            <w:r>
+              <w:rPr>
+                <w:rFonts w:ascii="Arial" w:hAnsi="Arial" w:cs="Arial"/>
+                <w:sz w:val="24"/>
+                <w:szCs w:val="24"/>
+              </w:rPr>
+              <w:t xml:space="preserve">botones desactivados de </w:t>
+            </w:r>
+            <w:r>
+              <w:rPr>
+                <w:rFonts w:ascii="Arial" w:hAnsi="Arial" w:cs="Arial"/>
+                <w:sz w:val="24"/>
+                <w:szCs w:val="24"/>
+              </w:rPr>
+              <w:t xml:space="preserve">“Limpiar” </w:t>
+            </w:r>
+            <w:r>
+              <w:rPr>
+                <w:rFonts w:ascii="Arial" w:hAnsi="Arial" w:cs="Arial"/>
+                <w:sz w:val="24"/>
+                <w:szCs w:val="24"/>
+              </w:rPr>
+              <w:t>y “Guardar”</w:t>
+            </w:r>
+            <w:r>
+              <w:rPr>
+                <w:rFonts w:ascii="Arial" w:hAnsi="Arial" w:cs="Arial"/>
+                <w:sz w:val="24"/>
+                <w:szCs w:val="24"/>
+              </w:rPr>
+              <w:t xml:space="preserve"> </w:t>
+            </w:r>
+            <w:r>
+              <w:rPr>
+                <w:rFonts w:ascii="Arial" w:hAnsi="Arial" w:cs="Arial"/>
+                <w:sz w:val="24"/>
+                <w:szCs w:val="24"/>
+              </w:rPr>
+              <w:t>(ver EX1)</w:t>
+            </w:r>
+            <w:r>
+              <w:rPr>
+                <w:rFonts w:ascii="Arial" w:hAnsi="Arial" w:cs="Arial"/>
+                <w:sz w:val="24"/>
+                <w:szCs w:val="24"/>
+              </w:rPr>
+              <w:t>.</w:t>
             </w:r>
           </w:p>
           <w:p>
@@ -824,103 +1072,71 @@
                 <w:sz w:val="24"/>
                 <w:szCs w:val="24"/>
               </w:rPr>
-              <w:t xml:space="preserve">El sistema </w:t>
-            </w:r>
-            <w:r>
-              <w:rPr>
-                <w:rFonts w:ascii="Arial" w:hAnsi="Arial" w:cs="Arial"/>
-                <w:sz w:val="24"/>
-                <w:szCs w:val="24"/>
-              </w:rPr>
-              <w:t xml:space="preserve">muestra la GUI de “Empleados”, </w:t>
-            </w:r>
-            <w:r>
-              <w:rPr>
-                <w:rFonts w:ascii="Arial" w:hAnsi="Arial" w:cs="Arial"/>
-                <w:sz w:val="24"/>
-                <w:szCs w:val="24"/>
-              </w:rPr>
-              <w:t xml:space="preserve">con </w:t>
-            </w:r>
-            <w:r>
-              <w:rPr>
-                <w:rFonts w:ascii="Arial" w:hAnsi="Arial" w:cs="Arial"/>
-                <w:sz w:val="24"/>
-                <w:szCs w:val="24"/>
-              </w:rPr>
-              <w:t xml:space="preserve">el formato de registro de empleados y a la derecha </w:t>
-            </w:r>
-            <w:r>
-              <w:rPr>
-                <w:rFonts w:ascii="Arial" w:hAnsi="Arial" w:cs="Arial"/>
-                <w:sz w:val="24"/>
-                <w:szCs w:val="24"/>
-              </w:rPr>
-              <w:t xml:space="preserve">el </w:t>
-            </w:r>
-            <w:r>
-              <w:rPr>
-                <w:rFonts w:ascii="Arial" w:hAnsi="Arial" w:cs="Arial"/>
-                <w:sz w:val="24"/>
-                <w:szCs w:val="24"/>
-              </w:rPr>
-              <w:t>bot</w:t>
-            </w:r>
-            <w:r>
-              <w:rPr>
-                <w:rFonts w:ascii="Arial" w:hAnsi="Arial" w:cs="Arial"/>
-                <w:sz w:val="24"/>
-                <w:szCs w:val="24"/>
-              </w:rPr>
-              <w:t>ón</w:t>
-            </w:r>
-            <w:r>
-              <w:rPr>
-                <w:rFonts w:ascii="Arial" w:hAnsi="Arial" w:cs="Arial"/>
-                <w:sz w:val="24"/>
-                <w:szCs w:val="24"/>
-              </w:rPr>
-              <w:t xml:space="preserve"> activado de “Cancelar” más </w:t>
-            </w:r>
-            <w:r>
-              <w:rPr>
-                <w:rFonts w:ascii="Arial" w:hAnsi="Arial" w:cs="Arial"/>
-                <w:sz w:val="24"/>
-                <w:szCs w:val="24"/>
-              </w:rPr>
-              <w:t xml:space="preserve">los </w:t>
-            </w:r>
-            <w:r>
-              <w:rPr>
-                <w:rFonts w:ascii="Arial" w:hAnsi="Arial" w:cs="Arial"/>
-                <w:sz w:val="24"/>
-                <w:szCs w:val="24"/>
-              </w:rPr>
-              <w:t xml:space="preserve">botones desactivados de </w:t>
-            </w:r>
-            <w:r>
-              <w:rPr>
-                <w:rFonts w:ascii="Arial" w:hAnsi="Arial" w:cs="Arial"/>
-                <w:sz w:val="24"/>
-                <w:szCs w:val="24"/>
-              </w:rPr>
-              <w:t>“Buscar”</w:t>
-            </w:r>
-            <w:r>
-              <w:rPr>
-                <w:rFonts w:ascii="Arial" w:hAnsi="Arial" w:cs="Arial"/>
-                <w:sz w:val="24"/>
-                <w:szCs w:val="24"/>
-              </w:rPr>
-              <w:t xml:space="preserve">, </w:t>
-            </w:r>
-            <w:r>
-              <w:rPr>
-                <w:rFonts w:ascii="Arial" w:hAnsi="Arial" w:cs="Arial"/>
-                <w:sz w:val="24"/>
-                <w:szCs w:val="24"/>
-              </w:rPr>
-              <w:t>“Editar”, “Eliminar” y “Guardar”.</w:t>
+              <w:t xml:space="preserve">El </w:t>
+            </w:r>
+            <w:r>
+              <w:rPr>
+                <w:rFonts w:ascii="Arial" w:hAnsi="Arial" w:cs="Arial"/>
+                <w:sz w:val="24"/>
+                <w:szCs w:val="24"/>
+              </w:rPr>
+              <w:t>administrador</w:t>
+            </w:r>
+            <w:r>
+              <w:rPr>
+                <w:rFonts w:ascii="Arial" w:hAnsi="Arial" w:cs="Arial"/>
+                <w:sz w:val="24"/>
+                <w:szCs w:val="24"/>
+              </w:rPr>
+              <w:t xml:space="preserve"> </w:t>
+            </w:r>
+            <w:r>
+              <w:rPr>
+                <w:rFonts w:ascii="Arial" w:hAnsi="Arial" w:cs="Arial"/>
+                <w:sz w:val="24"/>
+                <w:szCs w:val="24"/>
+              </w:rPr>
+              <w:t>empieza a llenar</w:t>
+            </w:r>
+            <w:r>
+              <w:rPr>
+                <w:rFonts w:ascii="Arial" w:hAnsi="Arial" w:cs="Arial"/>
+                <w:sz w:val="24"/>
+                <w:szCs w:val="24"/>
+              </w:rPr>
+              <w:t xml:space="preserve"> los campos del formato de registro</w:t>
+            </w:r>
+            <w:r>
+              <w:rPr>
+                <w:rFonts w:ascii="Arial" w:hAnsi="Arial" w:cs="Arial"/>
+                <w:sz w:val="24"/>
+                <w:szCs w:val="24"/>
+              </w:rPr>
+              <w:t xml:space="preserve"> (ver FA</w:t>
+            </w:r>
+            <w:r>
+              <w:rPr>
+                <w:rFonts w:ascii="Arial" w:hAnsi="Arial" w:cs="Arial"/>
+                <w:sz w:val="24"/>
+                <w:szCs w:val="24"/>
+              </w:rPr>
+              <w:t>1</w:t>
+            </w:r>
+            <w:r>
+              <w:rPr>
+                <w:rFonts w:ascii="Arial" w:hAnsi="Arial" w:cs="Arial"/>
+                <w:sz w:val="24"/>
+                <w:szCs w:val="24"/>
+              </w:rPr>
+              <w:t>)</w:t>
+            </w:r>
+            <w:r>
+              <w:rPr>
+                <w:rFonts w:ascii="Arial" w:hAnsi="Arial" w:cs="Arial"/>
+                <w:sz w:val="24"/>
+                <w:szCs w:val="24"/>
+              </w:rPr>
+              <w:t>.</w:t>
             </w:r>
           </w:p>
           <w:p>
@@ -943,23 +1159,23 @@
                 <w:sz w:val="24"/>
                 <w:szCs w:val="24"/>
               </w:rPr>
-              <w:t>El administrador llena todos los campos del formato de registro</w:t>
-            </w:r>
-            <w:r>
-              <w:rPr>
-                <w:rFonts w:ascii="Arial" w:hAnsi="Arial" w:cs="Arial"/>
-                <w:sz w:val="24"/>
-                <w:szCs w:val="24"/>
-              </w:rPr>
-              <w:t xml:space="preserve"> (ver FA4)</w:t>
-            </w:r>
-            <w:r>
-              <w:rPr>
-                <w:rFonts w:ascii="Arial" w:hAnsi="Arial" w:cs="Arial"/>
-                <w:sz w:val="24"/>
-                <w:szCs w:val="24"/>
-              </w:rPr>
-              <w:t>.</w:t>
+              <w:t xml:space="preserve">El sistema habilita </w:t>
+            </w:r>
+            <w:r>
+              <w:rPr>
+                <w:rFonts w:ascii="Arial" w:hAnsi="Arial" w:cs="Arial"/>
+                <w:sz w:val="24"/>
+                <w:szCs w:val="24"/>
+              </w:rPr>
+              <w:t>la opción “Limpiar”</w:t>
+            </w:r>
+            <w:r>
+              <w:rPr>
+                <w:rFonts w:ascii="Arial" w:hAnsi="Arial" w:cs="Arial"/>
+                <w:sz w:val="24"/>
+                <w:szCs w:val="24"/>
+              </w:rPr>
+              <w:t xml:space="preserve"> mientras el administrador escribe.</w:t>
             </w:r>
           </w:p>
           <w:p>
@@ -982,7 +1198,71 @@
                 <w:sz w:val="24"/>
                 <w:szCs w:val="24"/>
               </w:rPr>
-              <w:t>El sistema habilita todos los botones mientras el administrador escribe.</w:t>
+              <w:t xml:space="preserve">El </w:t>
+            </w:r>
+            <w:r>
+              <w:rPr>
+                <w:rFonts w:ascii="Arial" w:hAnsi="Arial" w:cs="Arial"/>
+                <w:sz w:val="24"/>
+                <w:szCs w:val="24"/>
+              </w:rPr>
+              <w:t>administrador</w:t>
+            </w:r>
+            <w:r>
+              <w:rPr>
+                <w:rFonts w:ascii="Arial" w:hAnsi="Arial" w:cs="Arial"/>
+                <w:sz w:val="24"/>
+                <w:szCs w:val="24"/>
+              </w:rPr>
+              <w:t xml:space="preserve"> termina de llenar </w:t>
+            </w:r>
+            <w:r>
+              <w:rPr>
+                <w:rFonts w:ascii="Arial" w:hAnsi="Arial" w:cs="Arial"/>
+                <w:sz w:val="24"/>
+                <w:szCs w:val="24"/>
+              </w:rPr>
+              <w:t xml:space="preserve">todos </w:t>
+            </w:r>
+            <w:r>
+              <w:rPr>
+                <w:rFonts w:ascii="Arial" w:hAnsi="Arial" w:cs="Arial"/>
+                <w:sz w:val="24"/>
+                <w:szCs w:val="24"/>
+              </w:rPr>
+              <w:t>los campos</w:t>
+            </w:r>
+            <w:r>
+              <w:rPr>
+                <w:rFonts w:ascii="Arial" w:hAnsi="Arial" w:cs="Arial"/>
+                <w:sz w:val="24"/>
+                <w:szCs w:val="24"/>
+              </w:rPr>
+              <w:t xml:space="preserve"> (ver FA</w:t>
+            </w:r>
+            <w:r>
+              <w:rPr>
+                <w:rFonts w:ascii="Arial" w:hAnsi="Arial" w:cs="Arial"/>
+                <w:sz w:val="24"/>
+                <w:szCs w:val="24"/>
+              </w:rPr>
+              <w:t>2</w:t>
+            </w:r>
+            <w:r>
+              <w:rPr>
+                <w:rFonts w:ascii="Arial" w:hAnsi="Arial" w:cs="Arial"/>
+                <w:sz w:val="24"/>
+                <w:szCs w:val="24"/>
+              </w:rPr>
+              <w:t>, FA3</w:t>
+            </w:r>
+            <w:r>
+              <w:rPr>
+                <w:rFonts w:ascii="Arial" w:hAnsi="Arial" w:cs="Arial"/>
+                <w:sz w:val="24"/>
+                <w:szCs w:val="24"/>
+              </w:rPr>
+              <w:t>).</w:t>
             </w:r>
           </w:p>
           <w:p>
@@ -1005,23 +1285,7 @@
                 <w:sz w:val="24"/>
                 <w:szCs w:val="24"/>
               </w:rPr>
-              <w:t>El administrador selecciona la opción “Guardar”</w:t>
-            </w:r>
-            <w:r>
-              <w:rPr>
-                <w:rFonts w:ascii="Arial" w:hAnsi="Arial" w:cs="Arial"/>
-                <w:sz w:val="24"/>
-                <w:szCs w:val="24"/>
-              </w:rPr>
-              <w:t xml:space="preserve"> (ver FA5)</w:t>
-            </w:r>
-            <w:r>
-              <w:rPr>
-                <w:rFonts w:ascii="Arial" w:hAnsi="Arial" w:cs="Arial"/>
-                <w:sz w:val="24"/>
-                <w:szCs w:val="24"/>
-              </w:rPr>
-              <w:t>.</w:t>
+              <w:t>El sistema habilita la opción “Guardar”.</w:t>
             </w:r>
           </w:p>
           <w:p>
@@ -1044,31 +1308,63 @@
                 <w:sz w:val="24"/>
                 <w:szCs w:val="24"/>
               </w:rPr>
-              <w:t xml:space="preserve">El sistema valida que todos los </w:t>
-            </w:r>
-            <w:r>
-              <w:rPr>
-                <w:rFonts w:ascii="Arial" w:hAnsi="Arial" w:cs="Arial"/>
-                <w:sz w:val="24"/>
-                <w:szCs w:val="24"/>
-              </w:rPr>
-              <w:t>campos estén llenos y que no haya caracteres inválidos en los campos</w:t>
-            </w:r>
-            <w:r>
-              <w:rPr>
-                <w:rFonts w:ascii="Arial" w:hAnsi="Arial" w:cs="Arial"/>
-                <w:sz w:val="24"/>
-                <w:szCs w:val="24"/>
-              </w:rPr>
-              <w:t xml:space="preserve"> (ver FA1, FA2)</w:t>
-            </w:r>
-            <w:r>
-              <w:rPr>
-                <w:rFonts w:ascii="Arial" w:hAnsi="Arial" w:cs="Arial"/>
-                <w:sz w:val="24"/>
-                <w:szCs w:val="24"/>
-              </w:rPr>
-              <w:t>.</w:t>
+              <w:t xml:space="preserve">El administrador </w:t>
+            </w:r>
+            <w:r>
+              <w:rPr>
+                <w:rFonts w:ascii="Arial" w:hAnsi="Arial" w:cs="Arial"/>
+                <w:sz w:val="24"/>
+                <w:szCs w:val="24"/>
+              </w:rPr>
+              <w:t>selecciona la opción “Guardar”</w:t>
+            </w:r>
+            <w:r>
+              <w:rPr>
+                <w:rFonts w:ascii="Arial" w:hAnsi="Arial" w:cs="Arial"/>
+                <w:sz w:val="24"/>
+                <w:szCs w:val="24"/>
+              </w:rPr>
+              <w:t xml:space="preserve"> (ver FA</w:t>
+            </w:r>
+            <w:r>
+              <w:rPr>
+                <w:rFonts w:ascii="Arial" w:hAnsi="Arial" w:cs="Arial"/>
+                <w:sz w:val="24"/>
+                <w:szCs w:val="24"/>
+              </w:rPr>
+              <w:t>2</w:t>
+            </w:r>
+            <w:r>
+              <w:rPr>
+                <w:rFonts w:ascii="Arial" w:hAnsi="Arial" w:cs="Arial"/>
+                <w:sz w:val="24"/>
+                <w:szCs w:val="24"/>
+              </w:rPr>
+              <w:t>, FA</w:t>
+            </w:r>
+            <w:r>
+              <w:rPr>
+                <w:rFonts w:ascii="Arial" w:hAnsi="Arial" w:cs="Arial"/>
+                <w:sz w:val="24"/>
+                <w:szCs w:val="24"/>
+              </w:rPr>
+              <w:t>3, FA</w:t>
+            </w:r>
+            <w:r>
+              <w:rPr>
+                <w:rFonts w:ascii="Arial" w:hAnsi="Arial" w:cs="Arial"/>
+                <w:sz w:val="24"/>
+                <w:szCs w:val="24"/>
+              </w:rPr>
+              <w:t>4</w:t>
+            </w:r>
+            <w:r>
+              <w:rPr>
+                <w:rFonts w:ascii="Arial" w:hAnsi="Arial" w:cs="Arial"/>
+                <w:sz w:val="24"/>
+                <w:szCs w:val="24"/>
+              </w:rPr>
+              <w:t>).</w:t>
             </w:r>
           </w:p>
           <w:p>
@@ -1091,63 +1387,39 @@
                 <w:sz w:val="24"/>
                 <w:szCs w:val="24"/>
               </w:rPr>
-              <w:t>El sistema</w:t>
-            </w:r>
-            <w:r>
-              <w:rPr>
-                <w:rFonts w:ascii="Arial" w:hAnsi="Arial" w:cs="Arial"/>
-                <w:sz w:val="24"/>
-                <w:szCs w:val="24"/>
-              </w:rPr>
-              <w:t xml:space="preserve"> </w:t>
-            </w:r>
-            <w:r>
-              <w:rPr>
-                <w:rFonts w:ascii="Arial" w:hAnsi="Arial" w:cs="Arial"/>
-                <w:sz w:val="24"/>
-                <w:szCs w:val="24"/>
-              </w:rPr>
-              <w:t xml:space="preserve">guarda </w:t>
-            </w:r>
-            <w:r>
-              <w:rPr>
-                <w:rFonts w:ascii="Arial" w:hAnsi="Arial" w:cs="Arial"/>
-                <w:sz w:val="24"/>
-                <w:szCs w:val="24"/>
-              </w:rPr>
-              <w:t xml:space="preserve">en la base de datos </w:t>
-            </w:r>
-            <w:r>
-              <w:rPr>
-                <w:rFonts w:ascii="Arial" w:hAnsi="Arial" w:cs="Arial"/>
-                <w:sz w:val="24"/>
-                <w:szCs w:val="24"/>
-              </w:rPr>
-              <w:t>la información que se ingresó en el formulario</w:t>
-            </w:r>
-            <w:r>
-              <w:rPr>
-                <w:rFonts w:ascii="Arial" w:hAnsi="Arial" w:cs="Arial"/>
-                <w:sz w:val="24"/>
-                <w:szCs w:val="24"/>
-              </w:rPr>
-              <w:t xml:space="preserve"> </w:t>
-            </w:r>
-            <w:r>
-              <w:rPr>
-                <w:rFonts w:ascii="Arial" w:hAnsi="Arial" w:cs="Arial"/>
-                <w:sz w:val="24"/>
-                <w:szCs w:val="24"/>
-              </w:rPr>
-              <w:t xml:space="preserve">y muestra un mensaje de éxito con la opción “Aceptar”, indicando que el empleado se guardó exitosamente. </w:t>
-            </w:r>
-            <w:r>
-              <w:rPr>
-                <w:rFonts w:ascii="Arial" w:hAnsi="Arial" w:cs="Arial"/>
-                <w:sz w:val="24"/>
-                <w:szCs w:val="24"/>
-              </w:rPr>
-              <w:t>(ver FA3)</w:t>
+              <w:t xml:space="preserve">El sistema valida </w:t>
+            </w:r>
+            <w:r>
+              <w:rPr>
+                <w:rFonts w:ascii="Arial" w:hAnsi="Arial" w:cs="Arial"/>
+                <w:sz w:val="24"/>
+                <w:szCs w:val="24"/>
+              </w:rPr>
+              <w:t>que no haya caracteres inválidos en los campos</w:t>
+            </w:r>
+            <w:r>
+              <w:rPr>
+                <w:rFonts w:ascii="Arial" w:hAnsi="Arial" w:cs="Arial"/>
+                <w:sz w:val="24"/>
+                <w:szCs w:val="24"/>
+              </w:rPr>
+              <w:t xml:space="preserve"> (FA</w:t>
+            </w:r>
+            <w:r>
+              <w:rPr>
+                <w:rFonts w:ascii="Arial" w:hAnsi="Arial" w:cs="Arial"/>
+                <w:sz w:val="24"/>
+                <w:szCs w:val="24"/>
+              </w:rPr>
+              <w:t>5</w:t>
+            </w:r>
+            <w:r>
+              <w:rPr>
+                <w:rFonts w:ascii="Arial" w:hAnsi="Arial" w:cs="Arial"/>
+                <w:sz w:val="24"/>
+                <w:szCs w:val="24"/>
+              </w:rPr>
+              <w:t>)</w:t>
             </w:r>
             <w:r>
               <w:rPr>
@@ -1178,7 +1450,87 @@
                 <w:sz w:val="24"/>
                 <w:szCs w:val="24"/>
               </w:rPr>
-              <w:t>El administrador selecciona la opción “Aceptar”.</w:t>
+              <w:t xml:space="preserve">El sistema </w:t>
+            </w:r>
+            <w:r>
+              <w:rPr>
+                <w:rFonts w:ascii="Arial" w:hAnsi="Arial" w:cs="Arial"/>
+                <w:sz w:val="24"/>
+                <w:szCs w:val="24"/>
+              </w:rPr>
+              <w:t>accede a</w:t>
+            </w:r>
+            <w:r>
+              <w:rPr>
+                <w:rFonts w:ascii="Arial" w:hAnsi="Arial" w:cs="Arial"/>
+                <w:sz w:val="24"/>
+                <w:szCs w:val="24"/>
+              </w:rPr>
+              <w:t xml:space="preserve"> la base de datos </w:t>
+            </w:r>
+            <w:r>
+              <w:rPr>
+                <w:rFonts w:ascii="Arial" w:hAnsi="Arial" w:cs="Arial"/>
+                <w:sz w:val="24"/>
+                <w:szCs w:val="24"/>
+              </w:rPr>
+              <w:t xml:space="preserve">para guardar </w:t>
+            </w:r>
+            <w:r>
+              <w:rPr>
+                <w:rFonts w:ascii="Arial" w:hAnsi="Arial" w:cs="Arial"/>
+                <w:sz w:val="24"/>
+                <w:szCs w:val="24"/>
+              </w:rPr>
+              <w:t>la información que se ingresó en el formulario</w:t>
+            </w:r>
+            <w:r>
+              <w:rPr>
+                <w:rFonts w:ascii="Arial" w:hAnsi="Arial" w:cs="Arial"/>
+                <w:sz w:val="24"/>
+                <w:szCs w:val="24"/>
+              </w:rPr>
+              <w:t xml:space="preserve"> </w:t>
+            </w:r>
+            <w:r>
+              <w:rPr>
+                <w:rFonts w:ascii="Arial" w:hAnsi="Arial" w:cs="Arial"/>
+                <w:sz w:val="24"/>
+                <w:szCs w:val="24"/>
+              </w:rPr>
+              <w:t xml:space="preserve">y muestra un mensaje de éxito con la opción “Aceptar”, indicando que se guardó exitosamente. </w:t>
+            </w:r>
+            <w:r>
+              <w:rPr>
+                <w:rFonts w:ascii="Arial" w:hAnsi="Arial" w:cs="Arial"/>
+                <w:sz w:val="24"/>
+                <w:szCs w:val="24"/>
+              </w:rPr>
+              <w:t>(ver FA</w:t>
+            </w:r>
+            <w:r>
+              <w:rPr>
+                <w:rFonts w:ascii="Arial" w:hAnsi="Arial" w:cs="Arial"/>
+                <w:sz w:val="24"/>
+                <w:szCs w:val="24"/>
+              </w:rPr>
+              <w:t>6</w:t>
+            </w:r>
+            <w:r>
+              <w:rPr>
+                <w:rFonts w:ascii="Arial" w:hAnsi="Arial" w:cs="Arial"/>
+                <w:sz w:val="24"/>
+                <w:szCs w:val="24"/>
+              </w:rPr>
+              <w:t>)</w:t>
+            </w:r>
+            <w:r>
+              <w:rPr>
+                <w:rFonts w:ascii="Arial" w:hAnsi="Arial" w:cs="Arial"/>
+                <w:sz w:val="24"/>
+                <w:szCs w:val="24"/>
+              </w:rPr>
+              <w:t>.</w:t>
             </w:r>
           </w:p>
           <w:p>
@@ -1201,7 +1553,23 @@
                 <w:sz w:val="24"/>
                 <w:szCs w:val="24"/>
               </w:rPr>
-              <w:t>El sistema cierra el mensaje, limpia el formulario y vuelve a desactivar los botones, excepto el botón “Cancelar”</w:t>
+              <w:t xml:space="preserve">El </w:t>
+            </w:r>
+            <w:r>
+              <w:rPr>
+                <w:rFonts w:ascii="Arial" w:hAnsi="Arial" w:cs="Arial"/>
+                <w:sz w:val="24"/>
+                <w:szCs w:val="24"/>
+              </w:rPr>
+              <w:t>administrador</w:t>
+            </w:r>
+            <w:r>
+              <w:rPr>
+                <w:rFonts w:ascii="Arial" w:hAnsi="Arial" w:cs="Arial"/>
+                <w:sz w:val="24"/>
+                <w:szCs w:val="24"/>
+              </w:rPr>
+              <w:t xml:space="preserve"> selecciona la opción “Aceptar”.</w:t>
             </w:r>
           </w:p>
           <w:p>
@@ -1225,6 +1593,37 @@
                 <w:szCs w:val="24"/>
               </w:rPr>
               <w:lastRenderedPageBreak/>
+              <w:t>El sistema cierra el mensaje, limpia el formulario y vuelve a desactivar los botones, excepto el botón “Cancelar”</w:t>
+            </w:r>
+            <w:r>
+              <w:rPr>
+                <w:rFonts w:ascii="Arial" w:hAnsi="Arial" w:cs="Arial"/>
+                <w:sz w:val="24"/>
+                <w:szCs w:val="24"/>
+              </w:rPr>
+              <w:t>.</w:t>
+            </w:r>
+          </w:p>
+          <w:p>
+            <w:pPr>
+              <w:pStyle w:val="Prrafodelista"/>
+              <w:numPr>
+                <w:ilvl w:val="0"/>
+                <w:numId w:val="4"/>
+              </w:numPr>
+              <w:jc w:val="both"/>
+              <w:rPr>
+                <w:rFonts w:ascii="Arial" w:hAnsi="Arial" w:cs="Arial"/>
+                <w:sz w:val="24"/>
+                <w:szCs w:val="24"/>
+              </w:rPr>
+            </w:pPr>
+            <w:r>
+              <w:rPr>
+                <w:rFonts w:ascii="Arial" w:hAnsi="Arial" w:cs="Arial"/>
+                <w:sz w:val="24"/>
+                <w:szCs w:val="24"/>
+              </w:rPr>
               <w:t>Termina caso de uso.</w:t>
             </w:r>
           </w:p>
@@ -1299,7 +1698,25 @@
                 <w:szCs w:val="24"/>
                 <w:lang w:val="es-ES"/>
               </w:rPr>
-              <w:t>FA1 Faltan campos por llenar:</w:t>
+              <w:t>FA</w:t>
+            </w:r>
+            <w:r>
+              <w:rPr>
+                <w:rFonts w:ascii="Arial" w:hAnsi="Arial" w:cs="Arial"/>
+                <w:sz w:val="24"/>
+                <w:szCs w:val="24"/>
+                <w:lang w:val="es-ES"/>
+              </w:rPr>
+              <w:t>1</w:t>
+            </w:r>
+            <w:r>
+              <w:rPr>
+                <w:rFonts w:ascii="Arial" w:hAnsi="Arial" w:cs="Arial"/>
+                <w:sz w:val="24"/>
+                <w:szCs w:val="24"/>
+                <w:lang w:val="es-ES"/>
+              </w:rPr>
+              <w:t xml:space="preserve"> Se selecciona “Cancelar” con campos vacíos:</w:t>
             </w:r>
           </w:p>
           <w:p>
@@ -1307,7 +1724,7 @@
               <w:pStyle w:val="Prrafodelista"/>
               <w:numPr>
                 <w:ilvl w:val="0"/>
-                <w:numId w:val="6"/>
+                <w:numId w:val="10"/>
               </w:numPr>
               <w:spacing w:after="0"/>
               <w:jc w:val="both"/>
@@ -1325,7 +1742,97 @@
                 <w:szCs w:val="24"/>
                 <w:lang w:val="es-ES"/>
               </w:rPr>
-              <w:t>El sistema muestra un mensaje con la opción “Aceptar”, indicando que hay campos vacíos.</w:t>
+              <w:t>El sistema cierra la ventana actual y la conexión a la base de datos, volviendo a la pantalla principal del administrador.</w:t>
+            </w:r>
+          </w:p>
+          <w:p>
+            <w:pPr>
+              <w:spacing w:after="0"/>
+              <w:jc w:val="both"/>
+              <w:rPr>
+                <w:rFonts w:ascii="Arial" w:hAnsi="Arial" w:cs="Arial"/>
+                <w:sz w:val="24"/>
+                <w:szCs w:val="24"/>
+                <w:lang w:val="es-ES"/>
+              </w:rPr>
+            </w:pPr>
+            <w:r>
+              <w:rPr>
+                <w:rFonts w:ascii="Arial" w:hAnsi="Arial" w:cs="Arial"/>
+                <w:sz w:val="24"/>
+                <w:szCs w:val="24"/>
+                <w:lang w:val="es-ES"/>
+              </w:rPr>
+              <w:t>FIN FA</w:t>
+            </w:r>
+            <w:r>
+              <w:rPr>
+                <w:rFonts w:ascii="Arial" w:hAnsi="Arial" w:cs="Arial"/>
+                <w:sz w:val="24"/>
+                <w:szCs w:val="24"/>
+                <w:lang w:val="es-ES"/>
+              </w:rPr>
+              <w:t>1</w:t>
+            </w:r>
+            <w:r>
+              <w:rPr>
+                <w:rFonts w:ascii="Arial" w:hAnsi="Arial" w:cs="Arial"/>
+                <w:sz w:val="24"/>
+                <w:szCs w:val="24"/>
+                <w:lang w:val="es-ES"/>
+              </w:rPr>
+              <w:t>.</w:t>
+            </w:r>
+          </w:p>
+          <w:p>
+            <w:pPr>
+              <w:spacing w:after="0"/>
+              <w:jc w:val="both"/>
+              <w:rPr>
+                <w:rFonts w:ascii="Arial" w:hAnsi="Arial" w:cs="Arial"/>
+                <w:sz w:val="24"/>
+                <w:szCs w:val="24"/>
+                <w:lang w:val="es-ES"/>
+              </w:rPr>
+            </w:pPr>
+          </w:p>
+          <w:p>
+            <w:pPr>
+              <w:spacing w:after="0"/>
+              <w:jc w:val="both"/>
+              <w:rPr>
+                <w:rFonts w:ascii="Arial" w:hAnsi="Arial" w:cs="Arial"/>
+                <w:sz w:val="24"/>
+                <w:szCs w:val="24"/>
+                <w:lang w:val="es-ES"/>
+              </w:rPr>
+            </w:pPr>
+            <w:r>
+              <w:rPr>
+                <w:rFonts w:ascii="Arial" w:hAnsi="Arial" w:cs="Arial"/>
+                <w:sz w:val="24"/>
+                <w:szCs w:val="24"/>
+                <w:lang w:val="es-ES"/>
+              </w:rPr>
+              <w:t>FA</w:t>
+            </w:r>
+            <w:r>
+              <w:rPr>
+                <w:rFonts w:ascii="Arial" w:hAnsi="Arial" w:cs="Arial"/>
+                <w:sz w:val="24"/>
+                <w:szCs w:val="24"/>
+                <w:lang w:val="es-ES"/>
+              </w:rPr>
+              <w:t>2</w:t>
+            </w:r>
+            <w:r>
+              <w:rPr>
+                <w:rFonts w:ascii="Arial" w:hAnsi="Arial" w:cs="Arial"/>
+                <w:sz w:val="24"/>
+                <w:szCs w:val="24"/>
+                <w:lang w:val="es-ES"/>
+              </w:rPr>
+              <w:t xml:space="preserve"> Se selecciona “Cancelar” con información parcial o completa:</w:t>
             </w:r>
           </w:p>
           <w:p>
@@ -1333,7 +1840,7 @@
               <w:pStyle w:val="Prrafodelista"/>
               <w:numPr>
                 <w:ilvl w:val="0"/>
-                <w:numId w:val="6"/>
+                <w:numId w:val="11"/>
               </w:numPr>
               <w:spacing w:after="0"/>
               <w:jc w:val="both"/>
@@ -1351,7 +1858,7 @@
                 <w:szCs w:val="24"/>
                 <w:lang w:val="es-ES"/>
               </w:rPr>
-              <w:t>El administrador selecciona la opción “Aceptar”</w:t>
+              <w:t>El sistema pregunta si está seguro que desea descartar la información, mostrando las opciones “Aceptar” y “Cancelar”.</w:t>
             </w:r>
           </w:p>
           <w:p>
@@ -1359,7 +1866,7 @@
               <w:pStyle w:val="Prrafodelista"/>
               <w:numPr>
                 <w:ilvl w:val="0"/>
-                <w:numId w:val="6"/>
+                <w:numId w:val="11"/>
               </w:numPr>
               <w:spacing w:after="0"/>
               <w:jc w:val="both"/>
@@ -1377,7 +1884,25 @@
                 <w:szCs w:val="24"/>
                 <w:lang w:val="es-ES"/>
               </w:rPr>
-              <w:t>El sistema cierra el mensaje.</w:t>
+              <w:t>El administrador selecciona la opción “Aceptar” (ver FA</w:t>
+            </w:r>
+            <w:r>
+              <w:rPr>
+                <w:rFonts w:ascii="Arial" w:hAnsi="Arial" w:cs="Arial"/>
+                <w:sz w:val="24"/>
+                <w:szCs w:val="24"/>
+                <w:lang w:val="es-ES"/>
+              </w:rPr>
+              <w:t>2.1</w:t>
+            </w:r>
+            <w:r>
+              <w:rPr>
+                <w:rFonts w:ascii="Arial" w:hAnsi="Arial" w:cs="Arial"/>
+                <w:sz w:val="24"/>
+                <w:szCs w:val="24"/>
+                <w:lang w:val="es-ES"/>
+              </w:rPr>
+              <w:t>).</w:t>
             </w:r>
           </w:p>
           <w:p>
@@ -1385,7 +1910,7 @@
               <w:pStyle w:val="Prrafodelista"/>
               <w:numPr>
                 <w:ilvl w:val="0"/>
-                <w:numId w:val="6"/>
+                <w:numId w:val="11"/>
               </w:numPr>
               <w:spacing w:after="0"/>
               <w:jc w:val="both"/>
@@ -1403,7 +1928,178 @@
                 <w:szCs w:val="24"/>
                 <w:lang w:val="es-ES"/>
               </w:rPr>
-              <w:t>El administrador llena los campos faltantes.</w:t>
+              <w:t xml:space="preserve">El sistema cierra la ventana actual </w:t>
+            </w:r>
+            <w:r>
+              <w:rPr>
+                <w:rFonts w:ascii="Arial" w:hAnsi="Arial" w:cs="Arial"/>
+                <w:sz w:val="24"/>
+                <w:szCs w:val="24"/>
+                <w:lang w:val="es-ES"/>
+              </w:rPr>
+              <w:t>y</w:t>
+            </w:r>
+            <w:r>
+              <w:rPr>
+                <w:rFonts w:ascii="Arial" w:hAnsi="Arial" w:cs="Arial"/>
+                <w:sz w:val="24"/>
+                <w:szCs w:val="24"/>
+                <w:lang w:val="es-ES"/>
+              </w:rPr>
+              <w:t xml:space="preserve"> la conexión a la base de datos</w:t>
+            </w:r>
+            <w:r>
+              <w:rPr>
+                <w:rFonts w:ascii="Arial" w:hAnsi="Arial" w:cs="Arial"/>
+                <w:sz w:val="24"/>
+                <w:szCs w:val="24"/>
+                <w:lang w:val="es-ES"/>
+              </w:rPr>
+              <w:t xml:space="preserve">, </w:t>
+            </w:r>
+            <w:r>
+              <w:rPr>
+                <w:rFonts w:ascii="Arial" w:hAnsi="Arial" w:cs="Arial"/>
+                <w:sz w:val="24"/>
+                <w:szCs w:val="24"/>
+                <w:lang w:val="es-ES"/>
+              </w:rPr>
+              <w:t>v</w:t>
+            </w:r>
+            <w:r>
+              <w:rPr>
+                <w:rFonts w:ascii="Arial" w:hAnsi="Arial" w:cs="Arial"/>
+                <w:sz w:val="24"/>
+                <w:szCs w:val="24"/>
+                <w:lang w:val="es-ES"/>
+              </w:rPr>
+              <w:t>o</w:t>
+            </w:r>
+            <w:r>
+              <w:rPr>
+                <w:rFonts w:ascii="Arial" w:hAnsi="Arial" w:cs="Arial"/>
+                <w:sz w:val="24"/>
+                <w:szCs w:val="24"/>
+                <w:lang w:val="es-ES"/>
+              </w:rPr>
+              <w:t>lv</w:t>
+            </w:r>
+            <w:r>
+              <w:rPr>
+                <w:rFonts w:ascii="Arial" w:hAnsi="Arial" w:cs="Arial"/>
+                <w:sz w:val="24"/>
+                <w:szCs w:val="24"/>
+                <w:lang w:val="es-ES"/>
+              </w:rPr>
+              <w:t>iendo</w:t>
+            </w:r>
+            <w:r>
+              <w:rPr>
+                <w:rFonts w:ascii="Arial" w:hAnsi="Arial" w:cs="Arial"/>
+                <w:sz w:val="24"/>
+                <w:szCs w:val="24"/>
+                <w:lang w:val="es-ES"/>
+              </w:rPr>
+              <w:t xml:space="preserve"> a la pantalla principal</w:t>
+            </w:r>
+            <w:r>
+              <w:rPr>
+                <w:rFonts w:ascii="Arial" w:hAnsi="Arial" w:cs="Arial"/>
+                <w:sz w:val="24"/>
+                <w:szCs w:val="24"/>
+                <w:lang w:val="es-ES"/>
+              </w:rPr>
+              <w:t>.</w:t>
+            </w:r>
+          </w:p>
+          <w:p>
+            <w:pPr>
+              <w:spacing w:after="0"/>
+              <w:jc w:val="both"/>
+              <w:rPr>
+                <w:rFonts w:ascii="Arial" w:hAnsi="Arial" w:cs="Arial"/>
+                <w:sz w:val="24"/>
+                <w:szCs w:val="24"/>
+                <w:lang w:val="es-ES"/>
+              </w:rPr>
+            </w:pPr>
+            <w:r>
+              <w:rPr>
+                <w:rFonts w:ascii="Arial" w:hAnsi="Arial" w:cs="Arial"/>
+                <w:sz w:val="24"/>
+                <w:szCs w:val="24"/>
+                <w:lang w:val="es-ES"/>
+              </w:rPr>
+              <w:t>FIN FA</w:t>
+            </w:r>
+            <w:r>
+              <w:rPr>
+                <w:rFonts w:ascii="Arial" w:hAnsi="Arial" w:cs="Arial"/>
+                <w:sz w:val="24"/>
+                <w:szCs w:val="24"/>
+                <w:lang w:val="es-ES"/>
+              </w:rPr>
+              <w:t>2</w:t>
+            </w:r>
+            <w:r>
+              <w:rPr>
+                <w:rFonts w:ascii="Arial" w:hAnsi="Arial" w:cs="Arial"/>
+                <w:sz w:val="24"/>
+                <w:szCs w:val="24"/>
+                <w:lang w:val="es-ES"/>
+              </w:rPr>
+              <w:t>.</w:t>
+            </w:r>
+          </w:p>
+          <w:p>
+            <w:pPr>
+              <w:spacing w:after="0"/>
+              <w:jc w:val="both"/>
+              <w:rPr>
+                <w:rFonts w:ascii="Arial" w:hAnsi="Arial" w:cs="Arial"/>
+                <w:sz w:val="24"/>
+                <w:szCs w:val="24"/>
+                <w:lang w:val="es-ES"/>
+              </w:rPr>
+            </w:pPr>
+          </w:p>
+          <w:p>
+            <w:pPr>
+              <w:spacing w:after="0"/>
+              <w:jc w:val="both"/>
+              <w:rPr>
+                <w:rFonts w:ascii="Arial" w:hAnsi="Arial" w:cs="Arial"/>
+                <w:sz w:val="24"/>
+                <w:szCs w:val="24"/>
+                <w:lang w:val="es-ES"/>
+              </w:rPr>
+            </w:pPr>
+            <w:r>
+              <w:rPr>
+                <w:rFonts w:ascii="Arial" w:hAnsi="Arial" w:cs="Arial"/>
+                <w:sz w:val="24"/>
+                <w:szCs w:val="24"/>
+                <w:lang w:val="es-ES"/>
+              </w:rPr>
+              <w:t>FA</w:t>
+            </w:r>
+            <w:r>
+              <w:rPr>
+                <w:rFonts w:ascii="Arial" w:hAnsi="Arial" w:cs="Arial"/>
+                <w:sz w:val="24"/>
+                <w:szCs w:val="24"/>
+                <w:lang w:val="es-ES"/>
+              </w:rPr>
+              <w:t>2.1</w:t>
+            </w:r>
+            <w:r>
+              <w:rPr>
+                <w:rFonts w:ascii="Arial" w:hAnsi="Arial" w:cs="Arial"/>
+                <w:sz w:val="24"/>
+                <w:szCs w:val="24"/>
+                <w:lang w:val="es-ES"/>
+              </w:rPr>
+              <w:t xml:space="preserve"> Se selecciona la opción “Cancelar”:</w:t>
             </w:r>
           </w:p>
           <w:p>
@@ -1411,7 +2107,7 @@
               <w:pStyle w:val="Prrafodelista"/>
               <w:numPr>
                 <w:ilvl w:val="0"/>
-                <w:numId w:val="6"/>
+                <w:numId w:val="12"/>
               </w:numPr>
               <w:spacing w:after="0"/>
               <w:jc w:val="both"/>
@@ -1429,16 +2125,344 @@
                 <w:szCs w:val="24"/>
                 <w:lang w:val="es-ES"/>
               </w:rPr>
-              <w:t xml:space="preserve">Regresar al paso </w:t>
-            </w:r>
-            <w:r>
-              <w:rPr>
-                <w:rFonts w:ascii="Arial" w:hAnsi="Arial" w:cs="Arial"/>
-                <w:sz w:val="24"/>
-                <w:szCs w:val="24"/>
-                <w:lang w:val="es-ES"/>
-              </w:rPr>
-              <w:t>6</w:t>
+              <w:t>El sistema cierra la pregunta y conserva la información que hay en los campos.</w:t>
+            </w:r>
+          </w:p>
+          <w:p>
+            <w:pPr>
+              <w:spacing w:after="0"/>
+              <w:jc w:val="both"/>
+              <w:rPr>
+                <w:rFonts w:ascii="Arial" w:hAnsi="Arial" w:cs="Arial"/>
+                <w:sz w:val="24"/>
+                <w:szCs w:val="24"/>
+                <w:lang w:val="es-ES"/>
+              </w:rPr>
+            </w:pPr>
+            <w:r>
+              <w:rPr>
+                <w:rFonts w:ascii="Arial" w:hAnsi="Arial" w:cs="Arial"/>
+                <w:sz w:val="24"/>
+                <w:szCs w:val="24"/>
+                <w:lang w:val="es-ES"/>
+              </w:rPr>
+              <w:t>FIN FA</w:t>
+            </w:r>
+            <w:r>
+              <w:rPr>
+                <w:rFonts w:ascii="Arial" w:hAnsi="Arial" w:cs="Arial"/>
+                <w:sz w:val="24"/>
+                <w:szCs w:val="24"/>
+                <w:lang w:val="es-ES"/>
+              </w:rPr>
+              <w:t>2.1</w:t>
+            </w:r>
+            <w:r>
+              <w:rPr>
+                <w:rFonts w:ascii="Arial" w:hAnsi="Arial" w:cs="Arial"/>
+                <w:sz w:val="24"/>
+                <w:szCs w:val="24"/>
+                <w:lang w:val="es-ES"/>
+              </w:rPr>
+              <w:t>.</w:t>
+            </w:r>
+          </w:p>
+          <w:p>
+            <w:pPr>
+              <w:spacing w:after="0"/>
+              <w:jc w:val="both"/>
+              <w:rPr>
+                <w:rFonts w:ascii="Arial" w:hAnsi="Arial" w:cs="Arial"/>
+                <w:sz w:val="24"/>
+                <w:szCs w:val="24"/>
+                <w:lang w:val="es-ES"/>
+              </w:rPr>
+            </w:pPr>
+          </w:p>
+          <w:p>
+            <w:pPr>
+              <w:spacing w:after="0"/>
+              <w:jc w:val="both"/>
+              <w:rPr>
+                <w:rFonts w:ascii="Arial" w:hAnsi="Arial" w:cs="Arial"/>
+                <w:sz w:val="24"/>
+                <w:szCs w:val="24"/>
+                <w:lang w:val="es-ES"/>
+              </w:rPr>
+            </w:pPr>
+            <w:r>
+              <w:rPr>
+                <w:rFonts w:ascii="Arial" w:hAnsi="Arial" w:cs="Arial"/>
+                <w:sz w:val="24"/>
+                <w:szCs w:val="24"/>
+                <w:lang w:val="es-ES"/>
+              </w:rPr>
+              <w:t>FA</w:t>
+            </w:r>
+            <w:r>
+              <w:rPr>
+                <w:rFonts w:ascii="Arial" w:hAnsi="Arial" w:cs="Arial"/>
+                <w:sz w:val="24"/>
+                <w:szCs w:val="24"/>
+                <w:lang w:val="es-ES"/>
+              </w:rPr>
+              <w:t>3</w:t>
+            </w:r>
+            <w:r>
+              <w:rPr>
+                <w:rFonts w:ascii="Arial" w:hAnsi="Arial" w:cs="Arial"/>
+                <w:sz w:val="24"/>
+                <w:szCs w:val="24"/>
+                <w:lang w:val="es-ES"/>
+              </w:rPr>
+              <w:t xml:space="preserve"> Se selecciona la opción “Limpiar”:</w:t>
+            </w:r>
+          </w:p>
+          <w:p>
+            <w:pPr>
+              <w:pStyle w:val="Prrafodelista"/>
+              <w:numPr>
+                <w:ilvl w:val="0"/>
+                <w:numId w:val="13"/>
+              </w:numPr>
+              <w:spacing w:after="0"/>
+              <w:jc w:val="both"/>
+              <w:rPr>
+                <w:rFonts w:ascii="Arial" w:hAnsi="Arial" w:cs="Arial"/>
+                <w:sz w:val="24"/>
+                <w:szCs w:val="24"/>
+                <w:lang w:val="es-ES"/>
+              </w:rPr>
+            </w:pPr>
+            <w:r>
+              <w:rPr>
+                <w:rFonts w:ascii="Arial" w:hAnsi="Arial" w:cs="Arial"/>
+                <w:sz w:val="24"/>
+                <w:szCs w:val="24"/>
+                <w:lang w:val="es-ES"/>
+              </w:rPr>
+              <w:t>El administrador selecciona la opción “Limpiar”.</w:t>
+            </w:r>
+          </w:p>
+          <w:p>
+            <w:pPr>
+              <w:pStyle w:val="Prrafodelista"/>
+              <w:numPr>
+                <w:ilvl w:val="0"/>
+                <w:numId w:val="13"/>
+              </w:numPr>
+              <w:spacing w:after="0"/>
+              <w:jc w:val="both"/>
+              <w:rPr>
+                <w:rFonts w:ascii="Arial" w:hAnsi="Arial" w:cs="Arial"/>
+                <w:sz w:val="24"/>
+                <w:szCs w:val="24"/>
+                <w:lang w:val="es-ES"/>
+              </w:rPr>
+            </w:pPr>
+            <w:r>
+              <w:rPr>
+                <w:rFonts w:ascii="Arial" w:hAnsi="Arial" w:cs="Arial"/>
+                <w:sz w:val="24"/>
+                <w:szCs w:val="24"/>
+                <w:lang w:val="es-ES"/>
+              </w:rPr>
+              <w:t>El sistema vacía todos los campos que tenían información.</w:t>
+            </w:r>
+          </w:p>
+          <w:p>
+            <w:pPr>
+              <w:pStyle w:val="Prrafodelista"/>
+              <w:numPr>
+                <w:ilvl w:val="0"/>
+                <w:numId w:val="13"/>
+              </w:numPr>
+              <w:spacing w:after="0"/>
+              <w:jc w:val="both"/>
+              <w:rPr>
+                <w:rFonts w:ascii="Arial" w:hAnsi="Arial" w:cs="Arial"/>
+                <w:sz w:val="24"/>
+                <w:szCs w:val="24"/>
+                <w:lang w:val="es-ES"/>
+              </w:rPr>
+            </w:pPr>
+            <w:r>
+              <w:rPr>
+                <w:rFonts w:ascii="Arial" w:hAnsi="Arial" w:cs="Arial"/>
+                <w:sz w:val="24"/>
+                <w:szCs w:val="24"/>
+                <w:lang w:val="es-ES"/>
+              </w:rPr>
+              <w:t xml:space="preserve">Volver a paso </w:t>
+            </w:r>
+            <w:r>
+              <w:rPr>
+                <w:rFonts w:ascii="Arial" w:hAnsi="Arial" w:cs="Arial"/>
+                <w:sz w:val="24"/>
+                <w:szCs w:val="24"/>
+                <w:lang w:val="es-ES"/>
+              </w:rPr>
+              <w:t>3</w:t>
+            </w:r>
+            <w:r>
+              <w:rPr>
+                <w:rFonts w:ascii="Arial" w:hAnsi="Arial" w:cs="Arial"/>
+                <w:sz w:val="24"/>
+                <w:szCs w:val="24"/>
+                <w:lang w:val="es-ES"/>
+              </w:rPr>
+              <w:t xml:space="preserve"> de flujo normal.</w:t>
+            </w:r>
+          </w:p>
+          <w:p>
+            <w:pPr>
+              <w:spacing w:after="0"/>
+              <w:jc w:val="both"/>
+              <w:rPr>
+                <w:rFonts w:ascii="Arial" w:hAnsi="Arial" w:cs="Arial"/>
+                <w:sz w:val="24"/>
+                <w:szCs w:val="24"/>
+                <w:lang w:val="es-ES"/>
+              </w:rPr>
+            </w:pPr>
+            <w:r>
+              <w:rPr>
+                <w:rFonts w:ascii="Arial" w:hAnsi="Arial" w:cs="Arial"/>
+                <w:sz w:val="24"/>
+                <w:szCs w:val="24"/>
+                <w:lang w:val="es-ES"/>
+              </w:rPr>
+              <w:t>FIN FA</w:t>
+            </w:r>
+            <w:r>
+              <w:rPr>
+                <w:rFonts w:ascii="Arial" w:hAnsi="Arial" w:cs="Arial"/>
+                <w:sz w:val="24"/>
+                <w:szCs w:val="24"/>
+                <w:lang w:val="es-ES"/>
+              </w:rPr>
+              <w:t>3</w:t>
+            </w:r>
+            <w:r>
+              <w:rPr>
+                <w:rFonts w:ascii="Arial" w:hAnsi="Arial" w:cs="Arial"/>
+                <w:sz w:val="24"/>
+                <w:szCs w:val="24"/>
+                <w:lang w:val="es-ES"/>
+              </w:rPr>
+              <w:t>.</w:t>
+            </w:r>
+          </w:p>
+          <w:p>
+            <w:pPr>
+              <w:spacing w:after="0"/>
+              <w:jc w:val="both"/>
+              <w:rPr>
+                <w:rFonts w:ascii="Arial" w:hAnsi="Arial" w:cs="Arial"/>
+                <w:sz w:val="24"/>
+                <w:szCs w:val="24"/>
+                <w:lang w:val="es-ES"/>
+              </w:rPr>
+            </w:pPr>
+          </w:p>
+          <w:p>
+            <w:pPr>
+              <w:spacing w:after="0"/>
+              <w:jc w:val="both"/>
+              <w:rPr>
+                <w:rFonts w:ascii="Arial" w:hAnsi="Arial" w:cs="Arial"/>
+                <w:sz w:val="24"/>
+                <w:szCs w:val="24"/>
+                <w:lang w:val="es-ES"/>
+              </w:rPr>
+            </w:pPr>
+            <w:r>
+              <w:rPr>
+                <w:rFonts w:ascii="Arial" w:hAnsi="Arial" w:cs="Arial"/>
+                <w:sz w:val="24"/>
+                <w:szCs w:val="24"/>
+                <w:lang w:val="es-ES"/>
+              </w:rPr>
+              <w:t>FA</w:t>
+            </w:r>
+            <w:r>
+              <w:rPr>
+                <w:rFonts w:ascii="Arial" w:hAnsi="Arial" w:cs="Arial"/>
+                <w:sz w:val="24"/>
+                <w:szCs w:val="24"/>
+                <w:lang w:val="es-ES"/>
+              </w:rPr>
+              <w:t>4</w:t>
+            </w:r>
+            <w:r>
+              <w:rPr>
+                <w:rFonts w:ascii="Arial" w:hAnsi="Arial" w:cs="Arial"/>
+                <w:sz w:val="24"/>
+                <w:szCs w:val="24"/>
+                <w:lang w:val="es-ES"/>
+              </w:rPr>
+              <w:t xml:space="preserve"> Se borra información de algún campo:</w:t>
+            </w:r>
+          </w:p>
+          <w:p>
+            <w:pPr>
+              <w:pStyle w:val="Prrafodelista"/>
+              <w:numPr>
+                <w:ilvl w:val="0"/>
+                <w:numId w:val="14"/>
+              </w:numPr>
+              <w:spacing w:after="0"/>
+              <w:jc w:val="both"/>
+              <w:rPr>
+                <w:rFonts w:ascii="Arial" w:hAnsi="Arial" w:cs="Arial"/>
+                <w:sz w:val="24"/>
+                <w:szCs w:val="24"/>
+                <w:lang w:val="es-ES"/>
+              </w:rPr>
+            </w:pPr>
+            <w:r>
+              <w:rPr>
+                <w:rFonts w:ascii="Arial" w:hAnsi="Arial" w:cs="Arial"/>
+                <w:sz w:val="24"/>
+                <w:szCs w:val="24"/>
+                <w:lang w:val="es-ES"/>
+              </w:rPr>
+              <w:t>El sistema deshabilita la opción “Guardar”</w:t>
+            </w:r>
+          </w:p>
+          <w:p>
+            <w:pPr>
+              <w:pStyle w:val="Prrafodelista"/>
+              <w:numPr>
+                <w:ilvl w:val="0"/>
+                <w:numId w:val="14"/>
+              </w:numPr>
+              <w:spacing w:after="0"/>
+              <w:jc w:val="both"/>
+              <w:rPr>
+                <w:rFonts w:ascii="Arial" w:hAnsi="Arial" w:cs="Arial"/>
+                <w:sz w:val="24"/>
+                <w:szCs w:val="24"/>
+                <w:lang w:val="es-ES"/>
+              </w:rPr>
+            </w:pPr>
+            <w:r>
+              <w:rPr>
+                <w:rFonts w:ascii="Arial" w:hAnsi="Arial" w:cs="Arial"/>
+                <w:sz w:val="24"/>
+                <w:szCs w:val="24"/>
+                <w:lang w:val="es-ES"/>
+              </w:rPr>
+              <w:t xml:space="preserve">Se vuelve al paso </w:t>
+            </w:r>
+            <w:r>
+              <w:rPr>
+                <w:rFonts w:ascii="Arial" w:hAnsi="Arial" w:cs="Arial"/>
+                <w:sz w:val="24"/>
+                <w:szCs w:val="24"/>
+                <w:lang w:val="es-ES"/>
+              </w:rPr>
+              <w:t>5</w:t>
             </w:r>
             <w:r>
               <w:rPr>
@@ -1468,7 +2492,25 @@
                 <w:szCs w:val="24"/>
                 <w:lang w:val="es-ES"/>
               </w:rPr>
-              <w:t>FIN FA1.</w:t>
+              <w:t>FIN FA</w:t>
+            </w:r>
+            <w:r>
+              <w:rPr>
+                <w:rFonts w:ascii="Arial" w:hAnsi="Arial" w:cs="Arial"/>
+                <w:sz w:val="24"/>
+                <w:szCs w:val="24"/>
+                <w:lang w:val="es-ES"/>
+              </w:rPr>
+              <w:t>4</w:t>
+            </w:r>
+            <w:r>
+              <w:rPr>
+                <w:rFonts w:ascii="Arial" w:hAnsi="Arial" w:cs="Arial"/>
+                <w:sz w:val="24"/>
+                <w:szCs w:val="24"/>
+                <w:lang w:val="es-ES"/>
+              </w:rPr>
+              <w:t>.</w:t>
             </w:r>
           </w:p>
           <w:p>
@@ -1501,7 +2543,25 @@
                 <w:szCs w:val="24"/>
                 <w:lang w:val="es-ES"/>
               </w:rPr>
-              <w:t xml:space="preserve">FA2 </w:t>
+              <w:t>FA</w:t>
+            </w:r>
+            <w:r>
+              <w:rPr>
+                <w:rFonts w:ascii="Arial" w:hAnsi="Arial" w:cs="Arial"/>
+                <w:sz w:val="24"/>
+                <w:szCs w:val="24"/>
+                <w:lang w:val="es-ES"/>
+              </w:rPr>
+              <w:t>5</w:t>
+            </w:r>
+            <w:r>
+              <w:rPr>
+                <w:rFonts w:ascii="Arial" w:hAnsi="Arial" w:cs="Arial"/>
+                <w:sz w:val="24"/>
+                <w:szCs w:val="24"/>
+                <w:lang w:val="es-ES"/>
+              </w:rPr>
+              <w:t xml:space="preserve"> </w:t>
             </w:r>
             <w:r>
               <w:rPr>
@@ -1614,6 +2674,7 @@
                 <w:szCs w:val="24"/>
                 <w:lang w:val="es-ES"/>
               </w:rPr>
+              <w:lastRenderedPageBreak/>
               <w:t>El administrador quita los caracteres inválido</w:t>
             </w:r>
             <w:r>
@@ -1688,7 +2749,25 @@
                 <w:szCs w:val="24"/>
                 <w:lang w:val="es-ES"/>
               </w:rPr>
-              <w:t>FIN CU2.</w:t>
+              <w:t xml:space="preserve">FIN </w:t>
+            </w:r>
+            <w:r>
+              <w:rPr>
+                <w:rFonts w:ascii="Arial" w:hAnsi="Arial" w:cs="Arial"/>
+                <w:sz w:val="24"/>
+                <w:szCs w:val="24"/>
+                <w:lang w:val="es-ES"/>
+              </w:rPr>
+              <w:t>FA5</w:t>
+            </w:r>
+            <w:r>
+              <w:rPr>
+                <w:rFonts w:ascii="Arial" w:hAnsi="Arial" w:cs="Arial"/>
+                <w:sz w:val="24"/>
+                <w:szCs w:val="24"/>
+                <w:lang w:val="es-ES"/>
+              </w:rPr>
+              <w:t>.</w:t>
             </w:r>
           </w:p>
           <w:p>
@@ -1721,7 +2800,25 @@
                 <w:szCs w:val="24"/>
                 <w:lang w:val="es-ES"/>
               </w:rPr>
-              <w:t>FA3 El nombre de usuario y/o correo está en uso:</w:t>
+              <w:t>FA</w:t>
+            </w:r>
+            <w:r>
+              <w:rPr>
+                <w:rFonts w:ascii="Arial" w:hAnsi="Arial" w:cs="Arial"/>
+                <w:sz w:val="24"/>
+                <w:szCs w:val="24"/>
+                <w:lang w:val="es-ES"/>
+              </w:rPr>
+              <w:t>6</w:t>
+            </w:r>
+            <w:r>
+              <w:rPr>
+                <w:rFonts w:ascii="Arial" w:hAnsi="Arial" w:cs="Arial"/>
+                <w:sz w:val="24"/>
+                <w:szCs w:val="24"/>
+                <w:lang w:val="es-ES"/>
+              </w:rPr>
+              <w:t xml:space="preserve"> El nombre de usuario y/o correo está en uso:</w:t>
             </w:r>
           </w:p>
           <w:p>
@@ -1908,372 +3005,25 @@
                 <w:szCs w:val="24"/>
                 <w:lang w:val="es-ES"/>
               </w:rPr>
-              <w:t>FIN CAU3.</w:t>
-            </w:r>
-          </w:p>
-          <w:p>
-            <w:pPr>
-              <w:spacing w:after="0"/>
-              <w:jc w:val="both"/>
-              <w:rPr>
-                <w:rFonts w:ascii="Arial" w:hAnsi="Arial" w:cs="Arial"/>
-                <w:sz w:val="24"/>
-                <w:szCs w:val="24"/>
-                <w:lang w:val="es-ES"/>
-              </w:rPr>
-            </w:pPr>
-          </w:p>
-          <w:p>
-            <w:pPr>
-              <w:spacing w:after="0"/>
-              <w:jc w:val="both"/>
-              <w:rPr>
-                <w:rFonts w:ascii="Arial" w:hAnsi="Arial" w:cs="Arial"/>
-                <w:sz w:val="24"/>
-                <w:szCs w:val="24"/>
-                <w:lang w:val="es-ES"/>
-              </w:rPr>
-            </w:pPr>
-            <w:r>
-              <w:rPr>
-                <w:rFonts w:ascii="Arial" w:hAnsi="Arial" w:cs="Arial"/>
-                <w:sz w:val="24"/>
-                <w:szCs w:val="24"/>
-                <w:lang w:val="es-ES"/>
-              </w:rPr>
-              <w:t>FA4 Se selecciona “Cancelar” con campos vacíos:</w:t>
-            </w:r>
-          </w:p>
-          <w:p>
-            <w:pPr>
-              <w:pStyle w:val="Prrafodelista"/>
-              <w:numPr>
-                <w:ilvl w:val="0"/>
-                <w:numId w:val="10"/>
-              </w:numPr>
-              <w:spacing w:after="0"/>
-              <w:jc w:val="both"/>
-              <w:rPr>
-                <w:rFonts w:ascii="Arial" w:hAnsi="Arial" w:cs="Arial"/>
-                <w:sz w:val="24"/>
-                <w:szCs w:val="24"/>
-                <w:lang w:val="es-ES"/>
-              </w:rPr>
-            </w:pPr>
-            <w:r>
-              <w:rPr>
-                <w:rFonts w:ascii="Arial" w:hAnsi="Arial" w:cs="Arial"/>
-                <w:sz w:val="24"/>
-                <w:szCs w:val="24"/>
-                <w:lang w:val="es-ES"/>
-              </w:rPr>
-              <w:t xml:space="preserve">El sistema </w:t>
-            </w:r>
-            <w:r>
-              <w:rPr>
-                <w:rFonts w:ascii="Arial" w:hAnsi="Arial" w:cs="Arial"/>
-                <w:sz w:val="24"/>
-                <w:szCs w:val="24"/>
-                <w:lang w:val="es-ES"/>
-              </w:rPr>
-              <w:t xml:space="preserve">cierra la ventana actual </w:t>
-            </w:r>
-            <w:r>
-              <w:rPr>
-                <w:rFonts w:ascii="Arial" w:hAnsi="Arial" w:cs="Arial"/>
-                <w:sz w:val="24"/>
-                <w:szCs w:val="24"/>
-                <w:lang w:val="es-ES"/>
-              </w:rPr>
-              <w:t xml:space="preserve">junto con la conexión a la base de datos </w:t>
-            </w:r>
-            <w:r>
-              <w:rPr>
-                <w:rFonts w:ascii="Arial" w:hAnsi="Arial" w:cs="Arial"/>
-                <w:sz w:val="24"/>
-                <w:szCs w:val="24"/>
-                <w:lang w:val="es-ES"/>
-              </w:rPr>
-              <w:t xml:space="preserve">y </w:t>
-            </w:r>
-            <w:r>
-              <w:rPr>
-                <w:rFonts w:ascii="Arial" w:hAnsi="Arial" w:cs="Arial"/>
-                <w:sz w:val="24"/>
-                <w:szCs w:val="24"/>
-                <w:lang w:val="es-ES"/>
-              </w:rPr>
-              <w:t>vuelve a la pantalla principal del administrador.</w:t>
-            </w:r>
-          </w:p>
-          <w:p>
-            <w:pPr>
-              <w:spacing w:after="0"/>
-              <w:jc w:val="both"/>
-              <w:rPr>
-                <w:rFonts w:ascii="Arial" w:hAnsi="Arial" w:cs="Arial"/>
-                <w:sz w:val="24"/>
-                <w:szCs w:val="24"/>
-                <w:lang w:val="es-ES"/>
-              </w:rPr>
-            </w:pPr>
-            <w:r>
-              <w:rPr>
-                <w:rFonts w:ascii="Arial" w:hAnsi="Arial" w:cs="Arial"/>
-                <w:sz w:val="24"/>
-                <w:szCs w:val="24"/>
-                <w:lang w:val="es-ES"/>
-              </w:rPr>
-              <w:t>FIN FA4.</w:t>
-            </w:r>
-          </w:p>
-          <w:p>
-            <w:pPr>
-              <w:spacing w:after="0"/>
-              <w:jc w:val="both"/>
-              <w:rPr>
-                <w:rFonts w:ascii="Arial" w:hAnsi="Arial" w:cs="Arial"/>
-                <w:sz w:val="24"/>
-                <w:szCs w:val="24"/>
-                <w:lang w:val="es-ES"/>
-              </w:rPr>
-            </w:pPr>
-          </w:p>
-          <w:p>
-            <w:pPr>
-              <w:spacing w:after="0"/>
-              <w:jc w:val="both"/>
-              <w:rPr>
-                <w:rFonts w:ascii="Arial" w:hAnsi="Arial" w:cs="Arial"/>
-                <w:sz w:val="24"/>
-                <w:szCs w:val="24"/>
-                <w:lang w:val="es-ES"/>
-              </w:rPr>
-            </w:pPr>
-            <w:r>
-              <w:rPr>
-                <w:rFonts w:ascii="Arial" w:hAnsi="Arial" w:cs="Arial"/>
-                <w:sz w:val="24"/>
-                <w:szCs w:val="24"/>
-                <w:lang w:val="es-ES"/>
-              </w:rPr>
-              <w:t>FA5 Se selecciona “Cancelar” con información en algún campo:</w:t>
-            </w:r>
-          </w:p>
-          <w:p>
-            <w:pPr>
-              <w:pStyle w:val="Prrafodelista"/>
-              <w:numPr>
-                <w:ilvl w:val="0"/>
-                <w:numId w:val="11"/>
-              </w:numPr>
-              <w:spacing w:after="0"/>
-              <w:jc w:val="both"/>
-              <w:rPr>
-                <w:rFonts w:ascii="Arial" w:hAnsi="Arial" w:cs="Arial"/>
-                <w:sz w:val="24"/>
-                <w:szCs w:val="24"/>
-                <w:lang w:val="es-ES"/>
-              </w:rPr>
-            </w:pPr>
-            <w:r>
-              <w:rPr>
-                <w:rFonts w:ascii="Arial" w:hAnsi="Arial" w:cs="Arial"/>
-                <w:sz w:val="24"/>
-                <w:szCs w:val="24"/>
-                <w:lang w:val="es-ES"/>
-              </w:rPr>
-              <w:t>El sistema pregunta si está seguro que desea descartar la información, mostrando las opciones “Sí” y “No”.</w:t>
-            </w:r>
-          </w:p>
-          <w:p>
-            <w:pPr>
-              <w:pStyle w:val="Prrafodelista"/>
-              <w:numPr>
-                <w:ilvl w:val="0"/>
-                <w:numId w:val="11"/>
-              </w:numPr>
-              <w:spacing w:after="0"/>
-              <w:jc w:val="both"/>
-              <w:rPr>
-                <w:rFonts w:ascii="Arial" w:hAnsi="Arial" w:cs="Arial"/>
-                <w:sz w:val="24"/>
-                <w:szCs w:val="24"/>
-                <w:lang w:val="es-ES"/>
-              </w:rPr>
-            </w:pPr>
-            <w:r>
-              <w:rPr>
-                <w:rFonts w:ascii="Arial" w:hAnsi="Arial" w:cs="Arial"/>
-                <w:sz w:val="24"/>
-                <w:szCs w:val="24"/>
-                <w:lang w:val="es-ES"/>
-              </w:rPr>
-              <w:t>El administrador selecciona la opción afirmativa (ver FA6).</w:t>
-            </w:r>
-          </w:p>
-          <w:p>
-            <w:pPr>
-              <w:pStyle w:val="Prrafodelista"/>
-              <w:numPr>
-                <w:ilvl w:val="0"/>
-                <w:numId w:val="11"/>
-              </w:numPr>
-              <w:spacing w:after="0"/>
-              <w:jc w:val="both"/>
-              <w:rPr>
-                <w:rFonts w:ascii="Arial" w:hAnsi="Arial" w:cs="Arial"/>
-                <w:sz w:val="24"/>
-                <w:szCs w:val="24"/>
-                <w:lang w:val="es-ES"/>
-              </w:rPr>
-            </w:pPr>
-            <w:r>
-              <w:rPr>
-                <w:rFonts w:ascii="Arial" w:hAnsi="Arial" w:cs="Arial"/>
-                <w:sz w:val="24"/>
-                <w:szCs w:val="24"/>
-                <w:lang w:val="es-ES"/>
-              </w:rPr>
-              <w:lastRenderedPageBreak/>
-              <w:t>El sistema cierra la ventana actual</w:t>
-            </w:r>
-            <w:r>
-              <w:rPr>
-                <w:rFonts w:ascii="Arial" w:hAnsi="Arial" w:cs="Arial"/>
-                <w:sz w:val="24"/>
-                <w:szCs w:val="24"/>
-                <w:lang w:val="es-ES"/>
-              </w:rPr>
-              <w:t xml:space="preserve"> </w:t>
-            </w:r>
-            <w:r>
-              <w:rPr>
-                <w:rFonts w:ascii="Arial" w:hAnsi="Arial" w:cs="Arial"/>
-                <w:sz w:val="24"/>
-                <w:szCs w:val="24"/>
-                <w:lang w:val="es-ES"/>
-              </w:rPr>
-              <w:t>junto con la conexión a la base de datos</w:t>
-            </w:r>
-            <w:r>
-              <w:rPr>
-                <w:rFonts w:ascii="Arial" w:hAnsi="Arial" w:cs="Arial"/>
-                <w:sz w:val="24"/>
-                <w:szCs w:val="24"/>
-                <w:lang w:val="es-ES"/>
-              </w:rPr>
-              <w:t xml:space="preserve"> y vuelve a la pantalla principal sin hacer cambios.</w:t>
-            </w:r>
-          </w:p>
-          <w:p>
-            <w:pPr>
-              <w:spacing w:after="0"/>
-              <w:jc w:val="both"/>
-              <w:rPr>
-                <w:rFonts w:ascii="Arial" w:hAnsi="Arial" w:cs="Arial"/>
-                <w:sz w:val="24"/>
-                <w:szCs w:val="24"/>
-                <w:lang w:val="es-ES"/>
-              </w:rPr>
-            </w:pPr>
-            <w:r>
-              <w:rPr>
-                <w:rFonts w:ascii="Arial" w:hAnsi="Arial" w:cs="Arial"/>
-                <w:sz w:val="24"/>
-                <w:szCs w:val="24"/>
-                <w:lang w:val="es-ES"/>
-              </w:rPr>
-              <w:t>FIN FA5.</w:t>
-            </w:r>
-          </w:p>
-          <w:p>
-            <w:pPr>
-              <w:spacing w:after="0"/>
-              <w:jc w:val="both"/>
-              <w:rPr>
-                <w:rFonts w:ascii="Arial" w:hAnsi="Arial" w:cs="Arial"/>
-                <w:sz w:val="24"/>
-                <w:szCs w:val="24"/>
-                <w:lang w:val="es-ES"/>
-              </w:rPr>
-            </w:pPr>
-          </w:p>
-          <w:p>
-            <w:pPr>
-              <w:spacing w:after="0"/>
-              <w:jc w:val="both"/>
-              <w:rPr>
-                <w:rFonts w:ascii="Arial" w:hAnsi="Arial" w:cs="Arial"/>
-                <w:sz w:val="24"/>
-                <w:szCs w:val="24"/>
-                <w:lang w:val="es-ES"/>
-              </w:rPr>
-            </w:pPr>
-            <w:r>
-              <w:rPr>
-                <w:rFonts w:ascii="Arial" w:hAnsi="Arial" w:cs="Arial"/>
-                <w:sz w:val="24"/>
-                <w:szCs w:val="24"/>
-                <w:lang w:val="es-ES"/>
-              </w:rPr>
-              <w:t>FA6 Se selecciona la opción negativa:</w:t>
-            </w:r>
-          </w:p>
-          <w:p>
-            <w:pPr>
-              <w:pStyle w:val="Prrafodelista"/>
-              <w:numPr>
-                <w:ilvl w:val="0"/>
-                <w:numId w:val="12"/>
-              </w:numPr>
-              <w:spacing w:after="0"/>
-              <w:jc w:val="both"/>
-              <w:rPr>
-                <w:rFonts w:ascii="Arial" w:hAnsi="Arial" w:cs="Arial"/>
-                <w:sz w:val="24"/>
-                <w:szCs w:val="24"/>
-                <w:lang w:val="es-ES"/>
-              </w:rPr>
-            </w:pPr>
-            <w:r>
-              <w:rPr>
-                <w:rFonts w:ascii="Arial" w:hAnsi="Arial" w:cs="Arial"/>
-                <w:sz w:val="24"/>
-                <w:szCs w:val="24"/>
-                <w:lang w:val="es-ES"/>
-              </w:rPr>
-              <w:t xml:space="preserve">El sistema cierra la pregunta y conserva </w:t>
-            </w:r>
-            <w:r>
-              <w:rPr>
-                <w:rFonts w:ascii="Arial" w:hAnsi="Arial" w:cs="Arial"/>
-                <w:sz w:val="24"/>
-                <w:szCs w:val="24"/>
-                <w:lang w:val="es-ES"/>
-              </w:rPr>
-              <w:t>la información que hay en los campos.</w:t>
-            </w:r>
-          </w:p>
-          <w:p>
-            <w:pPr>
-              <w:spacing w:after="0"/>
-              <w:jc w:val="both"/>
-              <w:rPr>
-                <w:rFonts w:ascii="Arial" w:hAnsi="Arial" w:cs="Arial"/>
-                <w:sz w:val="24"/>
-                <w:szCs w:val="24"/>
-                <w:lang w:val="es-ES"/>
-              </w:rPr>
-            </w:pPr>
-            <w:r>
-              <w:rPr>
-                <w:rFonts w:ascii="Arial" w:hAnsi="Arial" w:cs="Arial"/>
-                <w:sz w:val="24"/>
-                <w:szCs w:val="24"/>
-                <w:lang w:val="es-ES"/>
-              </w:rPr>
-              <w:t>FIN FA6.</w:t>
+              <w:t xml:space="preserve">FIN </w:t>
+            </w:r>
+            <w:r>
+              <w:rPr>
+                <w:rFonts w:ascii="Arial" w:hAnsi="Arial" w:cs="Arial"/>
+                <w:sz w:val="24"/>
+                <w:szCs w:val="24"/>
+                <w:lang w:val="es-ES"/>
+              </w:rPr>
+              <w:t>FA6</w:t>
+            </w:r>
+            <w:r>
+              <w:rPr>
+                <w:rFonts w:ascii="Arial" w:hAnsi="Arial" w:cs="Arial"/>
+                <w:sz w:val="24"/>
+                <w:szCs w:val="24"/>
+                <w:lang w:val="es-ES"/>
+              </w:rPr>
+              <w:t>.</w:t>
             </w:r>
           </w:p>
         </w:tc>
@@ -2384,17 +3134,7 @@
                 <w:sz w:val="24"/>
                 <w:szCs w:val="24"/>
               </w:rPr>
-              <w:t>El sistema muestra un mensaje con la opci</w:t>
-            </w:r>
-            <w:bookmarkStart w:id="0" w:name="_GoBack"/>
-            <w:bookmarkEnd w:id="0"/>
-            <w:r>
-              <w:rPr>
-                <w:rFonts w:ascii="Arial" w:hAnsi="Arial" w:cs="Arial"/>
-                <w:sz w:val="24"/>
-                <w:szCs w:val="24"/>
-              </w:rPr>
-              <w:t xml:space="preserve">ón “Aceptar”, indicando que no </w:t>
+              <w:t xml:space="preserve">El sistema muestra un mensaje con la opción “Aceptar”, indicando que </w:t>
             </w:r>
             <w:r>
               <w:rPr>
@@ -2458,7 +3198,23 @@
                 <w:sz w:val="24"/>
                 <w:szCs w:val="24"/>
               </w:rPr>
-              <w:t>El sistema cierra el mensaje.</w:t>
+              <w:t>El sistema cierra el mensaje</w:t>
+            </w:r>
+            <w:r>
+              <w:rPr>
+                <w:rFonts w:ascii="Arial" w:hAnsi="Arial" w:cs="Arial"/>
+                <w:sz w:val="24"/>
+                <w:szCs w:val="24"/>
+              </w:rPr>
+              <w:t xml:space="preserve"> y permanece en la GUI Principal</w:t>
+            </w:r>
+            <w:r>
+              <w:rPr>
+                <w:rFonts w:ascii="Arial" w:hAnsi="Arial" w:cs="Arial"/>
+                <w:sz w:val="24"/>
+                <w:szCs w:val="24"/>
+              </w:rPr>
+              <w:t>.</w:t>
             </w:r>
           </w:p>
           <w:p>
@@ -2671,6 +3427,15 @@
                 <w:lang w:val="es-ES"/>
               </w:rPr>
             </w:pPr>
+            <w:r>
+              <w:rPr>
+                <w:rFonts w:ascii="Arial" w:hAnsi="Arial" w:cs="Arial"/>
+                <w:sz w:val="24"/>
+                <w:szCs w:val="24"/>
+                <w:lang w:val="es-ES"/>
+              </w:rPr>
+              <w:t>N/A</w:t>
+            </w:r>
           </w:p>
         </w:tc>
       </w:tr>
@@ -2797,6 +3562,8 @@
           <w:szCs w:val="24"/>
         </w:rPr>
       </w:pPr>
+      <w:bookmarkStart w:id="0" w:name="_GoBack"/>
+      <w:bookmarkEnd w:id="0"/>
     </w:p>
     <w:sectPr>
       <w:pgSz w:w="12240" w:h="15840"/>
@@ -3345,6 +4112,95 @@
     </w:lvl>
   </w:abstractNum>
   <w:abstractNum w:abstractNumId="6" w15:restartNumberingAfterBreak="0">
+    <w:nsid w:val="27897A94"/>
+    <w:multiLevelType w:val="hybridMultilevel"/>
+    <w:tmpl w:val="EABE1E00"/>
+    <w:lvl w:ilvl="0" w:tplc="080A000F">
+      <w:start w:val="1"/>
+      <w:numFmt w:val="decimal"/>
+      <w:lvlText w:val="%1."/>
+      <w:lvlJc w:val="left"/>
+      <w:pPr>
+        <w:ind w:left="720" w:hanging="360"/>
+      </w:pPr>
+      <w:rPr>
+        <w:rFonts w:hint="default"/>
+      </w:rPr>
+    </w:lvl>
+    <w:lvl w:ilvl="1" w:tplc="080A0019" w:tentative="1">
+      <w:start w:val="1"/>
+      <w:numFmt w:val="lowerLetter"/>
+      <w:lvlText w:val="%2."/>
+      <w:lvlJc w:val="left"/>
+      <w:pPr>
+        <w:ind w:left="1440" w:hanging="360"/>
+      </w:pPr>
+    </w:lvl>
+    <w:lvl w:ilvl="2" w:tplc="080A001B" w:tentative="1">
+      <w:start w:val="1"/>
+      <w:numFmt w:val="lowerRoman"/>
+      <w:lvlText w:val="%3."/>
+      <w:lvlJc w:val="right"/>
+      <w:pPr>
+        <w:ind w:left="2160" w:hanging="180"/>
+      </w:pPr>
+    </w:lvl>
+    <w:lvl w:ilvl="3" w:tplc="080A000F" w:tentative="1">
+      <w:start w:val="1"/>
+      <w:numFmt w:val="decimal"/>
+      <w:lvlText w:val="%4."/>
+      <w:lvlJc w:val="left"/>
+      <w:pPr>
+        <w:ind w:left="2880" w:hanging="360"/>
+      </w:pPr>
+    </w:lvl>
+    <w:lvl w:ilvl="4" w:tplc="080A0019" w:tentative="1">
+      <w:start w:val="1"/>
+      <w:numFmt w:val="lowerLetter"/>
+      <w:lvlText w:val="%5."/>
+      <w:lvlJc w:val="left"/>
+      <w:pPr>
+        <w:ind w:left="3600" w:hanging="360"/>
+      </w:pPr>
+    </w:lvl>
+    <w:lvl w:ilvl="5" w:tplc="080A001B" w:tentative="1">
+      <w:start w:val="1"/>
+      <w:numFmt w:val="lowerRoman"/>
+      <w:lvlText w:val="%6."/>
+      <w:lvlJc w:val="right"/>
+      <w:pPr>
+        <w:ind w:left="4320" w:hanging="180"/>
+      </w:pPr>
+    </w:lvl>
+    <w:lvl w:ilvl="6" w:tplc="080A000F" w:tentative="1">
+      <w:start w:val="1"/>
+      <w:numFmt w:val="decimal"/>
+      <w:lvlText w:val="%7."/>
+      <w:lvlJc w:val="left"/>
+      <w:pPr>
+        <w:ind w:left="5040" w:hanging="360"/>
+      </w:pPr>
+    </w:lvl>
+    <w:lvl w:ilvl="7" w:tplc="080A0019" w:tentative="1">
+      <w:start w:val="1"/>
+      <w:numFmt w:val="lowerLetter"/>
+      <w:lvlText w:val="%8."/>
+      <w:lvlJc w:val="left"/>
+      <w:pPr>
+        <w:ind w:left="5760" w:hanging="360"/>
+      </w:pPr>
+    </w:lvl>
+    <w:lvl w:ilvl="8" w:tplc="080A001B" w:tentative="1">
+      <w:start w:val="1"/>
+      <w:numFmt w:val="lowerRoman"/>
+      <w:lvlText w:val="%9."/>
+      <w:lvlJc w:val="right"/>
+      <w:pPr>
+        <w:ind w:left="6480" w:hanging="180"/>
+      </w:pPr>
+    </w:lvl>
+  </w:abstractNum>
+  <w:abstractNum w:abstractNumId="7" w15:restartNumberingAfterBreak="0">
     <w:nsid w:val="2E065E9B"/>
     <w:multiLevelType w:val="hybridMultilevel"/>
     <w:tmpl w:val="123E11FC"/>
@@ -3433,7 +4289,7 @@
       </w:pPr>
     </w:lvl>
   </w:abstractNum>
-  <w:abstractNum w:abstractNumId="7" w15:restartNumberingAfterBreak="0">
+  <w:abstractNum w:abstractNumId="8" w15:restartNumberingAfterBreak="0">
     <w:nsid w:val="2E5066C4"/>
     <w:multiLevelType w:val="hybridMultilevel"/>
     <w:tmpl w:val="3378EE02"/>
@@ -3522,7 +4378,7 @@
       </w:pPr>
     </w:lvl>
   </w:abstractNum>
-  <w:abstractNum w:abstractNumId="8" w15:restartNumberingAfterBreak="0">
+  <w:abstractNum w:abstractNumId="9" w15:restartNumberingAfterBreak="0">
     <w:nsid w:val="39EE1046"/>
     <w:multiLevelType w:val="hybridMultilevel"/>
     <w:tmpl w:val="F7F642C8"/>
@@ -3611,7 +4467,7 @@
       </w:pPr>
     </w:lvl>
   </w:abstractNum>
-  <w:abstractNum w:abstractNumId="9" w15:restartNumberingAfterBreak="0">
+  <w:abstractNum w:abstractNumId="10" w15:restartNumberingAfterBreak="0">
     <w:nsid w:val="5372752F"/>
     <w:multiLevelType w:val="hybridMultilevel"/>
     <w:tmpl w:val="4D841E48"/>
@@ -3700,7 +4556,96 @@
       </w:pPr>
     </w:lvl>
   </w:abstractNum>
-  <w:abstractNum w:abstractNumId="10" w15:restartNumberingAfterBreak="0">
+  <w:abstractNum w:abstractNumId="11" w15:restartNumberingAfterBreak="0">
+    <w:nsid w:val="5DA268A5"/>
+    <w:multiLevelType w:val="hybridMultilevel"/>
+    <w:tmpl w:val="F07EB694"/>
+    <w:lvl w:ilvl="0" w:tplc="080A000F">
+      <w:start w:val="1"/>
+      <w:numFmt w:val="decimal"/>
+      <w:lvlText w:val="%1."/>
+      <w:lvlJc w:val="left"/>
+      <w:pPr>
+        <w:ind w:left="720" w:hanging="360"/>
+      </w:pPr>
+      <w:rPr>
+        <w:rFonts w:hint="default"/>
+      </w:rPr>
+    </w:lvl>
+    <w:lvl w:ilvl="1" w:tplc="080A0019" w:tentative="1">
+      <w:start w:val="1"/>
+      <w:numFmt w:val="lowerLetter"/>
+      <w:lvlText w:val="%2."/>
+      <w:lvlJc w:val="left"/>
+      <w:pPr>
+        <w:ind w:left="1440" w:hanging="360"/>
+      </w:pPr>
+    </w:lvl>
+    <w:lvl w:ilvl="2" w:tplc="080A001B" w:tentative="1">
+      <w:start w:val="1"/>
+      <w:numFmt w:val="lowerRoman"/>
+      <w:lvlText w:val="%3."/>
+      <w:lvlJc w:val="right"/>
+      <w:pPr>
+        <w:ind w:left="2160" w:hanging="180"/>
+      </w:pPr>
+    </w:lvl>
+    <w:lvl w:ilvl="3" w:tplc="080A000F" w:tentative="1">
+      <w:start w:val="1"/>
+      <w:numFmt w:val="decimal"/>
+      <w:lvlText w:val="%4."/>
+      <w:lvlJc w:val="left"/>
+      <w:pPr>
+        <w:ind w:left="2880" w:hanging="360"/>
+      </w:pPr>
+    </w:lvl>
+    <w:lvl w:ilvl="4" w:tplc="080A0019" w:tentative="1">
+      <w:start w:val="1"/>
+      <w:numFmt w:val="lowerLetter"/>
+      <w:lvlText w:val="%5."/>
+      <w:lvlJc w:val="left"/>
+      <w:pPr>
+        <w:ind w:left="3600" w:hanging="360"/>
+      </w:pPr>
+    </w:lvl>
+    <w:lvl w:ilvl="5" w:tplc="080A001B" w:tentative="1">
+      <w:start w:val="1"/>
+      <w:numFmt w:val="lowerRoman"/>
+      <w:lvlText w:val="%6."/>
+      <w:lvlJc w:val="right"/>
+      <w:pPr>
+        <w:ind w:left="4320" w:hanging="180"/>
+      </w:pPr>
+    </w:lvl>
+    <w:lvl w:ilvl="6" w:tplc="080A000F" w:tentative="1">
+      <w:start w:val="1"/>
+      <w:numFmt w:val="decimal"/>
+      <w:lvlText w:val="%7."/>
+      <w:lvlJc w:val="left"/>
+      <w:pPr>
+        <w:ind w:left="5040" w:hanging="360"/>
+      </w:pPr>
+    </w:lvl>
+    <w:lvl w:ilvl="7" w:tplc="080A0019" w:tentative="1">
+      <w:start w:val="1"/>
+      <w:numFmt w:val="lowerLetter"/>
+      <w:lvlText w:val="%8."/>
+      <w:lvlJc w:val="left"/>
+      <w:pPr>
+        <w:ind w:left="5760" w:hanging="360"/>
+      </w:pPr>
+    </w:lvl>
+    <w:lvl w:ilvl="8" w:tplc="080A001B" w:tentative="1">
+      <w:start w:val="1"/>
+      <w:numFmt w:val="lowerRoman"/>
+      <w:lvlText w:val="%9."/>
+      <w:lvlJc w:val="right"/>
+      <w:pPr>
+        <w:ind w:left="6480" w:hanging="180"/>
+      </w:pPr>
+    </w:lvl>
+  </w:abstractNum>
+  <w:abstractNum w:abstractNumId="12" w15:restartNumberingAfterBreak="0">
     <w:nsid w:val="5E8904DD"/>
     <w:multiLevelType w:val="hybridMultilevel"/>
     <w:tmpl w:val="27AE9644"/>
@@ -3789,7 +4734,7 @@
       </w:pPr>
     </w:lvl>
   </w:abstractNum>
-  <w:abstractNum w:abstractNumId="11" w15:restartNumberingAfterBreak="0">
+  <w:abstractNum w:abstractNumId="13" w15:restartNumberingAfterBreak="0">
     <w:nsid w:val="7E305724"/>
     <w:multiLevelType w:val="hybridMultilevel"/>
     <w:tmpl w:val="EB50E98C"/>
@@ -3882,7 +4827,7 @@
     <w:abstractNumId w:val="0"/>
   </w:num>
   <w:num w:numId="2">
-    <w:abstractNumId w:val="11"/>
+    <w:abstractNumId w:val="13"/>
   </w:num>
   <w:num w:numId="3">
     <w:abstractNumId w:val="3"/>
@@ -3891,16 +4836,16 @@
     <w:abstractNumId w:val="4"/>
   </w:num>
   <w:num w:numId="5">
+    <w:abstractNumId w:val="12"/>
+  </w:num>
+  <w:num w:numId="6">
     <w:abstractNumId w:val="10"/>
   </w:num>
-  <w:num w:numId="6">
-    <w:abstractNumId w:val="9"/>
-  </w:num>
   <w:num w:numId="7">
-    <w:abstractNumId w:val="6"/>
+    <w:abstractNumId w:val="7"/>
   </w:num>
   <w:num w:numId="8">
-    <w:abstractNumId w:val="7"/>
+    <w:abstractNumId w:val="8"/>
   </w:num>
   <w:num w:numId="9">
     <w:abstractNumId w:val="2"/>
@@ -3912,7 +4857,13 @@
     <w:abstractNumId w:val="5"/>
   </w:num>
   <w:num w:numId="12">
-    <w:abstractNumId w:val="8"/>
+    <w:abstractNumId w:val="9"/>
+  </w:num>
+  <w:num w:numId="13">
+    <w:abstractNumId w:val="6"/>
+  </w:num>
+  <w:num w:numId="14">
+    <w:abstractNumId w:val="11"/>
   </w:num>
 </w:numbering>
 </file>
@@ -4568,6 +5519,7 @@
     <w:rsid w:val="004631DD"/>
     <w:rsid w:val="00470C9D"/>
     <w:rsid w:val="006D6449"/>
+    <w:rsid w:val="009455D3"/>
     <w:rsid w:val="00952AFF"/>
     <w:rsid w:val="00B04FBF"/>
     <w:rsid w:val="00DF4D0F"/>
@@ -5368,21 +6320,6 @@
 </file>
 
 <file path=customXml/item1.xml><?xml version="1.0" encoding="utf-8"?>
-<?mso-contentType ?>
-<FormTemplates xmlns="http://schemas.microsoft.com/sharepoint/v3/contenttype/forms">
-  <Display>DocumentLibraryForm</Display>
-  <Edit>DocumentLibraryForm</Edit>
-  <New>DocumentLibraryForm</New>
-</FormTemplates>
-</file>
-
-<file path=customXml/item2.xml><?xml version="1.0" encoding="utf-8"?>
-<p:properties xmlns:p="http://schemas.microsoft.com/office/2006/metadata/properties" xmlns:xsi="http://www.w3.org/2001/XMLSchema-instance" xmlns:pc="http://schemas.microsoft.com/office/infopath/2007/PartnerControls">
-  <documentManagement/>
-</p:properties>
-</file>
-
-<file path=customXml/item3.xml><?xml version="1.0" encoding="utf-8"?>
 <ct:contentTypeSchema xmlns:ct="http://schemas.microsoft.com/office/2006/metadata/contentType" xmlns:ma="http://schemas.microsoft.com/office/2006/metadata/properties/metaAttributes" ct:_="" ma:_="" ma:contentTypeName="Documento" ma:contentTypeID="0x01010082A113366D422C4687CBCE065B38FFD5" ma:contentTypeVersion="13" ma:contentTypeDescription="Crear nuevo documento." ma:contentTypeScope="" ma:versionID="c5b730a400cc87c086750dc60cbd4bd1">
   <xsd:schema xmlns:xsd="http://www.w3.org/2001/XMLSchema" xmlns:xs="http://www.w3.org/2001/XMLSchema" xmlns:p="http://schemas.microsoft.com/office/2006/metadata/properties" xmlns:ns3="30a0d49a-a860-4b36-a033-69d34cf11ecd" xmlns:ns4="9bbe2568-a228-489f-a72a-423fe713446e" targetNamespace="http://schemas.microsoft.com/office/2006/metadata/properties" ma:root="true" ma:fieldsID="3c2bd5fa58e091e2fc6bf6386ed7f3a2" ns3:_="" ns4:_="">
     <xsd:import namespace="30a0d49a-a860-4b36-a033-69d34cf11ecd"/>
@@ -5605,24 +6542,22 @@
 </ct:contentTypeSchema>
 </file>
 
-<file path=customXml/itemProps1.xml><?xml version="1.0" encoding="utf-8"?>
-<ds:datastoreItem xmlns:ds="http://schemas.openxmlformats.org/officeDocument/2006/customXml" ds:itemID="{97028B0E-A28C-4B80-9C9E-C12B3ABF714C}">
-  <ds:schemaRefs>
-    <ds:schemaRef ds:uri="http://schemas.microsoft.com/sharepoint/v3/contenttype/forms"/>
-  </ds:schemaRefs>
-</ds:datastoreItem>
+<file path=customXml/item2.xml><?xml version="1.0" encoding="utf-8"?>
+<p:properties xmlns:p="http://schemas.microsoft.com/office/2006/metadata/properties" xmlns:xsi="http://www.w3.org/2001/XMLSchema-instance" xmlns:pc="http://schemas.microsoft.com/office/infopath/2007/PartnerControls">
+  <documentManagement/>
+</p:properties>
 </file>
 
-<file path=customXml/itemProps2.xml><?xml version="1.0" encoding="utf-8"?>
-<ds:datastoreItem xmlns:ds="http://schemas.openxmlformats.org/officeDocument/2006/customXml" ds:itemID="{2A1B7D44-6B6F-450F-BFA6-331AAA87A99E}">
-  <ds:schemaRefs>
-    <ds:schemaRef ds:uri="http://schemas.microsoft.com/office/2006/metadata/properties"/>
-    <ds:schemaRef ds:uri="http://schemas.microsoft.com/office/infopath/2007/PartnerControls"/>
-  </ds:schemaRefs>
-</ds:datastoreItem>
+<file path=customXml/item3.xml><?xml version="1.0" encoding="utf-8"?>
+<?mso-contentType ?>
+<FormTemplates xmlns="http://schemas.microsoft.com/sharepoint/v3/contenttype/forms">
+  <Display>DocumentLibraryForm</Display>
+  <Edit>DocumentLibraryForm</Edit>
+  <New>DocumentLibraryForm</New>
+</FormTemplates>
 </file>
 
-<file path=customXml/itemProps3.xml><?xml version="1.0" encoding="utf-8"?>
+<file path=customXml/itemProps1.xml><?xml version="1.0" encoding="utf-8"?>
 <ds:datastoreItem xmlns:ds="http://schemas.openxmlformats.org/officeDocument/2006/customXml" ds:itemID="{FED26195-36A7-44BA-B9AE-AF38E0B204EF}">
   <ds:schemaRefs>
     <ds:schemaRef ds:uri="http://schemas.microsoft.com/office/2006/metadata/contentType"/>
@@ -5639,4 +6574,21 @@
     <ds:schemaRef ds:uri="http://schemas.microsoft.com/internal/obd"/>
   </ds:schemaRefs>
 </ds:datastoreItem>
+</file>
+
+<file path=customXml/itemProps2.xml><?xml version="1.0" encoding="utf-8"?>
+<ds:datastoreItem xmlns:ds="http://schemas.openxmlformats.org/officeDocument/2006/customXml" ds:itemID="{2A1B7D44-6B6F-450F-BFA6-331AAA87A99E}">
+  <ds:schemaRefs>
+    <ds:schemaRef ds:uri="http://schemas.microsoft.com/office/2006/metadata/properties"/>
+    <ds:schemaRef ds:uri="http://schemas.microsoft.com/office/infopath/2007/PartnerControls"/>
+  </ds:schemaRefs>
+</ds:datastoreItem>
+</file>
+
+<file path=customXml/itemProps3.xml><?xml version="1.0" encoding="utf-8"?>
+<ds:datastoreItem xmlns:ds="http://schemas.openxmlformats.org/officeDocument/2006/customXml" ds:itemID="{97028B0E-A28C-4B80-9C9E-C12B3ABF714C}">
+  <ds:schemaRefs>
+    <ds:schemaRef ds:uri="http://schemas.microsoft.com/sharepoint/v3/contenttype/forms"/>
+  </ds:schemaRefs>
+</ds:datastoreItem>
 </file>
</xml_diff>

<commit_message>
Se acutualizó Diagrama de robustez de CU01
</commit_message>
<xml_diff>
--- a/CU01_desc.docx
+++ b/CU01_desc.docx
@@ -726,7 +726,6 @@
               </w:rPr>
               <w:t xml:space="preserve"> debe encontrarse en </w:t>
             </w:r>
-            <w:proofErr w:type="spellStart"/>
             <w:r>
               <w:rPr>
                 <w:rFonts w:ascii="Arial" w:hAnsi="Arial" w:cs="Arial"/>
@@ -743,17 +742,7 @@
                 <w:szCs w:val="24"/>
                 <w:lang w:val="es-ES"/>
               </w:rPr>
-              <w:t>rincipal</w:t>
-            </w:r>
-            <w:proofErr w:type="spellEnd"/>
-            <w:r>
-              <w:rPr>
-                <w:rFonts w:ascii="Arial" w:hAnsi="Arial" w:cs="Arial"/>
-                <w:sz w:val="24"/>
-                <w:szCs w:val="24"/>
-                <w:lang w:val="es-ES"/>
-              </w:rPr>
-              <w:t>.</w:t>
+              <w:t>rincipal.</w:t>
             </w:r>
           </w:p>
         </w:tc>
@@ -1033,15 +1022,7 @@
                 <w:sz w:val="24"/>
                 <w:szCs w:val="24"/>
               </w:rPr>
-              <w:t xml:space="preserve"> </w:t>
-            </w:r>
-            <w:r>
-              <w:rPr>
-                <w:rFonts w:ascii="Arial" w:hAnsi="Arial" w:cs="Arial"/>
-                <w:sz w:val="24"/>
-                <w:szCs w:val="24"/>
-              </w:rPr>
-              <w:t>(ver EX1)</w:t>
+              <w:t xml:space="preserve"> (ver EX1)</w:t>
             </w:r>
             <w:r>
               <w:rPr>
@@ -2197,25 +2178,7 @@
                 <w:szCs w:val="24"/>
                 <w:lang w:val="es-ES"/>
               </w:rPr>
-              <w:t>FA</w:t>
-            </w:r>
-            <w:r>
-              <w:rPr>
-                <w:rFonts w:ascii="Arial" w:hAnsi="Arial" w:cs="Arial"/>
-                <w:sz w:val="24"/>
-                <w:szCs w:val="24"/>
-                <w:lang w:val="es-ES"/>
-              </w:rPr>
-              <w:t>3</w:t>
-            </w:r>
-            <w:r>
-              <w:rPr>
-                <w:rFonts w:ascii="Arial" w:hAnsi="Arial" w:cs="Arial"/>
-                <w:sz w:val="24"/>
-                <w:szCs w:val="24"/>
-                <w:lang w:val="es-ES"/>
-              </w:rPr>
-              <w:t xml:space="preserve"> Se selecciona la opción “Limpiar”:</w:t>
+              <w:t>FA3 Se selecciona la opción “Limpiar”:</w:t>
             </w:r>
           </w:p>
           <w:p>
@@ -2269,6 +2232,8 @@
               </w:rPr>
               <w:t>El sistema vacía todos los campos que tenían información.</w:t>
             </w:r>
+            <w:bookmarkStart w:id="0" w:name="_GoBack"/>
+            <w:bookmarkEnd w:id="0"/>
           </w:p>
           <w:p>
             <w:pPr>
@@ -2293,25 +2258,7 @@
                 <w:szCs w:val="24"/>
                 <w:lang w:val="es-ES"/>
               </w:rPr>
-              <w:t xml:space="preserve">Volver a paso </w:t>
-            </w:r>
-            <w:r>
-              <w:rPr>
-                <w:rFonts w:ascii="Arial" w:hAnsi="Arial" w:cs="Arial"/>
-                <w:sz w:val="24"/>
-                <w:szCs w:val="24"/>
-                <w:lang w:val="es-ES"/>
-              </w:rPr>
-              <w:t>3</w:t>
-            </w:r>
-            <w:r>
-              <w:rPr>
-                <w:rFonts w:ascii="Arial" w:hAnsi="Arial" w:cs="Arial"/>
-                <w:sz w:val="24"/>
-                <w:szCs w:val="24"/>
-                <w:lang w:val="es-ES"/>
-              </w:rPr>
-              <w:t xml:space="preserve"> de flujo normal.</w:t>
+              <w:t>Volver a paso 3 de flujo normal.</w:t>
             </w:r>
           </w:p>
           <w:p>
@@ -2332,25 +2279,7 @@
                 <w:szCs w:val="24"/>
                 <w:lang w:val="es-ES"/>
               </w:rPr>
-              <w:t>FIN FA</w:t>
-            </w:r>
-            <w:r>
-              <w:rPr>
-                <w:rFonts w:ascii="Arial" w:hAnsi="Arial" w:cs="Arial"/>
-                <w:sz w:val="24"/>
-                <w:szCs w:val="24"/>
-                <w:lang w:val="es-ES"/>
-              </w:rPr>
-              <w:t>3</w:t>
-            </w:r>
-            <w:r>
-              <w:rPr>
-                <w:rFonts w:ascii="Arial" w:hAnsi="Arial" w:cs="Arial"/>
-                <w:sz w:val="24"/>
-                <w:szCs w:val="24"/>
-                <w:lang w:val="es-ES"/>
-              </w:rPr>
-              <w:t>.</w:t>
+              <w:t>FIN FA3.</w:t>
             </w:r>
           </w:p>
           <w:p>
@@ -2596,7 +2525,16 @@
                 <w:szCs w:val="24"/>
                 <w:lang w:val="es-ES"/>
               </w:rPr>
-              <w:t>El sistema muestra un mensaje con la opción “Aceptar”, indicando los caracteres no permitidos en el formulario.</w:t>
+              <w:t xml:space="preserve">El sistema muestra un mensaje con la opción “Aceptar”, indicando </w:t>
+            </w:r>
+            <w:r>
+              <w:rPr>
+                <w:rFonts w:ascii="Arial" w:hAnsi="Arial" w:cs="Arial"/>
+                <w:sz w:val="24"/>
+                <w:szCs w:val="24"/>
+                <w:lang w:val="es-ES"/>
+              </w:rPr>
+              <w:t>que solo se aceptan letras y números.</w:t>
             </w:r>
           </w:p>
           <w:p>
@@ -3380,29 +3318,7 @@
                 <w:szCs w:val="24"/>
                 <w:lang w:val="es-ES"/>
               </w:rPr>
-              <w:t xml:space="preserve">(relación </w:t>
-            </w:r>
-            <w:proofErr w:type="spellStart"/>
-            <w:r>
-              <w:rPr>
-                <w:rFonts w:ascii="Arial" w:hAnsi="Arial" w:cs="Arial"/>
-                <w:b/>
-                <w:sz w:val="24"/>
-                <w:szCs w:val="24"/>
-                <w:lang w:val="es-ES"/>
-              </w:rPr>
-              <w:t>Include</w:t>
-            </w:r>
-            <w:proofErr w:type="spellEnd"/>
-            <w:r>
-              <w:rPr>
-                <w:rFonts w:ascii="Arial" w:hAnsi="Arial" w:cs="Arial"/>
-                <w:b/>
-                <w:sz w:val="24"/>
-                <w:szCs w:val="24"/>
-                <w:lang w:val="es-ES"/>
-              </w:rPr>
-              <w:t>)</w:t>
+              <w:t>(relación Include)</w:t>
             </w:r>
           </w:p>
         </w:tc>
@@ -3494,29 +3410,7 @@
                 <w:szCs w:val="24"/>
                 <w:lang w:val="es-ES"/>
               </w:rPr>
-              <w:t xml:space="preserve">(relación </w:t>
-            </w:r>
-            <w:proofErr w:type="spellStart"/>
-            <w:r>
-              <w:rPr>
-                <w:rFonts w:ascii="Arial" w:hAnsi="Arial" w:cs="Arial"/>
-                <w:b/>
-                <w:sz w:val="24"/>
-                <w:szCs w:val="24"/>
-                <w:lang w:val="es-ES"/>
-              </w:rPr>
-              <w:t>Extend</w:t>
-            </w:r>
-            <w:proofErr w:type="spellEnd"/>
-            <w:r>
-              <w:rPr>
-                <w:rFonts w:ascii="Arial" w:hAnsi="Arial" w:cs="Arial"/>
-                <w:b/>
-                <w:sz w:val="24"/>
-                <w:szCs w:val="24"/>
-                <w:lang w:val="es-ES"/>
-              </w:rPr>
-              <w:t>)</w:t>
+              <w:t>(relación Extend)</w:t>
             </w:r>
           </w:p>
         </w:tc>
@@ -3562,8 +3456,6 @@
           <w:szCs w:val="24"/>
         </w:rPr>
       </w:pPr>
-      <w:bookmarkStart w:id="0" w:name="_GoBack"/>
-      <w:bookmarkEnd w:id="0"/>
     </w:p>
     <w:sectPr>
       <w:pgSz w:w="12240" w:h="15840"/>
@@ -5523,6 +5415,7 @@
     <w:rsid w:val="00952AFF"/>
     <w:rsid w:val="00B04FBF"/>
     <w:rsid w:val="00DF4D0F"/>
+    <w:rsid w:val="00EE0CF5"/>
     <w:rsid w:val="00F04925"/>
   </w:rsids>
   <m:mathPr>
@@ -6320,6 +6213,21 @@
 </file>
 
 <file path=customXml/item1.xml><?xml version="1.0" encoding="utf-8"?>
+<?mso-contentType ?>
+<FormTemplates xmlns="http://schemas.microsoft.com/sharepoint/v3/contenttype/forms">
+  <Display>DocumentLibraryForm</Display>
+  <Edit>DocumentLibraryForm</Edit>
+  <New>DocumentLibraryForm</New>
+</FormTemplates>
+</file>
+
+<file path=customXml/item2.xml><?xml version="1.0" encoding="utf-8"?>
+<p:properties xmlns:p="http://schemas.microsoft.com/office/2006/metadata/properties" xmlns:xsi="http://www.w3.org/2001/XMLSchema-instance" xmlns:pc="http://schemas.microsoft.com/office/infopath/2007/PartnerControls">
+  <documentManagement/>
+</p:properties>
+</file>
+
+<file path=customXml/item3.xml><?xml version="1.0" encoding="utf-8"?>
 <ct:contentTypeSchema xmlns:ct="http://schemas.microsoft.com/office/2006/metadata/contentType" xmlns:ma="http://schemas.microsoft.com/office/2006/metadata/properties/metaAttributes" ct:_="" ma:_="" ma:contentTypeName="Documento" ma:contentTypeID="0x01010082A113366D422C4687CBCE065B38FFD5" ma:contentTypeVersion="13" ma:contentTypeDescription="Crear nuevo documento." ma:contentTypeScope="" ma:versionID="c5b730a400cc87c086750dc60cbd4bd1">
   <xsd:schema xmlns:xsd="http://www.w3.org/2001/XMLSchema" xmlns:xs="http://www.w3.org/2001/XMLSchema" xmlns:p="http://schemas.microsoft.com/office/2006/metadata/properties" xmlns:ns3="30a0d49a-a860-4b36-a033-69d34cf11ecd" xmlns:ns4="9bbe2568-a228-489f-a72a-423fe713446e" targetNamespace="http://schemas.microsoft.com/office/2006/metadata/properties" ma:root="true" ma:fieldsID="3c2bd5fa58e091e2fc6bf6386ed7f3a2" ns3:_="" ns4:_="">
     <xsd:import namespace="30a0d49a-a860-4b36-a033-69d34cf11ecd"/>
@@ -6542,22 +6450,24 @@
 </ct:contentTypeSchema>
 </file>
 
-<file path=customXml/item2.xml><?xml version="1.0" encoding="utf-8"?>
-<p:properties xmlns:p="http://schemas.microsoft.com/office/2006/metadata/properties" xmlns:xsi="http://www.w3.org/2001/XMLSchema-instance" xmlns:pc="http://schemas.microsoft.com/office/infopath/2007/PartnerControls">
-  <documentManagement/>
-</p:properties>
+<file path=customXml/itemProps1.xml><?xml version="1.0" encoding="utf-8"?>
+<ds:datastoreItem xmlns:ds="http://schemas.openxmlformats.org/officeDocument/2006/customXml" ds:itemID="{97028B0E-A28C-4B80-9C9E-C12B3ABF714C}">
+  <ds:schemaRefs>
+    <ds:schemaRef ds:uri="http://schemas.microsoft.com/sharepoint/v3/contenttype/forms"/>
+  </ds:schemaRefs>
+</ds:datastoreItem>
 </file>
 
-<file path=customXml/item3.xml><?xml version="1.0" encoding="utf-8"?>
-<?mso-contentType ?>
-<FormTemplates xmlns="http://schemas.microsoft.com/sharepoint/v3/contenttype/forms">
-  <Display>DocumentLibraryForm</Display>
-  <Edit>DocumentLibraryForm</Edit>
-  <New>DocumentLibraryForm</New>
-</FormTemplates>
+<file path=customXml/itemProps2.xml><?xml version="1.0" encoding="utf-8"?>
+<ds:datastoreItem xmlns:ds="http://schemas.openxmlformats.org/officeDocument/2006/customXml" ds:itemID="{2A1B7D44-6B6F-450F-BFA6-331AAA87A99E}">
+  <ds:schemaRefs>
+    <ds:schemaRef ds:uri="http://schemas.microsoft.com/office/2006/metadata/properties"/>
+    <ds:schemaRef ds:uri="http://schemas.microsoft.com/office/infopath/2007/PartnerControls"/>
+  </ds:schemaRefs>
+</ds:datastoreItem>
 </file>
 
-<file path=customXml/itemProps1.xml><?xml version="1.0" encoding="utf-8"?>
+<file path=customXml/itemProps3.xml><?xml version="1.0" encoding="utf-8"?>
 <ds:datastoreItem xmlns:ds="http://schemas.openxmlformats.org/officeDocument/2006/customXml" ds:itemID="{FED26195-36A7-44BA-B9AE-AF38E0B204EF}">
   <ds:schemaRefs>
     <ds:schemaRef ds:uri="http://schemas.microsoft.com/office/2006/metadata/contentType"/>
@@ -6574,21 +6484,4 @@
     <ds:schemaRef ds:uri="http://schemas.microsoft.com/internal/obd"/>
   </ds:schemaRefs>
 </ds:datastoreItem>
-</file>
-
-<file path=customXml/itemProps2.xml><?xml version="1.0" encoding="utf-8"?>
-<ds:datastoreItem xmlns:ds="http://schemas.openxmlformats.org/officeDocument/2006/customXml" ds:itemID="{2A1B7D44-6B6F-450F-BFA6-331AAA87A99E}">
-  <ds:schemaRefs>
-    <ds:schemaRef ds:uri="http://schemas.microsoft.com/office/2006/metadata/properties"/>
-    <ds:schemaRef ds:uri="http://schemas.microsoft.com/office/infopath/2007/PartnerControls"/>
-  </ds:schemaRefs>
-</ds:datastoreItem>
-</file>
-
-<file path=customXml/itemProps3.xml><?xml version="1.0" encoding="utf-8"?>
-<ds:datastoreItem xmlns:ds="http://schemas.openxmlformats.org/officeDocument/2006/customXml" ds:itemID="{97028B0E-A28C-4B80-9C9E-C12B3ABF714C}">
-  <ds:schemaRefs>
-    <ds:schemaRef ds:uri="http://schemas.microsoft.com/sharepoint/v3/contenttype/forms"/>
-  </ds:schemaRefs>
-</ds:datastoreItem>
 </file>
</xml_diff>

<commit_message>
Se modifico la interfaz de usuario para CU01
</commit_message>
<xml_diff>
--- a/CU01_desc.docx
+++ b/CU01_desc.docx
@@ -934,7 +934,7 @@
                 <w:sz w:val="24"/>
                 <w:szCs w:val="24"/>
               </w:rPr>
-              <w:t xml:space="preserve">el formato de registro y a la derecha </w:t>
+              <w:t xml:space="preserve">el formato de registro y </w:t>
             </w:r>
             <w:r>
               <w:rPr>
@@ -2232,8 +2232,6 @@
               </w:rPr>
               <w:t>El sistema vacía todos los campos que tenían información.</w:t>
             </w:r>
-            <w:bookmarkStart w:id="0" w:name="_GoBack"/>
-            <w:bookmarkEnd w:id="0"/>
           </w:p>
           <w:p>
             <w:pPr>
@@ -2782,7 +2780,18 @@
                 <w:szCs w:val="24"/>
                 <w:lang w:val="es-ES"/>
               </w:rPr>
-              <w:t>El sistema muestra un mensaje con la opción “Aceptar”, indicando que el o los campos en uso.</w:t>
+              <w:t xml:space="preserve">El sistema muestra un mensaje con la opción “Aceptar”, indicando </w:t>
+            </w:r>
+            <w:bookmarkStart w:id="0" w:name="_GoBack"/>
+            <w:bookmarkEnd w:id="0"/>
+            <w:r>
+              <w:rPr>
+                <w:rFonts w:ascii="Arial" w:hAnsi="Arial" w:cs="Arial"/>
+                <w:sz w:val="24"/>
+                <w:szCs w:val="24"/>
+                <w:lang w:val="es-ES"/>
+              </w:rPr>
+              <w:t>el o los campos en uso.</w:t>
             </w:r>
           </w:p>
           <w:p>
@@ -5407,9 +5416,11 @@
   </w:compat>
   <w:rsids>
     <w:rsidRoot w:val="006D6449"/>
+    <w:rsid w:val="00206258"/>
     <w:rsid w:val="003F730C"/>
     <w:rsid w:val="004631DD"/>
     <w:rsid w:val="00470C9D"/>
+    <w:rsid w:val="004C187D"/>
     <w:rsid w:val="006D6449"/>
     <w:rsid w:val="009455D3"/>
     <w:rsid w:val="00952AFF"/>

</xml_diff>

<commit_message>
Se realizaron cambios minimos en GUI y DESC de CU01
</commit_message>
<xml_diff>
--- a/CU01_desc.docx
+++ b/CU01_desc.docx
@@ -1376,7 +1376,7 @@
                 <w:sz w:val="24"/>
                 <w:szCs w:val="24"/>
               </w:rPr>
-              <w:t>que no haya caracteres inválidos en los campos</w:t>
+              <w:t>el formato del correo electrónico</w:t>
             </w:r>
             <w:r>
               <w:rPr>
@@ -2497,7 +2497,16 @@
                 <w:szCs w:val="24"/>
                 <w:lang w:val="es-ES"/>
               </w:rPr>
-              <w:t>Existen caracteres inválidos:</w:t>
+              <w:t>Formato de correo inválido</w:t>
+            </w:r>
+            <w:r>
+              <w:rPr>
+                <w:rFonts w:ascii="Arial" w:hAnsi="Arial" w:cs="Arial"/>
+                <w:sz w:val="24"/>
+                <w:szCs w:val="24"/>
+                <w:lang w:val="es-ES"/>
+              </w:rPr>
+              <w:t>:</w:t>
             </w:r>
           </w:p>
           <w:p>
@@ -2532,7 +2541,16 @@
                 <w:szCs w:val="24"/>
                 <w:lang w:val="es-ES"/>
               </w:rPr>
-              <w:t>que solo se aceptan letras y números.</w:t>
+              <w:t>el formato del correo no es válido</w:t>
+            </w:r>
+            <w:r>
+              <w:rPr>
+                <w:rFonts w:ascii="Arial" w:hAnsi="Arial" w:cs="Arial"/>
+                <w:sz w:val="24"/>
+                <w:szCs w:val="24"/>
+                <w:lang w:val="es-ES"/>
+              </w:rPr>
+              <w:t>.</w:t>
             </w:r>
           </w:p>
           <w:p>
@@ -2611,16 +2629,16 @@
                 <w:lang w:val="es-ES"/>
               </w:rPr>
               <w:lastRenderedPageBreak/>
-              <w:t>El administrador quita los caracteres inválido</w:t>
-            </w:r>
-            <w:r>
-              <w:rPr>
-                <w:rFonts w:ascii="Arial" w:hAnsi="Arial" w:cs="Arial"/>
-                <w:sz w:val="24"/>
-                <w:szCs w:val="24"/>
-                <w:lang w:val="es-ES"/>
-              </w:rPr>
-              <w:t>s.</w:t>
+              <w:t xml:space="preserve">El administrador </w:t>
+            </w:r>
+            <w:r>
+              <w:rPr>
+                <w:rFonts w:ascii="Arial" w:hAnsi="Arial" w:cs="Arial"/>
+                <w:sz w:val="24"/>
+                <w:szCs w:val="24"/>
+                <w:lang w:val="es-ES"/>
+              </w:rPr>
+              <w:t>corrige el correo electrónico.</w:t>
             </w:r>
           </w:p>
           <w:p>
@@ -2780,18 +2798,7 @@
                 <w:szCs w:val="24"/>
                 <w:lang w:val="es-ES"/>
               </w:rPr>
-              <w:t xml:space="preserve">El sistema muestra un mensaje con la opción “Aceptar”, indicando </w:t>
-            </w:r>
-            <w:bookmarkStart w:id="0" w:name="_GoBack"/>
-            <w:bookmarkEnd w:id="0"/>
-            <w:r>
-              <w:rPr>
-                <w:rFonts w:ascii="Arial" w:hAnsi="Arial" w:cs="Arial"/>
-                <w:sz w:val="24"/>
-                <w:szCs w:val="24"/>
-                <w:lang w:val="es-ES"/>
-              </w:rPr>
-              <w:t>el o los campos en uso.</w:t>
+              <w:t>El sistema muestra un mensaje con la opción “Aceptar”, indicando el o los campos en uso.</w:t>
             </w:r>
           </w:p>
           <w:p>
@@ -5417,6 +5424,7 @@
   <w:rsids>
     <w:rsidRoot w:val="006D6449"/>
     <w:rsid w:val="00206258"/>
+    <w:rsid w:val="003C605D"/>
     <w:rsid w:val="003F730C"/>
     <w:rsid w:val="004631DD"/>
     <w:rsid w:val="00470C9D"/>
@@ -6224,21 +6232,6 @@
 </file>
 
 <file path=customXml/item1.xml><?xml version="1.0" encoding="utf-8"?>
-<?mso-contentType ?>
-<FormTemplates xmlns="http://schemas.microsoft.com/sharepoint/v3/contenttype/forms">
-  <Display>DocumentLibraryForm</Display>
-  <Edit>DocumentLibraryForm</Edit>
-  <New>DocumentLibraryForm</New>
-</FormTemplates>
-</file>
-
-<file path=customXml/item2.xml><?xml version="1.0" encoding="utf-8"?>
-<p:properties xmlns:p="http://schemas.microsoft.com/office/2006/metadata/properties" xmlns:xsi="http://www.w3.org/2001/XMLSchema-instance" xmlns:pc="http://schemas.microsoft.com/office/infopath/2007/PartnerControls">
-  <documentManagement/>
-</p:properties>
-</file>
-
-<file path=customXml/item3.xml><?xml version="1.0" encoding="utf-8"?>
 <ct:contentTypeSchema xmlns:ct="http://schemas.microsoft.com/office/2006/metadata/contentType" xmlns:ma="http://schemas.microsoft.com/office/2006/metadata/properties/metaAttributes" ct:_="" ma:_="" ma:contentTypeName="Documento" ma:contentTypeID="0x01010082A113366D422C4687CBCE065B38FFD5" ma:contentTypeVersion="13" ma:contentTypeDescription="Crear nuevo documento." ma:contentTypeScope="" ma:versionID="c5b730a400cc87c086750dc60cbd4bd1">
   <xsd:schema xmlns:xsd="http://www.w3.org/2001/XMLSchema" xmlns:xs="http://www.w3.org/2001/XMLSchema" xmlns:p="http://schemas.microsoft.com/office/2006/metadata/properties" xmlns:ns3="30a0d49a-a860-4b36-a033-69d34cf11ecd" xmlns:ns4="9bbe2568-a228-489f-a72a-423fe713446e" targetNamespace="http://schemas.microsoft.com/office/2006/metadata/properties" ma:root="true" ma:fieldsID="3c2bd5fa58e091e2fc6bf6386ed7f3a2" ns3:_="" ns4:_="">
     <xsd:import namespace="30a0d49a-a860-4b36-a033-69d34cf11ecd"/>
@@ -6461,24 +6454,22 @@
 </ct:contentTypeSchema>
 </file>
 
-<file path=customXml/itemProps1.xml><?xml version="1.0" encoding="utf-8"?>
-<ds:datastoreItem xmlns:ds="http://schemas.openxmlformats.org/officeDocument/2006/customXml" ds:itemID="{97028B0E-A28C-4B80-9C9E-C12B3ABF714C}">
-  <ds:schemaRefs>
-    <ds:schemaRef ds:uri="http://schemas.microsoft.com/sharepoint/v3/contenttype/forms"/>
-  </ds:schemaRefs>
-</ds:datastoreItem>
+<file path=customXml/item2.xml><?xml version="1.0" encoding="utf-8"?>
+<p:properties xmlns:p="http://schemas.microsoft.com/office/2006/metadata/properties" xmlns:xsi="http://www.w3.org/2001/XMLSchema-instance" xmlns:pc="http://schemas.microsoft.com/office/infopath/2007/PartnerControls">
+  <documentManagement/>
+</p:properties>
 </file>
 
-<file path=customXml/itemProps2.xml><?xml version="1.0" encoding="utf-8"?>
-<ds:datastoreItem xmlns:ds="http://schemas.openxmlformats.org/officeDocument/2006/customXml" ds:itemID="{2A1B7D44-6B6F-450F-BFA6-331AAA87A99E}">
-  <ds:schemaRefs>
-    <ds:schemaRef ds:uri="http://schemas.microsoft.com/office/2006/metadata/properties"/>
-    <ds:schemaRef ds:uri="http://schemas.microsoft.com/office/infopath/2007/PartnerControls"/>
-  </ds:schemaRefs>
-</ds:datastoreItem>
+<file path=customXml/item3.xml><?xml version="1.0" encoding="utf-8"?>
+<?mso-contentType ?>
+<FormTemplates xmlns="http://schemas.microsoft.com/sharepoint/v3/contenttype/forms">
+  <Display>DocumentLibraryForm</Display>
+  <Edit>DocumentLibraryForm</Edit>
+  <New>DocumentLibraryForm</New>
+</FormTemplates>
 </file>
 
-<file path=customXml/itemProps3.xml><?xml version="1.0" encoding="utf-8"?>
+<file path=customXml/itemProps1.xml><?xml version="1.0" encoding="utf-8"?>
 <ds:datastoreItem xmlns:ds="http://schemas.openxmlformats.org/officeDocument/2006/customXml" ds:itemID="{FED26195-36A7-44BA-B9AE-AF38E0B204EF}">
   <ds:schemaRefs>
     <ds:schemaRef ds:uri="http://schemas.microsoft.com/office/2006/metadata/contentType"/>
@@ -6495,4 +6486,21 @@
     <ds:schemaRef ds:uri="http://schemas.microsoft.com/internal/obd"/>
   </ds:schemaRefs>
 </ds:datastoreItem>
+</file>
+
+<file path=customXml/itemProps2.xml><?xml version="1.0" encoding="utf-8"?>
+<ds:datastoreItem xmlns:ds="http://schemas.openxmlformats.org/officeDocument/2006/customXml" ds:itemID="{2A1B7D44-6B6F-450F-BFA6-331AAA87A99E}">
+  <ds:schemaRefs>
+    <ds:schemaRef ds:uri="http://schemas.microsoft.com/office/2006/metadata/properties"/>
+    <ds:schemaRef ds:uri="http://schemas.microsoft.com/office/infopath/2007/PartnerControls"/>
+  </ds:schemaRefs>
+</ds:datastoreItem>
+</file>
+
+<file path=customXml/itemProps3.xml><?xml version="1.0" encoding="utf-8"?>
+<ds:datastoreItem xmlns:ds="http://schemas.openxmlformats.org/officeDocument/2006/customXml" ds:itemID="{97028B0E-A28C-4B80-9C9E-C12B3ABF714C}">
+  <ds:schemaRefs>
+    <ds:schemaRef ds:uri="http://schemas.microsoft.com/sharepoint/v3/contenttype/forms"/>
+  </ds:schemaRefs>
+</ds:datastoreItem>
 </file>
</xml_diff>